<commit_message>
Update of SDD Document. Add Sequences Diagram
</commit_message>
<xml_diff>
--- a/Documents/Vegen food ordering system SDD.docx
+++ b/Documents/Vegen food ordering system SDD.docx
@@ -33,7 +33,7 @@
                     <a:blip r:embed="rId6">
                       <a:extLst>
                         <a:ext uri="{28A0092B-C50C-407E-A947-70E740481C1C}">
-                          <a14:useLocalDpi xmlns:a14="http://schemas.microsoft.com/office/drawing/2010/main" xmlns:wps="http://schemas.microsoft.com/office/word/2010/wordprocessingShape" xmlns:wpi="http://schemas.microsoft.com/office/word/2010/wordprocessingInk" xmlns:wpg="http://schemas.microsoft.com/office/word/2010/wordprocessingGroup" xmlns:w14="http://schemas.microsoft.com/office/word/2010/wordml" xmlns:w="http://schemas.openxmlformats.org/wordprocessingml/2006/main" xmlns:w10="urn:schemas-microsoft-com:office:word" xmlns:wp14="http://schemas.microsoft.com/office/word/2010/wordprocessingDrawing" xmlns:v="urn:schemas-microsoft-com:vml" xmlns:o="urn:schemas-microsoft-com:office:office" xmlns:mc="http://schemas.openxmlformats.org/markup-compatibility/2006" xmlns:wpc="http://schemas.microsoft.com/office/word/2010/wordprocessingCanvas" xmlns="" val="0"/>
+                          <a14:useLocalDpi xmlns="" xmlns:wpc="http://schemas.microsoft.com/office/word/2010/wordprocessingCanvas" xmlns:mc="http://schemas.openxmlformats.org/markup-compatibility/2006" xmlns:o="urn:schemas-microsoft-com:office:office" xmlns:v="urn:schemas-microsoft-com:vml" xmlns:wp14="http://schemas.microsoft.com/office/word/2010/wordprocessingDrawing" xmlns:w10="urn:schemas-microsoft-com:office:word" xmlns:w="http://schemas.openxmlformats.org/wordprocessingml/2006/main" xmlns:w14="http://schemas.microsoft.com/office/word/2010/wordml" xmlns:wpg="http://schemas.microsoft.com/office/word/2010/wordprocessingGroup" xmlns:wpi="http://schemas.microsoft.com/office/word/2010/wordprocessingInk" xmlns:wps="http://schemas.microsoft.com/office/word/2010/wordprocessingShape" xmlns:a14="http://schemas.microsoft.com/office/drawing/2010/main" val="0"/>
                         </a:ext>
                       </a:extLst>
                     </a:blip>
@@ -2568,7 +2568,6 @@
                 <w:szCs w:val="24"/>
               </w:rPr>
             </w:pPr>
-            <w:proofErr w:type="spellStart"/>
             <w:r>
               <w:rPr>
                 <w:rFonts w:ascii="Times New Roman" w:hAnsi="Times New Roman" w:cs="Times New Roman"/>
@@ -2579,7 +2578,6 @@
               </w:rPr>
               <w:t>servlets</w:t>
             </w:r>
-            <w:proofErr w:type="spellEnd"/>
           </w:p>
         </w:tc>
         <w:tc>
@@ -2606,7 +2604,6 @@
               </w:rPr>
               <w:t xml:space="preserve">The package containing all of the system’s </w:t>
             </w:r>
-            <w:proofErr w:type="spellStart"/>
             <w:r>
               <w:rPr>
                 <w:rFonts w:ascii="Times New Roman" w:hAnsi="Times New Roman" w:cs="Times New Roman"/>
@@ -2616,7 +2613,6 @@
               </w:rPr>
               <w:t>servlets</w:t>
             </w:r>
-            <w:proofErr w:type="spellEnd"/>
           </w:p>
           <w:p>
             <w:pPr>
@@ -2637,7 +2633,6 @@
               </w:rPr>
               <w:t>Naming convention: Class name must be a noun, written in Pascal Case and follow the following syntax: noun + “</w:t>
             </w:r>
-            <w:proofErr w:type="spellStart"/>
             <w:r>
               <w:rPr>
                 <w:rFonts w:ascii="Times New Roman" w:hAnsi="Times New Roman" w:cs="Times New Roman"/>
@@ -2647,7 +2642,6 @@
               </w:rPr>
               <w:t>Servlet</w:t>
             </w:r>
-            <w:proofErr w:type="spellEnd"/>
             <w:r>
               <w:rPr>
                 <w:rFonts w:ascii="Times New Roman" w:hAnsi="Times New Roman" w:cs="Times New Roman"/>
@@ -2959,7 +2953,6 @@
                 <w:szCs w:val="24"/>
               </w:rPr>
             </w:pPr>
-            <w:proofErr w:type="spellStart"/>
             <w:r>
               <w:rPr>
                 <w:rFonts w:ascii="Times New Roman" w:hAnsi="Times New Roman" w:cs="Times New Roman"/>
@@ -2970,7 +2963,6 @@
               </w:rPr>
               <w:t>utils</w:t>
             </w:r>
-            <w:proofErr w:type="spellEnd"/>
           </w:p>
         </w:tc>
         <w:tc>
@@ -3076,7 +3068,6 @@
                 <w:szCs w:val="24"/>
               </w:rPr>
             </w:pPr>
-            <w:proofErr w:type="spellStart"/>
             <w:r>
               <w:rPr>
                 <w:rFonts w:ascii="Times New Roman" w:hAnsi="Times New Roman" w:cs="Times New Roman"/>
@@ -3087,7 +3078,6 @@
               </w:rPr>
               <w:t>MenuManagement</w:t>
             </w:r>
-            <w:proofErr w:type="spellEnd"/>
           </w:p>
         </w:tc>
         <w:tc>
@@ -3195,7 +3185,6 @@
                 <w:szCs w:val="24"/>
               </w:rPr>
             </w:pPr>
-            <w:proofErr w:type="spellStart"/>
             <w:r>
               <w:rPr>
                 <w:rFonts w:ascii="Times New Roman" w:hAnsi="Times New Roman" w:cs="Times New Roman"/>
@@ -3206,7 +3195,6 @@
               </w:rPr>
               <w:t>DishManagement</w:t>
             </w:r>
-            <w:proofErr w:type="spellEnd"/>
           </w:p>
         </w:tc>
         <w:tc>
@@ -3311,7 +3299,6 @@
                 <w:szCs w:val="24"/>
               </w:rPr>
             </w:pPr>
-            <w:proofErr w:type="spellStart"/>
             <w:r>
               <w:rPr>
                 <w:rFonts w:ascii="Times New Roman" w:hAnsi="Times New Roman" w:cs="Times New Roman"/>
@@ -3322,7 +3309,6 @@
               </w:rPr>
               <w:t>AccountManagement</w:t>
             </w:r>
-            <w:proofErr w:type="spellEnd"/>
           </w:p>
         </w:tc>
         <w:tc>
@@ -3436,7 +3422,6 @@
                 <w:szCs w:val="24"/>
               </w:rPr>
             </w:pPr>
-            <w:proofErr w:type="spellStart"/>
             <w:r>
               <w:rPr>
                 <w:rFonts w:ascii="Times New Roman" w:hAnsi="Times New Roman" w:cs="Times New Roman"/>
@@ -3447,7 +3432,6 @@
               </w:rPr>
               <w:t>OrderManagement</w:t>
             </w:r>
-            <w:proofErr w:type="spellEnd"/>
           </w:p>
         </w:tc>
         <w:tc>
@@ -3561,7 +3545,6 @@
                 <w:szCs w:val="24"/>
               </w:rPr>
             </w:pPr>
-            <w:proofErr w:type="spellStart"/>
             <w:r>
               <w:rPr>
                 <w:rFonts w:ascii="Times New Roman" w:hAnsi="Times New Roman" w:cs="Times New Roman"/>
@@ -3572,7 +3555,6 @@
               </w:rPr>
               <w:t>MenuDAO</w:t>
             </w:r>
-            <w:proofErr w:type="spellEnd"/>
           </w:p>
         </w:tc>
         <w:tc>
@@ -3668,7 +3650,6 @@
                 <w:szCs w:val="24"/>
               </w:rPr>
             </w:pPr>
-            <w:proofErr w:type="spellStart"/>
             <w:r>
               <w:rPr>
                 <w:rFonts w:ascii="Times New Roman" w:hAnsi="Times New Roman" w:cs="Times New Roman"/>
@@ -3679,7 +3660,6 @@
               </w:rPr>
               <w:t>MenuDTO</w:t>
             </w:r>
-            <w:proofErr w:type="spellEnd"/>
           </w:p>
         </w:tc>
         <w:tc>
@@ -3775,7 +3755,6 @@
                 <w:szCs w:val="24"/>
               </w:rPr>
             </w:pPr>
-            <w:proofErr w:type="spellStart"/>
             <w:r>
               <w:rPr>
                 <w:rFonts w:ascii="Times New Roman" w:hAnsi="Times New Roman" w:cs="Times New Roman"/>
@@ -3786,7 +3765,6 @@
               </w:rPr>
               <w:t>DishDAO</w:t>
             </w:r>
-            <w:proofErr w:type="spellEnd"/>
           </w:p>
         </w:tc>
         <w:tc>
@@ -3882,7 +3860,6 @@
                 <w:szCs w:val="24"/>
               </w:rPr>
             </w:pPr>
-            <w:proofErr w:type="spellStart"/>
             <w:r>
               <w:rPr>
                 <w:rFonts w:ascii="Times New Roman" w:hAnsi="Times New Roman" w:cs="Times New Roman"/>
@@ -3893,7 +3870,6 @@
               </w:rPr>
               <w:t>DishDTO</w:t>
             </w:r>
-            <w:proofErr w:type="spellEnd"/>
           </w:p>
         </w:tc>
         <w:tc>
@@ -3989,7 +3965,6 @@
                 <w:szCs w:val="24"/>
               </w:rPr>
             </w:pPr>
-            <w:proofErr w:type="spellStart"/>
             <w:r>
               <w:rPr>
                 <w:rFonts w:ascii="Times New Roman" w:hAnsi="Times New Roman" w:cs="Times New Roman"/>
@@ -4000,7 +3975,6 @@
               </w:rPr>
               <w:t>OrderDAO</w:t>
             </w:r>
-            <w:proofErr w:type="spellEnd"/>
           </w:p>
         </w:tc>
         <w:tc>
@@ -4096,7 +4070,6 @@
                 <w:szCs w:val="24"/>
               </w:rPr>
             </w:pPr>
-            <w:proofErr w:type="spellStart"/>
             <w:r>
               <w:rPr>
                 <w:rFonts w:ascii="Times New Roman" w:hAnsi="Times New Roman" w:cs="Times New Roman"/>
@@ -4107,7 +4080,6 @@
               </w:rPr>
               <w:t>OrderDTO</w:t>
             </w:r>
-            <w:proofErr w:type="spellEnd"/>
           </w:p>
         </w:tc>
         <w:tc>
@@ -4203,7 +4175,6 @@
                 <w:szCs w:val="24"/>
               </w:rPr>
             </w:pPr>
-            <w:proofErr w:type="spellStart"/>
             <w:r>
               <w:rPr>
                 <w:rFonts w:ascii="Times New Roman" w:hAnsi="Times New Roman" w:cs="Times New Roman"/>
@@ -4214,7 +4185,6 @@
               </w:rPr>
               <w:t>AccountDAO</w:t>
             </w:r>
-            <w:proofErr w:type="spellEnd"/>
           </w:p>
         </w:tc>
         <w:tc>
@@ -4310,7 +4280,6 @@
                 <w:szCs w:val="24"/>
               </w:rPr>
             </w:pPr>
-            <w:proofErr w:type="spellStart"/>
             <w:r>
               <w:rPr>
                 <w:rFonts w:ascii="Times New Roman" w:hAnsi="Times New Roman" w:cs="Times New Roman"/>
@@ -4321,7 +4290,6 @@
               </w:rPr>
               <w:t>AccountDTO</w:t>
             </w:r>
-            <w:proofErr w:type="spellEnd"/>
           </w:p>
         </w:tc>
         <w:tc>
@@ -4487,11 +4455,7 @@
     </w:p>
     <w:p>
       <w:pPr>
-        <w:pStyle w:val="Heading3"/>
-        <w:numPr>
-          <w:ilvl w:val="0"/>
-          <w:numId w:val="9"/>
-        </w:numPr>
+        <w:pStyle w:val="Heading4"/>
       </w:pPr>
       <w:bookmarkStart w:id="4" w:name="_Toc72826413"/>
       <w:r>
@@ -4853,14 +4817,12 @@
                 <w:sz w:val="24"/>
               </w:rPr>
             </w:pPr>
-            <w:proofErr w:type="spellStart"/>
             <w:r>
               <w:rPr>
                 <w:sz w:val="24"/>
               </w:rPr>
               <w:t>UserID</w:t>
             </w:r>
-            <w:proofErr w:type="spellEnd"/>
           </w:p>
         </w:tc>
         <w:tc>
@@ -4876,14 +4838,12 @@
                 <w:sz w:val="24"/>
               </w:rPr>
             </w:pPr>
-            <w:proofErr w:type="spellStart"/>
             <w:r>
               <w:rPr>
                 <w:sz w:val="24"/>
               </w:rPr>
               <w:t>int</w:t>
             </w:r>
-            <w:proofErr w:type="spellEnd"/>
           </w:p>
         </w:tc>
         <w:tc>
@@ -4981,14 +4941,12 @@
                 <w:sz w:val="24"/>
               </w:rPr>
             </w:pPr>
-            <w:proofErr w:type="spellStart"/>
             <w:r>
               <w:rPr>
                 <w:sz w:val="24"/>
               </w:rPr>
               <w:t>Auto_increment</w:t>
             </w:r>
-            <w:proofErr w:type="spellEnd"/>
           </w:p>
         </w:tc>
       </w:tr>
@@ -5046,14 +5004,12 @@
                 <w:sz w:val="24"/>
               </w:rPr>
             </w:pPr>
-            <w:proofErr w:type="spellStart"/>
             <w:r>
               <w:rPr>
                 <w:sz w:val="24"/>
               </w:rPr>
               <w:t>varchar</w:t>
             </w:r>
-            <w:proofErr w:type="spellEnd"/>
           </w:p>
         </w:tc>
         <w:tc>
@@ -5202,14 +5158,12 @@
                 <w:sz w:val="24"/>
               </w:rPr>
             </w:pPr>
-            <w:proofErr w:type="spellStart"/>
             <w:r>
               <w:rPr>
                 <w:sz w:val="24"/>
               </w:rPr>
               <w:t>varchar</w:t>
             </w:r>
-            <w:proofErr w:type="spellEnd"/>
           </w:p>
         </w:tc>
         <w:tc>
@@ -5331,14 +5285,12 @@
                 <w:sz w:val="24"/>
               </w:rPr>
             </w:pPr>
-            <w:proofErr w:type="spellStart"/>
             <w:r>
               <w:rPr>
                 <w:sz w:val="24"/>
               </w:rPr>
               <w:t>RoleID</w:t>
             </w:r>
-            <w:proofErr w:type="spellEnd"/>
           </w:p>
         </w:tc>
         <w:tc>
@@ -5354,14 +5306,12 @@
                 <w:sz w:val="24"/>
               </w:rPr>
             </w:pPr>
-            <w:proofErr w:type="spellStart"/>
             <w:r>
               <w:rPr>
                 <w:sz w:val="24"/>
               </w:rPr>
               <w:t>int</w:t>
             </w:r>
-            <w:proofErr w:type="spellEnd"/>
           </w:p>
         </w:tc>
         <w:tc>
@@ -5510,14 +5460,12 @@
                 <w:sz w:val="24"/>
               </w:rPr>
             </w:pPr>
-            <w:proofErr w:type="spellStart"/>
             <w:r>
               <w:rPr>
                 <w:sz w:val="24"/>
               </w:rPr>
               <w:t>varchar</w:t>
             </w:r>
-            <w:proofErr w:type="spellEnd"/>
           </w:p>
         </w:tc>
         <w:tc>
@@ -5645,14 +5593,12 @@
                 <w:sz w:val="24"/>
               </w:rPr>
             </w:pPr>
-            <w:proofErr w:type="spellStart"/>
             <w:r>
               <w:rPr>
                 <w:sz w:val="24"/>
               </w:rPr>
               <w:t>FullName</w:t>
             </w:r>
-            <w:proofErr w:type="spellEnd"/>
           </w:p>
         </w:tc>
         <w:tc>
@@ -5668,14 +5614,12 @@
                 <w:sz w:val="24"/>
               </w:rPr>
             </w:pPr>
-            <w:proofErr w:type="spellStart"/>
             <w:r>
               <w:rPr>
                 <w:sz w:val="24"/>
               </w:rPr>
               <w:t>varchar</w:t>
             </w:r>
-            <w:proofErr w:type="spellEnd"/>
           </w:p>
         </w:tc>
         <w:tc>
@@ -5797,14 +5741,12 @@
                 <w:sz w:val="24"/>
               </w:rPr>
             </w:pPr>
-            <w:proofErr w:type="spellStart"/>
             <w:r>
               <w:rPr>
                 <w:sz w:val="24"/>
               </w:rPr>
               <w:t>DoB</w:t>
             </w:r>
-            <w:proofErr w:type="spellEnd"/>
           </w:p>
         </w:tc>
         <w:tc>
@@ -5968,14 +5910,12 @@
                 <w:sz w:val="24"/>
               </w:rPr>
             </w:pPr>
-            <w:proofErr w:type="spellStart"/>
             <w:r>
               <w:rPr>
                 <w:sz w:val="24"/>
               </w:rPr>
               <w:t>varchar</w:t>
             </w:r>
-            <w:proofErr w:type="spellEnd"/>
           </w:p>
         </w:tc>
         <w:tc>
@@ -6099,14 +6039,12 @@
                 <w:sz w:val="24"/>
               </w:rPr>
             </w:pPr>
-            <w:proofErr w:type="spellStart"/>
             <w:r>
               <w:rPr>
                 <w:sz w:val="24"/>
               </w:rPr>
               <w:t>PhoneNumber</w:t>
             </w:r>
-            <w:proofErr w:type="spellEnd"/>
           </w:p>
         </w:tc>
         <w:tc>
@@ -6122,14 +6060,12 @@
                 <w:sz w:val="24"/>
               </w:rPr>
             </w:pPr>
-            <w:proofErr w:type="spellStart"/>
             <w:r>
               <w:rPr>
                 <w:sz w:val="24"/>
               </w:rPr>
               <w:t>varchar</w:t>
             </w:r>
-            <w:proofErr w:type="spellEnd"/>
           </w:p>
         </w:tc>
         <w:tc>
@@ -6389,11 +6325,7 @@
     </w:p>
     <w:p>
       <w:pPr>
-        <w:pStyle w:val="Heading3"/>
-        <w:numPr>
-          <w:ilvl w:val="0"/>
-          <w:numId w:val="9"/>
-        </w:numPr>
+        <w:pStyle w:val="Heading4"/>
       </w:pPr>
       <w:bookmarkStart w:id="5" w:name="_Toc72826414"/>
       <w:r>
@@ -6779,14 +6711,12 @@
                 <w:sz w:val="24"/>
               </w:rPr>
             </w:pPr>
-            <w:proofErr w:type="spellStart"/>
             <w:r>
               <w:rPr>
                 <w:sz w:val="24"/>
               </w:rPr>
               <w:t>RoleID</w:t>
             </w:r>
-            <w:proofErr w:type="spellEnd"/>
           </w:p>
         </w:tc>
         <w:tc>
@@ -6800,14 +6730,12 @@
                 <w:sz w:val="24"/>
               </w:rPr>
             </w:pPr>
-            <w:proofErr w:type="spellStart"/>
             <w:r>
               <w:rPr>
                 <w:sz w:val="24"/>
               </w:rPr>
               <w:t>int</w:t>
             </w:r>
-            <w:proofErr w:type="spellEnd"/>
           </w:p>
         </w:tc>
         <w:tc>
@@ -6897,14 +6825,12 @@
                 <w:sz w:val="24"/>
               </w:rPr>
             </w:pPr>
-            <w:proofErr w:type="spellStart"/>
             <w:r>
               <w:rPr>
                 <w:sz w:val="24"/>
               </w:rPr>
               <w:t>Auto_increment</w:t>
             </w:r>
-            <w:proofErr w:type="spellEnd"/>
           </w:p>
         </w:tc>
       </w:tr>
@@ -6960,14 +6886,12 @@
                 <w:sz w:val="24"/>
               </w:rPr>
             </w:pPr>
-            <w:proofErr w:type="spellStart"/>
             <w:r>
               <w:rPr>
                 <w:sz w:val="24"/>
               </w:rPr>
               <w:t>varchar</w:t>
             </w:r>
-            <w:proofErr w:type="spellEnd"/>
           </w:p>
         </w:tc>
         <w:tc>
@@ -7079,20 +7003,22 @@
     </w:p>
     <w:p>
       <w:pPr>
-        <w:pStyle w:val="Heading3"/>
-        <w:numPr>
-          <w:ilvl w:val="0"/>
-          <w:numId w:val="9"/>
-        </w:numPr>
+        <w:pStyle w:val="ListParagraph"/>
+        <w:spacing w:after="60" w:line="240" w:lineRule="auto"/>
+        <w:rPr>
+          <w:b/>
+          <w:i/>
+          <w:sz w:val="24"/>
+        </w:rPr>
+      </w:pPr>
+    </w:p>
+    <w:p>
+      <w:pPr>
+        <w:pStyle w:val="Heading4"/>
       </w:pPr>
       <w:bookmarkStart w:id="6" w:name="_Toc72826415"/>
-      <w:proofErr w:type="spellStart"/>
       <w:r>
-        <w:t>OrderItems</w:t>
-      </w:r>
-      <w:proofErr w:type="spellEnd"/>
-      <w:r>
-        <w:t xml:space="preserve"> table</w:t>
+        <w:t>OrderItems table</w:t>
       </w:r>
       <w:bookmarkEnd w:id="6"/>
     </w:p>
@@ -7467,14 +7393,12 @@
                 <w:sz w:val="24"/>
               </w:rPr>
             </w:pPr>
-            <w:proofErr w:type="spellStart"/>
             <w:r>
               <w:rPr>
                 <w:sz w:val="24"/>
               </w:rPr>
               <w:t>ItemID</w:t>
             </w:r>
-            <w:proofErr w:type="spellEnd"/>
           </w:p>
         </w:tc>
         <w:tc>
@@ -7490,14 +7414,12 @@
                 <w:sz w:val="24"/>
               </w:rPr>
             </w:pPr>
-            <w:proofErr w:type="spellStart"/>
             <w:r>
               <w:rPr>
                 <w:sz w:val="24"/>
               </w:rPr>
               <w:t>int</w:t>
             </w:r>
-            <w:proofErr w:type="spellEnd"/>
           </w:p>
         </w:tc>
         <w:tc>
@@ -7595,14 +7517,12 @@
                 <w:sz w:val="24"/>
               </w:rPr>
             </w:pPr>
-            <w:proofErr w:type="spellStart"/>
             <w:r>
               <w:rPr>
                 <w:sz w:val="24"/>
               </w:rPr>
               <w:t>Auto_increment</w:t>
             </w:r>
-            <w:proofErr w:type="spellEnd"/>
             <w:r>
               <w:rPr>
                 <w:sz w:val="24"/>
@@ -7645,14 +7565,12 @@
                 <w:sz w:val="24"/>
               </w:rPr>
             </w:pPr>
-            <w:proofErr w:type="spellStart"/>
             <w:r>
               <w:rPr>
                 <w:sz w:val="24"/>
               </w:rPr>
               <w:t>OrderID</w:t>
             </w:r>
-            <w:proofErr w:type="spellEnd"/>
           </w:p>
         </w:tc>
         <w:tc>
@@ -7668,14 +7586,12 @@
                 <w:sz w:val="24"/>
               </w:rPr>
             </w:pPr>
-            <w:proofErr w:type="spellStart"/>
             <w:r>
               <w:rPr>
                 <w:sz w:val="24"/>
               </w:rPr>
               <w:t>int</w:t>
             </w:r>
-            <w:proofErr w:type="spellEnd"/>
           </w:p>
         </w:tc>
         <w:tc>
@@ -7772,35 +7688,7 @@
               <w:rPr>
                 <w:sz w:val="24"/>
               </w:rPr>
-              <w:t xml:space="preserve">The </w:t>
-            </w:r>
-            <w:proofErr w:type="spellStart"/>
-            <w:r>
-              <w:rPr>
-                <w:sz w:val="24"/>
-              </w:rPr>
-              <w:t>orderID</w:t>
-            </w:r>
-            <w:proofErr w:type="spellEnd"/>
-            <w:r>
-              <w:rPr>
-                <w:sz w:val="24"/>
-              </w:rPr>
-              <w:t xml:space="preserve">, </w:t>
-            </w:r>
-            <w:proofErr w:type="spellStart"/>
-            <w:r>
-              <w:rPr>
-                <w:sz w:val="24"/>
-              </w:rPr>
-              <w:t>dishID</w:t>
-            </w:r>
-            <w:proofErr w:type="spellEnd"/>
-            <w:r>
-              <w:rPr>
-                <w:sz w:val="24"/>
-              </w:rPr>
-              <w:t xml:space="preserve"> pair’s value must be unique</w:t>
+              <w:t>The orderID, dishID pair’s value must be unique</w:t>
             </w:r>
           </w:p>
         </w:tc>
@@ -7839,14 +7727,12 @@
                 <w:sz w:val="24"/>
               </w:rPr>
             </w:pPr>
-            <w:proofErr w:type="spellStart"/>
             <w:r>
               <w:rPr>
                 <w:sz w:val="24"/>
               </w:rPr>
               <w:t>DishID</w:t>
             </w:r>
-            <w:proofErr w:type="spellEnd"/>
           </w:p>
         </w:tc>
         <w:tc>
@@ -7862,14 +7748,12 @@
                 <w:sz w:val="24"/>
               </w:rPr>
             </w:pPr>
-            <w:proofErr w:type="spellStart"/>
             <w:r>
               <w:rPr>
                 <w:sz w:val="24"/>
               </w:rPr>
               <w:t>int</w:t>
             </w:r>
-            <w:proofErr w:type="spellEnd"/>
           </w:p>
         </w:tc>
         <w:tc>
@@ -8019,14 +7903,12 @@
                 <w:sz w:val="24"/>
               </w:rPr>
             </w:pPr>
-            <w:proofErr w:type="spellStart"/>
             <w:r>
               <w:rPr>
                 <w:sz w:val="24"/>
               </w:rPr>
               <w:t>int</w:t>
             </w:r>
-            <w:proofErr w:type="spellEnd"/>
           </w:p>
         </w:tc>
         <w:tc>
@@ -8175,14 +8057,12 @@
                 <w:sz w:val="24"/>
               </w:rPr>
             </w:pPr>
-            <w:proofErr w:type="spellStart"/>
             <w:r>
               <w:rPr>
                 <w:sz w:val="24"/>
               </w:rPr>
               <w:t>varchar</w:t>
             </w:r>
-            <w:proofErr w:type="spellEnd"/>
           </w:p>
         </w:tc>
         <w:tc>
@@ -8289,6 +8169,7 @@
               <w:rPr>
                 <w:sz w:val="24"/>
               </w:rPr>
+              <w:lastRenderedPageBreak/>
               <w:t>6</w:t>
             </w:r>
           </w:p>
@@ -8305,14 +8186,12 @@
                 <w:sz w:val="24"/>
               </w:rPr>
             </w:pPr>
-            <w:proofErr w:type="spellStart"/>
             <w:r>
               <w:rPr>
                 <w:sz w:val="24"/>
               </w:rPr>
               <w:t>TotalPrice</w:t>
             </w:r>
-            <w:proofErr w:type="spellEnd"/>
           </w:p>
         </w:tc>
         <w:tc>
@@ -8423,14 +8302,7 @@
               <w:rPr>
                 <w:sz w:val="24"/>
               </w:rPr>
-              <w:t xml:space="preserve">Unit in thousand </w:t>
-            </w:r>
-            <w:r>
-              <w:rPr>
-                <w:sz w:val="24"/>
-              </w:rPr>
-              <w:lastRenderedPageBreak/>
-              <w:t>VND</w:t>
+              <w:t>Unit in thousand VND</w:t>
             </w:r>
           </w:p>
         </w:tc>
@@ -8458,11 +8330,7 @@
     </w:p>
     <w:p>
       <w:pPr>
-        <w:pStyle w:val="Heading3"/>
-        <w:numPr>
-          <w:ilvl w:val="0"/>
-          <w:numId w:val="9"/>
-        </w:numPr>
+        <w:pStyle w:val="Heading4"/>
       </w:pPr>
       <w:bookmarkStart w:id="7" w:name="_Toc72826416"/>
       <w:r>
@@ -8844,14 +8712,12 @@
                 <w:sz w:val="24"/>
               </w:rPr>
             </w:pPr>
-            <w:proofErr w:type="spellStart"/>
             <w:r>
               <w:rPr>
                 <w:sz w:val="24"/>
               </w:rPr>
               <w:t>DishID</w:t>
             </w:r>
-            <w:proofErr w:type="spellEnd"/>
           </w:p>
         </w:tc>
         <w:tc>
@@ -8867,14 +8733,12 @@
                 <w:sz w:val="24"/>
               </w:rPr>
             </w:pPr>
-            <w:proofErr w:type="spellStart"/>
             <w:r>
               <w:rPr>
                 <w:sz w:val="24"/>
               </w:rPr>
               <w:t>int</w:t>
             </w:r>
-            <w:proofErr w:type="spellEnd"/>
           </w:p>
         </w:tc>
         <w:tc>
@@ -8972,19 +8836,11 @@
                 <w:sz w:val="24"/>
               </w:rPr>
             </w:pPr>
-            <w:proofErr w:type="spellStart"/>
-            <w:r>
-              <w:rPr>
-                <w:sz w:val="24"/>
-              </w:rPr>
-              <w:t>Auto_increment</w:t>
-            </w:r>
-            <w:proofErr w:type="spellEnd"/>
-            <w:r>
-              <w:rPr>
-                <w:sz w:val="24"/>
-              </w:rPr>
-              <w:t>, Starts from 1</w:t>
+            <w:r>
+              <w:rPr>
+                <w:sz w:val="24"/>
+              </w:rPr>
+              <w:t>Auto_increment, Starts from 1</w:t>
             </w:r>
           </w:p>
         </w:tc>
@@ -9022,14 +8878,12 @@
                 <w:sz w:val="24"/>
               </w:rPr>
             </w:pPr>
-            <w:proofErr w:type="spellStart"/>
             <w:r>
               <w:rPr>
                 <w:sz w:val="24"/>
               </w:rPr>
               <w:t>UserID</w:t>
             </w:r>
-            <w:proofErr w:type="spellEnd"/>
           </w:p>
         </w:tc>
         <w:tc>
@@ -9045,14 +8899,12 @@
                 <w:sz w:val="24"/>
               </w:rPr>
             </w:pPr>
-            <w:proofErr w:type="spellStart"/>
             <w:r>
               <w:rPr>
                 <w:sz w:val="24"/>
               </w:rPr>
               <w:t>int</w:t>
             </w:r>
-            <w:proofErr w:type="spellEnd"/>
           </w:p>
         </w:tc>
         <w:tc>
@@ -9180,14 +9032,12 @@
                 <w:sz w:val="24"/>
               </w:rPr>
             </w:pPr>
-            <w:proofErr w:type="spellStart"/>
             <w:r>
               <w:rPr>
                 <w:sz w:val="24"/>
               </w:rPr>
               <w:t>MenuID</w:t>
             </w:r>
-            <w:proofErr w:type="spellEnd"/>
           </w:p>
         </w:tc>
         <w:tc>
@@ -9203,14 +9053,12 @@
                 <w:sz w:val="24"/>
               </w:rPr>
             </w:pPr>
-            <w:proofErr w:type="spellStart"/>
             <w:r>
               <w:rPr>
                 <w:sz w:val="24"/>
               </w:rPr>
               <w:t>int</w:t>
             </w:r>
-            <w:proofErr w:type="spellEnd"/>
           </w:p>
         </w:tc>
         <w:tc>
@@ -9338,14 +9186,12 @@
                 <w:sz w:val="24"/>
               </w:rPr>
             </w:pPr>
-            <w:proofErr w:type="spellStart"/>
             <w:r>
               <w:rPr>
                 <w:sz w:val="24"/>
               </w:rPr>
               <w:t>DishName</w:t>
             </w:r>
-            <w:proofErr w:type="spellEnd"/>
           </w:p>
         </w:tc>
         <w:tc>
@@ -9361,14 +9207,12 @@
                 <w:sz w:val="24"/>
               </w:rPr>
             </w:pPr>
-            <w:proofErr w:type="spellStart"/>
             <w:r>
               <w:rPr>
                 <w:sz w:val="24"/>
               </w:rPr>
               <w:t>varchar</w:t>
             </w:r>
-            <w:proofErr w:type="spellEnd"/>
           </w:p>
         </w:tc>
         <w:tc>
@@ -9823,14 +9667,12 @@
                 <w:sz w:val="24"/>
               </w:rPr>
             </w:pPr>
-            <w:proofErr w:type="spellStart"/>
             <w:r>
               <w:rPr>
                 <w:sz w:val="24"/>
               </w:rPr>
               <w:t>varchar</w:t>
             </w:r>
-            <w:proofErr w:type="spellEnd"/>
           </w:p>
         </w:tc>
         <w:tc>
@@ -9954,14 +9796,12 @@
                 <w:sz w:val="24"/>
               </w:rPr>
             </w:pPr>
-            <w:proofErr w:type="spellStart"/>
             <w:r>
               <w:rPr>
                 <w:sz w:val="24"/>
               </w:rPr>
               <w:t>ImageURL</w:t>
             </w:r>
-            <w:proofErr w:type="spellEnd"/>
           </w:p>
         </w:tc>
         <w:tc>
@@ -9977,14 +9817,12 @@
                 <w:sz w:val="24"/>
               </w:rPr>
             </w:pPr>
-            <w:proofErr w:type="spellStart"/>
             <w:r>
               <w:rPr>
                 <w:sz w:val="24"/>
               </w:rPr>
               <w:t>varchar</w:t>
             </w:r>
-            <w:proofErr w:type="spellEnd"/>
           </w:p>
         </w:tc>
         <w:tc>
@@ -10098,11 +9936,7 @@
     </w:p>
     <w:p>
       <w:pPr>
-        <w:pStyle w:val="Heading3"/>
-        <w:numPr>
-          <w:ilvl w:val="0"/>
-          <w:numId w:val="9"/>
-        </w:numPr>
+        <w:pStyle w:val="Heading4"/>
       </w:pPr>
       <w:bookmarkStart w:id="8" w:name="_Toc72826417"/>
       <w:r>
@@ -10484,14 +10318,12 @@
                 <w:sz w:val="24"/>
               </w:rPr>
             </w:pPr>
-            <w:proofErr w:type="spellStart"/>
             <w:r>
               <w:rPr>
                 <w:sz w:val="24"/>
               </w:rPr>
               <w:t>OrderID</w:t>
             </w:r>
-            <w:proofErr w:type="spellEnd"/>
           </w:p>
         </w:tc>
         <w:tc>
@@ -10507,14 +10339,12 @@
                 <w:sz w:val="24"/>
               </w:rPr>
             </w:pPr>
-            <w:proofErr w:type="spellStart"/>
             <w:r>
               <w:rPr>
                 <w:sz w:val="24"/>
               </w:rPr>
               <w:t>int</w:t>
             </w:r>
-            <w:proofErr w:type="spellEnd"/>
           </w:p>
         </w:tc>
         <w:tc>
@@ -10612,19 +10442,11 @@
                 <w:sz w:val="24"/>
               </w:rPr>
             </w:pPr>
-            <w:proofErr w:type="spellStart"/>
-            <w:r>
-              <w:rPr>
-                <w:sz w:val="24"/>
-              </w:rPr>
-              <w:t>Auto_increment</w:t>
-            </w:r>
-            <w:proofErr w:type="spellEnd"/>
-            <w:r>
-              <w:rPr>
-                <w:sz w:val="24"/>
-              </w:rPr>
-              <w:t>, Starts from 1</w:t>
+            <w:r>
+              <w:rPr>
+                <w:sz w:val="24"/>
+              </w:rPr>
+              <w:t>Auto_increment, Starts from 1</w:t>
             </w:r>
           </w:p>
         </w:tc>
@@ -10662,14 +10484,12 @@
                 <w:sz w:val="24"/>
               </w:rPr>
             </w:pPr>
-            <w:proofErr w:type="spellStart"/>
             <w:r>
               <w:rPr>
                 <w:sz w:val="24"/>
               </w:rPr>
               <w:t>UserID</w:t>
             </w:r>
-            <w:proofErr w:type="spellEnd"/>
           </w:p>
         </w:tc>
         <w:tc>
@@ -10685,14 +10505,12 @@
                 <w:sz w:val="24"/>
               </w:rPr>
             </w:pPr>
-            <w:proofErr w:type="spellStart"/>
             <w:r>
               <w:rPr>
                 <w:sz w:val="24"/>
               </w:rPr>
               <w:t>int</w:t>
             </w:r>
-            <w:proofErr w:type="spellEnd"/>
           </w:p>
         </w:tc>
         <w:tc>
@@ -10820,14 +10638,12 @@
                 <w:sz w:val="24"/>
               </w:rPr>
             </w:pPr>
-            <w:proofErr w:type="spellStart"/>
             <w:r>
               <w:rPr>
                 <w:sz w:val="24"/>
               </w:rPr>
               <w:t>TimeStamp</w:t>
             </w:r>
-            <w:proofErr w:type="spellEnd"/>
           </w:p>
         </w:tc>
         <w:tc>
@@ -10991,14 +10807,12 @@
                 <w:sz w:val="24"/>
               </w:rPr>
             </w:pPr>
-            <w:proofErr w:type="spellStart"/>
             <w:r>
               <w:rPr>
                 <w:sz w:val="24"/>
               </w:rPr>
               <w:t>int</w:t>
             </w:r>
-            <w:proofErr w:type="spellEnd"/>
           </w:p>
         </w:tc>
         <w:tc>
@@ -11132,14 +10946,12 @@
                 <w:sz w:val="24"/>
               </w:rPr>
             </w:pPr>
-            <w:proofErr w:type="spellStart"/>
             <w:r>
               <w:rPr>
                 <w:sz w:val="24"/>
               </w:rPr>
               <w:t>ReceiverPhone</w:t>
             </w:r>
-            <w:proofErr w:type="spellEnd"/>
           </w:p>
         </w:tc>
         <w:tc>
@@ -11155,14 +10967,12 @@
                 <w:sz w:val="24"/>
               </w:rPr>
             </w:pPr>
-            <w:proofErr w:type="spellStart"/>
             <w:r>
               <w:rPr>
                 <w:sz w:val="24"/>
               </w:rPr>
               <w:t>varchar</w:t>
             </w:r>
-            <w:proofErr w:type="spellEnd"/>
           </w:p>
         </w:tc>
         <w:tc>
@@ -11284,14 +11094,12 @@
                 <w:sz w:val="24"/>
               </w:rPr>
             </w:pPr>
-            <w:proofErr w:type="spellStart"/>
             <w:r>
               <w:rPr>
                 <w:sz w:val="24"/>
               </w:rPr>
               <w:t>ReceiverAddress</w:t>
             </w:r>
-            <w:proofErr w:type="spellEnd"/>
           </w:p>
         </w:tc>
         <w:tc>
@@ -11307,14 +11115,12 @@
                 <w:sz w:val="24"/>
               </w:rPr>
             </w:pPr>
-            <w:proofErr w:type="spellStart"/>
             <w:r>
               <w:rPr>
                 <w:sz w:val="24"/>
               </w:rPr>
               <w:t>varchar</w:t>
             </w:r>
-            <w:proofErr w:type="spellEnd"/>
           </w:p>
         </w:tc>
         <w:tc>
@@ -11436,14 +11242,12 @@
                 <w:sz w:val="24"/>
               </w:rPr>
             </w:pPr>
-            <w:proofErr w:type="spellStart"/>
             <w:r>
               <w:rPr>
                 <w:sz w:val="24"/>
               </w:rPr>
               <w:t>ReceiverName</w:t>
             </w:r>
-            <w:proofErr w:type="spellEnd"/>
           </w:p>
         </w:tc>
         <w:tc>
@@ -11768,14 +11572,12 @@
                 <w:sz w:val="24"/>
               </w:rPr>
             </w:pPr>
-            <w:proofErr w:type="spellStart"/>
             <w:r>
               <w:rPr>
                 <w:sz w:val="24"/>
               </w:rPr>
               <w:t>varchar</w:t>
             </w:r>
-            <w:proofErr w:type="spellEnd"/>
           </w:p>
         </w:tc>
         <w:tc>
@@ -11897,11 +11699,7 @@
     </w:p>
     <w:p>
       <w:pPr>
-        <w:pStyle w:val="Heading3"/>
-        <w:numPr>
-          <w:ilvl w:val="0"/>
-          <w:numId w:val="9"/>
-        </w:numPr>
+        <w:pStyle w:val="Heading4"/>
       </w:pPr>
       <w:bookmarkStart w:id="9" w:name="_Toc72826418"/>
       <w:r>
@@ -12272,14 +12070,12 @@
                 <w:sz w:val="24"/>
               </w:rPr>
             </w:pPr>
-            <w:proofErr w:type="spellStart"/>
             <w:r>
               <w:rPr>
                 <w:sz w:val="24"/>
               </w:rPr>
               <w:t>MenuID</w:t>
             </w:r>
-            <w:proofErr w:type="spellEnd"/>
           </w:p>
         </w:tc>
         <w:tc>
@@ -12295,14 +12091,12 @@
                 <w:sz w:val="24"/>
               </w:rPr>
             </w:pPr>
-            <w:proofErr w:type="spellStart"/>
             <w:r>
               <w:rPr>
                 <w:sz w:val="24"/>
               </w:rPr>
               <w:t>int</w:t>
             </w:r>
-            <w:proofErr w:type="spellEnd"/>
           </w:p>
         </w:tc>
         <w:tc>
@@ -12400,19 +12194,11 @@
                 <w:sz w:val="24"/>
               </w:rPr>
             </w:pPr>
-            <w:proofErr w:type="spellStart"/>
-            <w:r>
-              <w:rPr>
-                <w:sz w:val="24"/>
-              </w:rPr>
-              <w:t>Auto_increment</w:t>
-            </w:r>
-            <w:proofErr w:type="spellEnd"/>
-            <w:r>
-              <w:rPr>
-                <w:sz w:val="24"/>
-              </w:rPr>
-              <w:t>, Starts from 1</w:t>
+            <w:r>
+              <w:rPr>
+                <w:sz w:val="24"/>
+              </w:rPr>
+              <w:t>Auto_increment, Starts from 1</w:t>
             </w:r>
           </w:p>
         </w:tc>
@@ -12450,14 +12236,12 @@
                 <w:sz w:val="24"/>
               </w:rPr>
             </w:pPr>
-            <w:proofErr w:type="spellStart"/>
             <w:r>
               <w:rPr>
                 <w:sz w:val="24"/>
               </w:rPr>
               <w:t>UserID</w:t>
             </w:r>
-            <w:proofErr w:type="spellEnd"/>
           </w:p>
         </w:tc>
         <w:tc>
@@ -12473,14 +12257,12 @@
                 <w:sz w:val="24"/>
               </w:rPr>
             </w:pPr>
-            <w:proofErr w:type="spellStart"/>
             <w:r>
               <w:rPr>
                 <w:sz w:val="24"/>
               </w:rPr>
               <w:t>int</w:t>
             </w:r>
-            <w:proofErr w:type="spellEnd"/>
           </w:p>
         </w:tc>
         <w:tc>
@@ -12608,14 +12390,12 @@
                 <w:sz w:val="24"/>
               </w:rPr>
             </w:pPr>
-            <w:proofErr w:type="spellStart"/>
             <w:r>
               <w:rPr>
                 <w:sz w:val="24"/>
               </w:rPr>
               <w:t>MenuName</w:t>
             </w:r>
-            <w:proofErr w:type="spellEnd"/>
           </w:p>
         </w:tc>
         <w:tc>
@@ -12631,14 +12411,12 @@
                 <w:sz w:val="24"/>
               </w:rPr>
             </w:pPr>
-            <w:proofErr w:type="spellStart"/>
             <w:r>
               <w:rPr>
                 <w:sz w:val="24"/>
               </w:rPr>
               <w:t>varchar</w:t>
             </w:r>
-            <w:proofErr w:type="spellEnd"/>
           </w:p>
         </w:tc>
         <w:tc>
@@ -12906,20 +12684,11 @@
     </w:p>
     <w:p>
       <w:pPr>
-        <w:pStyle w:val="Heading3"/>
-        <w:numPr>
-          <w:ilvl w:val="0"/>
-          <w:numId w:val="9"/>
-        </w:numPr>
+        <w:pStyle w:val="Heading4"/>
       </w:pPr>
       <w:bookmarkStart w:id="10" w:name="_Toc72826419"/>
-      <w:proofErr w:type="spellStart"/>
       <w:r>
-        <w:t>MenuItem</w:t>
-      </w:r>
-      <w:proofErr w:type="spellEnd"/>
-      <w:r>
-        <w:t xml:space="preserve"> table</w:t>
+        <w:t>MenuItem table</w:t>
       </w:r>
       <w:bookmarkEnd w:id="10"/>
     </w:p>
@@ -13264,14 +13033,12 @@
                 <w:sz w:val="24"/>
               </w:rPr>
             </w:pPr>
-            <w:proofErr w:type="spellStart"/>
             <w:r>
               <w:rPr>
                 <w:sz w:val="24"/>
               </w:rPr>
               <w:t>MenuID</w:t>
             </w:r>
-            <w:proofErr w:type="spellEnd"/>
           </w:p>
         </w:tc>
         <w:tc>
@@ -13287,14 +13054,12 @@
                 <w:sz w:val="24"/>
               </w:rPr>
             </w:pPr>
-            <w:proofErr w:type="spellStart"/>
             <w:r>
               <w:rPr>
                 <w:sz w:val="24"/>
               </w:rPr>
               <w:t>int</w:t>
             </w:r>
-            <w:proofErr w:type="spellEnd"/>
           </w:p>
         </w:tc>
         <w:tc>
@@ -13390,35 +13155,7 @@
               <w:rPr>
                 <w:sz w:val="24"/>
               </w:rPr>
-              <w:t xml:space="preserve">The </w:t>
-            </w:r>
-            <w:proofErr w:type="spellStart"/>
-            <w:r>
-              <w:rPr>
-                <w:sz w:val="24"/>
-              </w:rPr>
-              <w:t>MenuID</w:t>
-            </w:r>
-            <w:proofErr w:type="spellEnd"/>
-            <w:r>
-              <w:rPr>
-                <w:sz w:val="24"/>
-              </w:rPr>
-              <w:t xml:space="preserve">, </w:t>
-            </w:r>
-            <w:proofErr w:type="spellStart"/>
-            <w:r>
-              <w:rPr>
-                <w:sz w:val="24"/>
-              </w:rPr>
-              <w:t>DishID</w:t>
-            </w:r>
-            <w:proofErr w:type="spellEnd"/>
-            <w:r>
-              <w:rPr>
-                <w:sz w:val="24"/>
-              </w:rPr>
-              <w:t xml:space="preserve"> pair’s value must be unique</w:t>
+              <w:t>The MenuID, DishID pair’s value must be unique</w:t>
             </w:r>
           </w:p>
         </w:tc>
@@ -13457,14 +13194,12 @@
                 <w:sz w:val="24"/>
               </w:rPr>
             </w:pPr>
-            <w:proofErr w:type="spellStart"/>
             <w:r>
               <w:rPr>
                 <w:sz w:val="24"/>
               </w:rPr>
               <w:t>DishID</w:t>
             </w:r>
-            <w:proofErr w:type="spellEnd"/>
           </w:p>
         </w:tc>
         <w:tc>
@@ -13480,14 +13215,12 @@
                 <w:sz w:val="24"/>
               </w:rPr>
             </w:pPr>
-            <w:proofErr w:type="spellStart"/>
             <w:r>
               <w:rPr>
                 <w:sz w:val="24"/>
               </w:rPr>
               <w:t>int</w:t>
             </w:r>
-            <w:proofErr w:type="spellEnd"/>
           </w:p>
         </w:tc>
         <w:tc>
@@ -13585,20 +13318,11 @@
     </w:tbl>
     <w:p>
       <w:pPr>
-        <w:pStyle w:val="Heading3"/>
-        <w:numPr>
-          <w:ilvl w:val="0"/>
-          <w:numId w:val="9"/>
-        </w:numPr>
+        <w:pStyle w:val="Heading4"/>
       </w:pPr>
       <w:bookmarkStart w:id="11" w:name="_Toc72826420"/>
-      <w:proofErr w:type="spellStart"/>
       <w:r>
-        <w:t>StatusID</w:t>
-      </w:r>
-      <w:proofErr w:type="spellEnd"/>
-      <w:r>
-        <w:t xml:space="preserve"> table</w:t>
+        <w:t>StatusID table</w:t>
       </w:r>
       <w:bookmarkEnd w:id="11"/>
     </w:p>
@@ -13940,14 +13664,12 @@
                 <w:sz w:val="24"/>
               </w:rPr>
             </w:pPr>
-            <w:proofErr w:type="spellStart"/>
             <w:r>
               <w:rPr>
                 <w:sz w:val="24"/>
               </w:rPr>
               <w:t>StatusID</w:t>
             </w:r>
-            <w:proofErr w:type="spellEnd"/>
           </w:p>
         </w:tc>
         <w:tc>
@@ -13963,14 +13685,12 @@
                 <w:sz w:val="24"/>
               </w:rPr>
             </w:pPr>
-            <w:proofErr w:type="spellStart"/>
             <w:r>
               <w:rPr>
                 <w:sz w:val="24"/>
               </w:rPr>
               <w:t>int</w:t>
             </w:r>
-            <w:proofErr w:type="spellEnd"/>
           </w:p>
         </w:tc>
         <w:tc>
@@ -14068,19 +13788,11 @@
                 <w:sz w:val="24"/>
               </w:rPr>
             </w:pPr>
-            <w:proofErr w:type="spellStart"/>
-            <w:r>
-              <w:rPr>
-                <w:sz w:val="24"/>
-              </w:rPr>
-              <w:t>Auto_increment</w:t>
-            </w:r>
-            <w:proofErr w:type="spellEnd"/>
-            <w:r>
-              <w:rPr>
-                <w:sz w:val="24"/>
-              </w:rPr>
-              <w:t>, Starts from 1</w:t>
+            <w:r>
+              <w:rPr>
+                <w:sz w:val="24"/>
+              </w:rPr>
+              <w:t>Auto_increment, Starts from 1</w:t>
             </w:r>
           </w:p>
         </w:tc>
@@ -14140,14 +13852,12 @@
                 <w:sz w:val="24"/>
               </w:rPr>
             </w:pPr>
-            <w:proofErr w:type="spellStart"/>
             <w:r>
               <w:rPr>
                 <w:sz w:val="24"/>
               </w:rPr>
               <w:t>varchar</w:t>
             </w:r>
-            <w:proofErr w:type="spellEnd"/>
           </w:p>
         </w:tc>
         <w:tc>
@@ -14299,7 +14009,6 @@
       </w:pPr>
       <w:bookmarkStart w:id="12" w:name="_Toc72826421"/>
       <w:r>
-        <w:lastRenderedPageBreak/>
         <w:t>I</w:t>
       </w:r>
       <w:r>
@@ -14349,6 +14058,7 @@
           <w:color w:val="0000FF"/>
           <w:lang w:eastAsia="ja-JP"/>
         </w:rPr>
+        <w:lastRenderedPageBreak/>
         <w:drawing>
           <wp:inline distT="0" distB="0" distL="0" distR="0">
             <wp:extent cx="5943600" cy="3042638"/>
@@ -14419,13 +14129,8 @@
       <w:r>
         <w:t xml:space="preserve">a. </w:t>
       </w:r>
-      <w:proofErr w:type="spellStart"/>
       <w:r>
-        <w:t>UserDAO</w:t>
-      </w:r>
-      <w:proofErr w:type="spellEnd"/>
-      <w:r>
-        <w:t xml:space="preserve"> class</w:t>
+        <w:t>UserDAO class</w:t>
       </w:r>
       <w:bookmarkEnd w:id="15"/>
     </w:p>
@@ -14592,28 +14297,18 @@
                 <w:iCs/>
               </w:rPr>
             </w:pPr>
-            <w:proofErr w:type="spellStart"/>
-            <w:r>
-              <w:rPr>
-                <w:iCs/>
-              </w:rPr>
-              <w:t>getUserByID</w:t>
-            </w:r>
-            <w:proofErr w:type="spellEnd"/>
-            <w:r>
-              <w:rPr>
-                <w:iCs/>
-              </w:rPr>
-              <w:t>(</w:t>
-            </w:r>
-            <w:proofErr w:type="spellStart"/>
+            <w:r>
+              <w:rPr>
+                <w:iCs/>
+              </w:rPr>
+              <w:t>getUserByID(</w:t>
+            </w:r>
             <w:r>
               <w:rPr>
                 <w:iCs/>
               </w:rPr>
               <w:t>int</w:t>
             </w:r>
-            <w:proofErr w:type="spellEnd"/>
             <w:r>
               <w:rPr>
                 <w:iCs/>
@@ -14656,21 +14351,7 @@
               <w:rPr>
                 <w:iCs/>
               </w:rPr>
-              <w:t xml:space="preserve"> the “</w:t>
-            </w:r>
-            <w:proofErr w:type="spellStart"/>
-            <w:r>
-              <w:rPr>
-                <w:iCs/>
-              </w:rPr>
-              <w:t>UserID</w:t>
-            </w:r>
-            <w:proofErr w:type="spellEnd"/>
-            <w:r>
-              <w:rPr>
-                <w:iCs/>
-              </w:rPr>
-              <w:t>” as the input parameter. Then, it will run the query in the database for the corresponding user information. Then, it will return the appropriate Account object. If no user is found, it would return null</w:t>
+              <w:t xml:space="preserve"> the “UserID” as the input parameter. Then, it will run the query in the database for the corresponding user information. Then, it will return the appropriate Account object. If no user is found, it would return null</w:t>
             </w:r>
           </w:p>
         </w:tc>
@@ -14709,19 +14390,11 @@
                 <w:iCs/>
               </w:rPr>
             </w:pPr>
-            <w:proofErr w:type="spellStart"/>
-            <w:r>
-              <w:rPr>
-                <w:iCs/>
-              </w:rPr>
-              <w:t>getUserByUNameAndPass</w:t>
-            </w:r>
-            <w:proofErr w:type="spellEnd"/>
-            <w:r>
-              <w:rPr>
-                <w:iCs/>
-              </w:rPr>
-              <w:t>(String, String)</w:t>
+            <w:r>
+              <w:rPr>
+                <w:iCs/>
+              </w:rPr>
+              <w:t>getUserByUNameAndPass(String, String)</w:t>
             </w:r>
           </w:p>
         </w:tc>
@@ -14798,19 +14471,11 @@
                 <w:iCs/>
               </w:rPr>
             </w:pPr>
-            <w:proofErr w:type="spellStart"/>
-            <w:r>
-              <w:rPr>
-                <w:iCs/>
-              </w:rPr>
-              <w:t>createUserAccount</w:t>
-            </w:r>
-            <w:proofErr w:type="spellEnd"/>
-            <w:r>
-              <w:rPr>
-                <w:iCs/>
-              </w:rPr>
-              <w:t>(Account)</w:t>
+            <w:r>
+              <w:rPr>
+                <w:iCs/>
+              </w:rPr>
+              <w:t>createUserAccount(Account)</w:t>
             </w:r>
           </w:p>
         </w:tc>
@@ -14887,19 +14552,11 @@
                 <w:iCs/>
               </w:rPr>
             </w:pPr>
-            <w:proofErr w:type="spellStart"/>
-            <w:r>
-              <w:rPr>
-                <w:iCs/>
-              </w:rPr>
-              <w:t>updateUserInfoByID</w:t>
-            </w:r>
-            <w:proofErr w:type="spellEnd"/>
-            <w:r>
-              <w:rPr>
-                <w:iCs/>
-              </w:rPr>
-              <w:t>(Accoun</w:t>
+            <w:r>
+              <w:rPr>
+                <w:iCs/>
+              </w:rPr>
+              <w:t>updateUserInfoByID(Accoun</w:t>
             </w:r>
             <w:r>
               <w:rPr>
@@ -14950,19 +14607,10 @@
       </w:pPr>
       <w:bookmarkStart w:id="16" w:name="_Toc72826425"/>
       <w:r>
-        <w:lastRenderedPageBreak/>
         <w:t>b</w:t>
       </w:r>
       <w:r>
-        <w:t xml:space="preserve">. </w:t>
-      </w:r>
-      <w:proofErr w:type="spellStart"/>
-      <w:r>
-        <w:t>OrderDAO</w:t>
-      </w:r>
-      <w:proofErr w:type="spellEnd"/>
-      <w:r>
-        <w:t xml:space="preserve"> class</w:t>
+        <w:t>. OrderDAO class</w:t>
       </w:r>
       <w:bookmarkEnd w:id="16"/>
     </w:p>
@@ -15132,33 +14780,11 @@
                 <w:iCs/>
               </w:rPr>
             </w:pPr>
-            <w:proofErr w:type="spellStart"/>
-            <w:r>
-              <w:rPr>
-                <w:iCs/>
-              </w:rPr>
-              <w:t>getOrderByUserID</w:t>
-            </w:r>
-            <w:proofErr w:type="spellEnd"/>
-            <w:r>
-              <w:rPr>
-                <w:iCs/>
-              </w:rPr>
-              <w:t>(</w:t>
-            </w:r>
-            <w:proofErr w:type="spellStart"/>
-            <w:r>
-              <w:rPr>
-                <w:iCs/>
-              </w:rPr>
-              <w:t>int</w:t>
-            </w:r>
-            <w:proofErr w:type="spellEnd"/>
-            <w:r>
-              <w:rPr>
-                <w:iCs/>
-              </w:rPr>
-              <w:t>)</w:t>
+            <w:r>
+              <w:rPr>
+                <w:iCs/>
+              </w:rPr>
+              <w:t>getOrderByUserID(int)</w:t>
             </w:r>
           </w:p>
         </w:tc>
@@ -15178,23 +14804,15 @@
               <w:rPr>
                 <w:iCs/>
               </w:rPr>
-              <w:t>The function takes the “</w:t>
-            </w:r>
-            <w:proofErr w:type="spellStart"/>
-            <w:r>
-              <w:rPr>
-                <w:iCs/>
-              </w:rPr>
-              <w:t>UserID</w:t>
-            </w:r>
-            <w:proofErr w:type="spellEnd"/>
-            <w:r>
-              <w:rPr>
-                <w:iCs/>
-              </w:rPr>
-              <w:t xml:space="preserve">” as the input parameter. Then, it will run the query in the database for all of the order related to the corresponding </w:t>
-            </w:r>
-            <w:proofErr w:type="spellStart"/>
+              <w:t xml:space="preserve">The function takes the “UserID” as the input parameter. Then, it will run the query in the database for all of the order related to </w:t>
+            </w:r>
+            <w:r>
+              <w:rPr>
+                <w:iCs/>
+              </w:rPr>
+              <w:lastRenderedPageBreak/>
+              <w:t xml:space="preserve">the corresponding </w:t>
+            </w:r>
             <w:r>
               <w:rPr>
                 <w:iCs/>
@@ -15205,28 +14823,7 @@
               <w:rPr>
                 <w:iCs/>
               </w:rPr>
-              <w:t>ID</w:t>
-            </w:r>
-            <w:proofErr w:type="spellEnd"/>
-            <w:r>
-              <w:rPr>
-                <w:iCs/>
-              </w:rPr>
-              <w:t xml:space="preserve">. It will then return an </w:t>
-            </w:r>
-            <w:proofErr w:type="spellStart"/>
-            <w:r>
-              <w:rPr>
-                <w:iCs/>
-              </w:rPr>
-              <w:t>ArrayList</w:t>
-            </w:r>
-            <w:proofErr w:type="spellEnd"/>
-            <w:r>
-              <w:rPr>
-                <w:iCs/>
-              </w:rPr>
-              <w:t xml:space="preserve"> of Order type to the user. If no record is found, it would return null</w:t>
+              <w:t>ID. It will then return an ArrayList of Order type to the user. If no record is found, it would return null</w:t>
             </w:r>
           </w:p>
         </w:tc>
@@ -15249,6 +14846,7 @@
               <w:rPr>
                 <w:iCs/>
               </w:rPr>
+              <w:lastRenderedPageBreak/>
               <w:t>2</w:t>
             </w:r>
           </w:p>
@@ -15265,19 +14863,11 @@
                 <w:iCs/>
               </w:rPr>
             </w:pPr>
-            <w:proofErr w:type="spellStart"/>
-            <w:r>
-              <w:rPr>
-                <w:iCs/>
-              </w:rPr>
-              <w:t>createNewOrder</w:t>
-            </w:r>
-            <w:proofErr w:type="spellEnd"/>
-            <w:r>
-              <w:rPr>
-                <w:iCs/>
-              </w:rPr>
-              <w:t>(Order)</w:t>
+            <w:r>
+              <w:rPr>
+                <w:iCs/>
+              </w:rPr>
+              <w:t>createNewOrder(Order)</w:t>
             </w:r>
           </w:p>
         </w:tc>
@@ -15348,33 +14938,11 @@
                 <w:iCs/>
               </w:rPr>
             </w:pPr>
-            <w:proofErr w:type="spellStart"/>
-            <w:r>
-              <w:rPr>
-                <w:iCs/>
-              </w:rPr>
-              <w:t>changeOrderStatus</w:t>
-            </w:r>
-            <w:proofErr w:type="spellEnd"/>
-            <w:r>
-              <w:rPr>
-                <w:iCs/>
-              </w:rPr>
-              <w:t>(</w:t>
-            </w:r>
-            <w:proofErr w:type="spellStart"/>
-            <w:r>
-              <w:rPr>
-                <w:iCs/>
-              </w:rPr>
-              <w:t>int</w:t>
-            </w:r>
-            <w:proofErr w:type="spellEnd"/>
-            <w:r>
-              <w:rPr>
-                <w:iCs/>
-              </w:rPr>
-              <w:t>, Boolean)</w:t>
+            <w:r>
+              <w:rPr>
+                <w:iCs/>
+              </w:rPr>
+              <w:t>changeOrderStatus(int, Boolean)</w:t>
             </w:r>
           </w:p>
         </w:tc>
@@ -15394,21 +14962,7 @@
               <w:rPr>
                 <w:iCs/>
               </w:rPr>
-              <w:t xml:space="preserve">The function takes the </w:t>
-            </w:r>
-            <w:proofErr w:type="spellStart"/>
-            <w:r>
-              <w:rPr>
-                <w:iCs/>
-              </w:rPr>
-              <w:t>OrderID</w:t>
-            </w:r>
-            <w:proofErr w:type="spellEnd"/>
-            <w:r>
-              <w:rPr>
-                <w:iCs/>
-              </w:rPr>
-              <w:t xml:space="preserve"> and the status as input parameters. It will then query the database and update the corresponding order with the input data. If the operation succeed, it will return true, else, it will return false.</w:t>
+              <w:t>The function takes the OrderID and the status as input parameters. It will then query the database and update the corresponding order with the input data. If the operation succeed, it will return true, else, it will return false.</w:t>
             </w:r>
           </w:p>
         </w:tc>
@@ -15447,19 +15001,11 @@
                 <w:iCs/>
               </w:rPr>
             </w:pPr>
-            <w:proofErr w:type="spellStart"/>
-            <w:r>
-              <w:rPr>
-                <w:iCs/>
-              </w:rPr>
-              <w:t>getOrderByTime</w:t>
-            </w:r>
-            <w:proofErr w:type="spellEnd"/>
-            <w:r>
-              <w:rPr>
-                <w:iCs/>
-              </w:rPr>
-              <w:t>(string)</w:t>
+            <w:r>
+              <w:rPr>
+                <w:iCs/>
+              </w:rPr>
+              <w:t>getOrderByTime(string)</w:t>
             </w:r>
           </w:p>
         </w:tc>
@@ -15497,21 +15043,7 @@
               <w:rPr>
                 <w:iCs/>
               </w:rPr>
-              <w:t xml:space="preserve">query the database for all of the order with the corresponding date. It will return an </w:t>
-            </w:r>
-            <w:proofErr w:type="spellStart"/>
-            <w:r>
-              <w:rPr>
-                <w:iCs/>
-              </w:rPr>
-              <w:t>ArrayList</w:t>
-            </w:r>
-            <w:proofErr w:type="spellEnd"/>
-            <w:r>
-              <w:rPr>
-                <w:iCs/>
-              </w:rPr>
-              <w:t xml:space="preserve"> of Order type, which contains all of the data. If no order is found, it will return null</w:t>
+              <w:t>query the database for all of the order with the corresponding date. It will return an ArrayList of Order type, which contains all of the data. If no order is found, it will return null</w:t>
             </w:r>
           </w:p>
         </w:tc>
@@ -15550,33 +15082,11 @@
                 <w:iCs/>
               </w:rPr>
             </w:pPr>
-            <w:proofErr w:type="spellStart"/>
-            <w:r>
-              <w:rPr>
-                <w:iCs/>
-              </w:rPr>
-              <w:t>getOrderItemByID</w:t>
-            </w:r>
-            <w:proofErr w:type="spellEnd"/>
-            <w:r>
-              <w:rPr>
-                <w:iCs/>
-              </w:rPr>
-              <w:t>(</w:t>
-            </w:r>
-            <w:proofErr w:type="spellStart"/>
-            <w:r>
-              <w:rPr>
-                <w:iCs/>
-              </w:rPr>
-              <w:t>int</w:t>
-            </w:r>
-            <w:proofErr w:type="spellEnd"/>
-            <w:r>
-              <w:rPr>
-                <w:iCs/>
-              </w:rPr>
-              <w:t>)</w:t>
+            <w:r>
+              <w:rPr>
+                <w:iCs/>
+              </w:rPr>
+              <w:t>getOrderItemByID(int)</w:t>
             </w:r>
           </w:p>
         </w:tc>
@@ -15596,49 +15106,7 @@
               <w:rPr>
                 <w:iCs/>
               </w:rPr>
-              <w:t xml:space="preserve">The function takes the </w:t>
-            </w:r>
-            <w:proofErr w:type="spellStart"/>
-            <w:r>
-              <w:rPr>
-                <w:iCs/>
-              </w:rPr>
-              <w:t>OrderID</w:t>
-            </w:r>
-            <w:proofErr w:type="spellEnd"/>
-            <w:r>
-              <w:rPr>
-                <w:iCs/>
-              </w:rPr>
-              <w:t xml:space="preserve"> as the input parameter. Then, it will query the database for all the order items with the corresponding </w:t>
-            </w:r>
-            <w:proofErr w:type="spellStart"/>
-            <w:r>
-              <w:rPr>
-                <w:iCs/>
-              </w:rPr>
-              <w:t>orderID</w:t>
-            </w:r>
-            <w:proofErr w:type="spellEnd"/>
-            <w:r>
-              <w:rPr>
-                <w:iCs/>
-              </w:rPr>
-              <w:t xml:space="preserve">. It will return an </w:t>
-            </w:r>
-            <w:proofErr w:type="spellStart"/>
-            <w:r>
-              <w:rPr>
-                <w:iCs/>
-              </w:rPr>
-              <w:t>ArrayList</w:t>
-            </w:r>
-            <w:proofErr w:type="spellEnd"/>
-            <w:r>
-              <w:rPr>
-                <w:iCs/>
-              </w:rPr>
-              <w:t xml:space="preserve"> containing all of the items. It no items is found, it will return null.</w:t>
+              <w:t>The function takes the OrderID as the input parameter. Then, it will query the database for all the order items with the corresponding orderID. It will return an ArrayList containing all of the items. It no items is found, it will return null.</w:t>
             </w:r>
           </w:p>
         </w:tc>
@@ -15656,13 +15124,8 @@
       <w:r>
         <w:t xml:space="preserve">. </w:t>
       </w:r>
-      <w:proofErr w:type="spellStart"/>
       <w:r>
-        <w:t>DishDAO</w:t>
-      </w:r>
-      <w:proofErr w:type="spellEnd"/>
-      <w:r>
-        <w:t xml:space="preserve"> class</w:t>
+        <w:t>DishDAO class</w:t>
       </w:r>
       <w:bookmarkEnd w:id="17"/>
     </w:p>
@@ -15808,33 +15271,11 @@
                 <w:iCs/>
               </w:rPr>
             </w:pPr>
-            <w:proofErr w:type="spellStart"/>
-            <w:r>
-              <w:rPr>
-                <w:iCs/>
-              </w:rPr>
-              <w:t>getAllDishByHomeCook</w:t>
-            </w:r>
-            <w:proofErr w:type="spellEnd"/>
-            <w:r>
-              <w:rPr>
-                <w:iCs/>
-              </w:rPr>
-              <w:t>(</w:t>
-            </w:r>
-            <w:proofErr w:type="spellStart"/>
-            <w:r>
-              <w:rPr>
-                <w:iCs/>
-              </w:rPr>
-              <w:t>int</w:t>
-            </w:r>
-            <w:proofErr w:type="spellEnd"/>
-            <w:r>
-              <w:rPr>
-                <w:iCs/>
-              </w:rPr>
-              <w:t>)</w:t>
+            <w:r>
+              <w:rPr>
+                <w:iCs/>
+              </w:rPr>
+              <w:t>getAllDishByHomeCook(int)</w:t>
             </w:r>
           </w:p>
         </w:tc>
@@ -15854,21 +15295,7 @@
               <w:rPr>
                 <w:iCs/>
               </w:rPr>
-              <w:t>The function takes the “</w:t>
-            </w:r>
-            <w:proofErr w:type="spellStart"/>
-            <w:r>
-              <w:rPr>
-                <w:iCs/>
-              </w:rPr>
-              <w:t>UserID</w:t>
-            </w:r>
-            <w:proofErr w:type="spellEnd"/>
-            <w:r>
-              <w:rPr>
-                <w:iCs/>
-              </w:rPr>
-              <w:t xml:space="preserve">” as the input parameter. Then, it will run the query in the database for all of the </w:t>
+              <w:t xml:space="preserve">The function takes the “UserID” as the input parameter. Then, it will run the query in the database for all of the </w:t>
             </w:r>
             <w:r>
               <w:rPr>
@@ -15882,7 +15309,6 @@
               </w:rPr>
               <w:t xml:space="preserve"> related to the corresponding </w:t>
             </w:r>
-            <w:proofErr w:type="spellStart"/>
             <w:r>
               <w:rPr>
                 <w:iCs/>
@@ -15893,34 +15319,13 @@
               <w:rPr>
                 <w:iCs/>
               </w:rPr>
-              <w:t>ID</w:t>
-            </w:r>
-            <w:proofErr w:type="spellEnd"/>
-            <w:r>
-              <w:rPr>
-                <w:iCs/>
-              </w:rPr>
-              <w:t>. It wil</w:t>
-            </w:r>
-            <w:r>
-              <w:rPr>
-                <w:iCs/>
-              </w:rPr>
-              <w:t xml:space="preserve">l then return an </w:t>
-            </w:r>
-            <w:proofErr w:type="spellStart"/>
-            <w:r>
-              <w:rPr>
-                <w:iCs/>
-              </w:rPr>
-              <w:t>ArrayList</w:t>
-            </w:r>
-            <w:proofErr w:type="spellEnd"/>
-            <w:r>
-              <w:rPr>
-                <w:iCs/>
-              </w:rPr>
-              <w:t xml:space="preserve"> of Dish</w:t>
+              <w:t>ID. It wil</w:t>
+            </w:r>
+            <w:r>
+              <w:rPr>
+                <w:iCs/>
+              </w:rPr>
+              <w:t>l then return an ArrayList of Dish</w:t>
             </w:r>
             <w:r>
               <w:rPr>
@@ -15964,33 +15369,11 @@
                 <w:iCs/>
               </w:rPr>
             </w:pPr>
-            <w:proofErr w:type="spellStart"/>
-            <w:r>
-              <w:rPr>
-                <w:iCs/>
-              </w:rPr>
-              <w:t>getAllDishByStatus</w:t>
-            </w:r>
-            <w:proofErr w:type="spellEnd"/>
-            <w:r>
-              <w:rPr>
-                <w:iCs/>
-              </w:rPr>
-              <w:t>(</w:t>
-            </w:r>
-            <w:proofErr w:type="spellStart"/>
-            <w:r>
-              <w:rPr>
-                <w:iCs/>
-              </w:rPr>
-              <w:t>boolean</w:t>
-            </w:r>
-            <w:proofErr w:type="spellEnd"/>
-            <w:r>
-              <w:rPr>
-                <w:iCs/>
-              </w:rPr>
-              <w:t>)</w:t>
+            <w:r>
+              <w:rPr>
+                <w:iCs/>
+              </w:rPr>
+              <w:t>getAllDishByStatus(boolean)</w:t>
             </w:r>
           </w:p>
         </w:tc>
@@ -16046,21 +15429,7 @@
               <w:rPr>
                 <w:iCs/>
               </w:rPr>
-              <w:t xml:space="preserve">e corresponding Boolean value before return an </w:t>
-            </w:r>
-            <w:proofErr w:type="spellStart"/>
-            <w:r>
-              <w:rPr>
-                <w:iCs/>
-              </w:rPr>
-              <w:t>ArrayList</w:t>
-            </w:r>
-            <w:proofErr w:type="spellEnd"/>
-            <w:r>
-              <w:rPr>
-                <w:iCs/>
-              </w:rPr>
-              <w:t xml:space="preserve"> of Dish type. If there is no record found, it will return null</w:t>
+              <w:t>e corresponding Boolean value before return an ArrayList of Dish type. If there is no record found, it will return null</w:t>
             </w:r>
           </w:p>
         </w:tc>
@@ -16098,19 +15467,11 @@
                 <w:iCs/>
               </w:rPr>
             </w:pPr>
-            <w:proofErr w:type="spellStart"/>
-            <w:r>
-              <w:rPr>
-                <w:iCs/>
-              </w:rPr>
-              <w:t>createDish</w:t>
-            </w:r>
-            <w:proofErr w:type="spellEnd"/>
-            <w:r>
-              <w:rPr>
-                <w:iCs/>
-              </w:rPr>
-              <w:t>(Dish)</w:t>
+            <w:r>
+              <w:rPr>
+                <w:iCs/>
+              </w:rPr>
+              <w:t>createDish(Dish)</w:t>
             </w:r>
           </w:p>
         </w:tc>
@@ -16168,19 +15529,11 @@
                 <w:iCs/>
               </w:rPr>
             </w:pPr>
-            <w:proofErr w:type="spellStart"/>
-            <w:r>
-              <w:rPr>
-                <w:iCs/>
-              </w:rPr>
-              <w:t>updateDish</w:t>
-            </w:r>
-            <w:proofErr w:type="spellEnd"/>
-            <w:r>
-              <w:rPr>
-                <w:iCs/>
-              </w:rPr>
-              <w:t>(Dish)</w:t>
+            <w:r>
+              <w:rPr>
+                <w:iCs/>
+              </w:rPr>
+              <w:t>updateDish(Dish)</w:t>
             </w:r>
           </w:p>
         </w:tc>
@@ -16286,7 +15639,6 @@
                 <w:iCs/>
               </w:rPr>
             </w:pPr>
-            <w:proofErr w:type="spellStart"/>
             <w:r>
               <w:rPr>
                 <w:iCs/>
@@ -16305,35 +15657,18 @@
               </w:rPr>
               <w:t>Status</w:t>
             </w:r>
-            <w:proofErr w:type="spellEnd"/>
-            <w:r>
-              <w:rPr>
-                <w:iCs/>
-              </w:rPr>
-              <w:t>(</w:t>
-            </w:r>
-            <w:proofErr w:type="spellStart"/>
-            <w:r>
-              <w:rPr>
-                <w:iCs/>
-              </w:rPr>
-              <w:t>int</w:t>
-            </w:r>
-            <w:proofErr w:type="spellEnd"/>
-            <w:r>
-              <w:rPr>
-                <w:iCs/>
-              </w:rPr>
-              <w:t xml:space="preserve">, </w:t>
-            </w:r>
-            <w:proofErr w:type="spellStart"/>
-            <w:r>
-              <w:rPr>
-                <w:iCs/>
-              </w:rPr>
-              <w:t>boolean</w:t>
-            </w:r>
-            <w:proofErr w:type="spellEnd"/>
+            <w:r>
+              <w:rPr>
+                <w:iCs/>
+              </w:rPr>
+              <w:t>(int</w:t>
+            </w:r>
+            <w:r>
+              <w:rPr>
+                <w:iCs/>
+              </w:rPr>
+              <w:t>, boolean</w:t>
+            </w:r>
             <w:r>
               <w:rPr>
                 <w:iCs/>
@@ -16360,40 +15695,11 @@
               </w:rPr>
               <w:t xml:space="preserve">The function takes the </w:t>
             </w:r>
-            <w:proofErr w:type="spellStart"/>
-            <w:r>
-              <w:rPr>
-                <w:iCs/>
-              </w:rPr>
-              <w:t>DishID</w:t>
-            </w:r>
-            <w:proofErr w:type="spellEnd"/>
-            <w:r>
-              <w:rPr>
-                <w:iCs/>
-              </w:rPr>
-              <w:t xml:space="preserve"> and a Boolean value as the input parameters. It </w:t>
-            </w:r>
-            <w:proofErr w:type="gramStart"/>
-            <w:r>
-              <w:rPr>
-                <w:iCs/>
-              </w:rPr>
-              <w:t>will</w:t>
-            </w:r>
-            <w:proofErr w:type="gramEnd"/>
-            <w:r>
-              <w:rPr>
-                <w:iCs/>
-              </w:rPr>
-              <w:t xml:space="preserve"> the update the corresponding dish in the database with the new data input. If the operation succeed, it will </w:t>
-            </w:r>
-            <w:r>
-              <w:rPr>
-                <w:iCs/>
-              </w:rPr>
-              <w:lastRenderedPageBreak/>
-              <w:t>return true, else, it will return false.</w:t>
+            <w:r>
+              <w:rPr>
+                <w:iCs/>
+              </w:rPr>
+              <w:t>DishID and a Boolean value as the input parameters. It will the update the corresponding dish in the database with the new data input. If the operation succeed, it will return true, else, it will return false.</w:t>
             </w:r>
           </w:p>
         </w:tc>
@@ -16415,7 +15721,6 @@
               <w:rPr>
                 <w:iCs/>
               </w:rPr>
-              <w:lastRenderedPageBreak/>
               <w:t>6</w:t>
             </w:r>
           </w:p>
@@ -16432,33 +15737,11 @@
                 <w:iCs/>
               </w:rPr>
             </w:pPr>
-            <w:proofErr w:type="spellStart"/>
-            <w:r>
-              <w:rPr>
-                <w:iCs/>
-              </w:rPr>
-              <w:t>getAllDishByOrderID</w:t>
-            </w:r>
-            <w:proofErr w:type="spellEnd"/>
-            <w:r>
-              <w:rPr>
-                <w:iCs/>
-              </w:rPr>
-              <w:t>(</w:t>
-            </w:r>
-            <w:proofErr w:type="spellStart"/>
-            <w:r>
-              <w:rPr>
-                <w:iCs/>
-              </w:rPr>
-              <w:t>int</w:t>
-            </w:r>
-            <w:proofErr w:type="spellEnd"/>
-            <w:r>
-              <w:rPr>
-                <w:iCs/>
-              </w:rPr>
-              <w:t>)</w:t>
+            <w:r>
+              <w:rPr>
+                <w:iCs/>
+              </w:rPr>
+              <w:t>getAllDishByOrderID(int)</w:t>
             </w:r>
           </w:p>
         </w:tc>
@@ -16478,21 +15761,7 @@
               <w:rPr>
                 <w:iCs/>
               </w:rPr>
-              <w:t xml:space="preserve">The function will take the </w:t>
-            </w:r>
-            <w:proofErr w:type="spellStart"/>
-            <w:r>
-              <w:rPr>
-                <w:iCs/>
-              </w:rPr>
-              <w:t>OrderID</w:t>
-            </w:r>
-            <w:proofErr w:type="spellEnd"/>
-            <w:r>
-              <w:rPr>
-                <w:iCs/>
-              </w:rPr>
-              <w:t xml:space="preserve"> as the input parameter. It will then query the database for all of the dish</w:t>
+              <w:t>The function will take the OrderID as the input parameter. It will then query the database for all of the dish</w:t>
             </w:r>
             <w:r>
               <w:rPr>
@@ -16504,35 +15773,7 @@
               <w:rPr>
                 <w:iCs/>
               </w:rPr>
-              <w:t xml:space="preserve"> with the corresponding </w:t>
-            </w:r>
-            <w:proofErr w:type="spellStart"/>
-            <w:r>
-              <w:rPr>
-                <w:iCs/>
-              </w:rPr>
-              <w:t>orderID</w:t>
-            </w:r>
-            <w:proofErr w:type="spellEnd"/>
-            <w:r>
-              <w:rPr>
-                <w:iCs/>
-              </w:rPr>
-              <w:t xml:space="preserve">. It will return an </w:t>
-            </w:r>
-            <w:proofErr w:type="spellStart"/>
-            <w:r>
-              <w:rPr>
-                <w:iCs/>
-              </w:rPr>
-              <w:t>ArrayList</w:t>
-            </w:r>
-            <w:proofErr w:type="spellEnd"/>
-            <w:r>
-              <w:rPr>
-                <w:iCs/>
-              </w:rPr>
-              <w:t xml:space="preserve"> of Dish type. If </w:t>
+              <w:t xml:space="preserve"> with the corresponding orderID. It will return an ArrayList of Dish type. If </w:t>
             </w:r>
             <w:r>
               <w:rPr>
@@ -16564,15 +15805,7 @@
         <w:t>d</w:t>
       </w:r>
       <w:r>
-        <w:t xml:space="preserve">. </w:t>
-      </w:r>
-      <w:proofErr w:type="spellStart"/>
-      <w:r>
-        <w:t>HomeCookDAO</w:t>
-      </w:r>
-      <w:proofErr w:type="spellEnd"/>
-      <w:r>
-        <w:t xml:space="preserve"> class</w:t>
+        <w:t>. HomeCookDAO class</w:t>
       </w:r>
       <w:bookmarkEnd w:id="18"/>
     </w:p>
@@ -16719,65 +15952,40 @@
                 <w:lang w:eastAsia="ja-JP"/>
               </w:rPr>
             </w:pPr>
-            <w:proofErr w:type="spellStart"/>
             <w:r>
               <w:rPr>
                 <w:iCs/>
                 <w:lang w:eastAsia="ja-JP"/>
               </w:rPr>
-              <w:t>getAllHomeCook</w:t>
-            </w:r>
-            <w:proofErr w:type="spellEnd"/>
-            <w:r>
+              <w:t>getAllHomeCook()</w:t>
+            </w:r>
+          </w:p>
+        </w:tc>
+        <w:tc>
+          <w:tcPr>
+            <w:tcW w:w="6118" w:type="dxa"/>
+            <w:vAlign w:val="center"/>
+          </w:tcPr>
+          <w:p>
+            <w:pPr>
               <w:rPr>
                 <w:iCs/>
                 <w:lang w:eastAsia="ja-JP"/>
               </w:rPr>
-              <w:t>()</w:t>
-            </w:r>
-          </w:p>
-        </w:tc>
-        <w:tc>
-          <w:tcPr>
-            <w:tcW w:w="6118" w:type="dxa"/>
-            <w:vAlign w:val="center"/>
-          </w:tcPr>
-          <w:p>
-            <w:pPr>
+            </w:pPr>
+            <w:r>
               <w:rPr>
                 <w:iCs/>
                 <w:lang w:eastAsia="ja-JP"/>
               </w:rPr>
-            </w:pPr>
+              <w:t>The function takes</w:t>
+            </w:r>
             <w:r>
               <w:rPr>
                 <w:iCs/>
                 <w:lang w:eastAsia="ja-JP"/>
               </w:rPr>
-              <w:t>The function takes</w:t>
-            </w:r>
-            <w:r>
-              <w:rPr>
-                <w:iCs/>
-                <w:lang w:eastAsia="ja-JP"/>
-              </w:rPr>
-              <w:t xml:space="preserve"> no input parameter. It will query the database for all of the existing records of home-cook. It will then return an </w:t>
-            </w:r>
-            <w:proofErr w:type="spellStart"/>
-            <w:r>
-              <w:rPr>
-                <w:iCs/>
-                <w:lang w:eastAsia="ja-JP"/>
-              </w:rPr>
-              <w:t>ArrayList</w:t>
-            </w:r>
-            <w:proofErr w:type="spellEnd"/>
-            <w:r>
-              <w:rPr>
-                <w:iCs/>
-                <w:lang w:eastAsia="ja-JP"/>
-              </w:rPr>
-              <w:t xml:space="preserve"> of home-cook if there are some record, else, it will return null</w:t>
+              <w:t xml:space="preserve"> no input parameter. It will query the database for all of the existing records of home-cook. It will then return an ArrayList of home-cook if there are some record, else, it will return null</w:t>
             </w:r>
           </w:p>
         </w:tc>
@@ -16816,74 +16024,33 @@
                 <w:lang w:eastAsia="ja-JP"/>
               </w:rPr>
             </w:pPr>
-            <w:proofErr w:type="spellStart"/>
             <w:r>
               <w:rPr>
                 <w:iCs/>
                 <w:lang w:eastAsia="ja-JP"/>
               </w:rPr>
-              <w:t>changeAccountStatus</w:t>
-            </w:r>
-            <w:proofErr w:type="spellEnd"/>
-            <w:r>
+              <w:t>changeAccountStatus(int,Boolean)</w:t>
+            </w:r>
+          </w:p>
+        </w:tc>
+        <w:tc>
+          <w:tcPr>
+            <w:tcW w:w="6118" w:type="dxa"/>
+            <w:vAlign w:val="center"/>
+          </w:tcPr>
+          <w:p>
+            <w:pPr>
               <w:rPr>
                 <w:iCs/>
                 <w:lang w:eastAsia="ja-JP"/>
               </w:rPr>
-              <w:t>(</w:t>
-            </w:r>
-            <w:proofErr w:type="spellStart"/>
+            </w:pPr>
             <w:r>
               <w:rPr>
                 <w:iCs/>
                 <w:lang w:eastAsia="ja-JP"/>
               </w:rPr>
-              <w:t>int,Boolean</w:t>
-            </w:r>
-            <w:proofErr w:type="spellEnd"/>
-            <w:r>
-              <w:rPr>
-                <w:iCs/>
-                <w:lang w:eastAsia="ja-JP"/>
-              </w:rPr>
-              <w:t>)</w:t>
-            </w:r>
-          </w:p>
-        </w:tc>
-        <w:tc>
-          <w:tcPr>
-            <w:tcW w:w="6118" w:type="dxa"/>
-            <w:vAlign w:val="center"/>
-          </w:tcPr>
-          <w:p>
-            <w:pPr>
-              <w:rPr>
-                <w:iCs/>
-                <w:lang w:eastAsia="ja-JP"/>
-              </w:rPr>
-            </w:pPr>
-            <w:r>
-              <w:rPr>
-                <w:iCs/>
-                <w:lang w:eastAsia="ja-JP"/>
-              </w:rPr>
-              <w:t xml:space="preserve">The function takes </w:t>
-            </w:r>
-            <w:proofErr w:type="spellStart"/>
-            <w:r>
-              <w:rPr>
-                <w:iCs/>
-                <w:lang w:eastAsia="ja-JP"/>
-              </w:rPr>
-              <w:t>UserID</w:t>
-            </w:r>
-            <w:proofErr w:type="spellEnd"/>
-            <w:r>
-              <w:rPr>
-                <w:iCs/>
-                <w:lang w:eastAsia="ja-JP"/>
-              </w:rPr>
-              <w:t xml:space="preserve"> and a Boolean variable as the input parameter. It will then update the corresponding record with the input data. If the operation succeed, it will return true, otherwise, false.</w:t>
+              <w:t>The function takes UserID and a Boolean variable as the input parameter. It will then update the corresponding record with the input data. If the operation succeed, it will return true, otherwise, false.</w:t>
             </w:r>
           </w:p>
         </w:tc>
@@ -16922,21 +16089,12 @@
                 <w:lang w:eastAsia="ja-JP"/>
               </w:rPr>
             </w:pPr>
-            <w:proofErr w:type="spellStart"/>
             <w:r>
               <w:rPr>
                 <w:iCs/>
                 <w:lang w:eastAsia="ja-JP"/>
               </w:rPr>
-              <w:t>creatHomeCookAccount</w:t>
-            </w:r>
-            <w:proofErr w:type="spellEnd"/>
-            <w:r>
-              <w:rPr>
-                <w:iCs/>
-                <w:lang w:eastAsia="ja-JP"/>
-              </w:rPr>
-              <w:t>(Account)</w:t>
+              <w:t>creatHomeCookAccount(Account)</w:t>
             </w:r>
           </w:p>
         </w:tc>
@@ -16979,15 +16137,7 @@
         <w:t>e</w:t>
       </w:r>
       <w:r>
-        <w:t xml:space="preserve">. </w:t>
-      </w:r>
-      <w:proofErr w:type="spellStart"/>
-      <w:r>
-        <w:t>MenuDAO</w:t>
-      </w:r>
-      <w:proofErr w:type="spellEnd"/>
-      <w:r>
-        <w:t xml:space="preserve"> class</w:t>
+        <w:t>. MenuDAO class</w:t>
       </w:r>
       <w:bookmarkEnd w:id="19"/>
     </w:p>
@@ -17133,120 +16283,47 @@
                 <w:lang w:eastAsia="ja-JP"/>
               </w:rPr>
             </w:pPr>
-            <w:proofErr w:type="spellStart"/>
             <w:r>
               <w:rPr>
                 <w:iCs/>
                 <w:lang w:eastAsia="ja-JP"/>
               </w:rPr>
-              <w:t>getAllMenuByHomeCook</w:t>
-            </w:r>
-            <w:proofErr w:type="spellEnd"/>
-            <w:r>
+              <w:t>getAllMenuByHomeCook(int)</w:t>
+            </w:r>
+          </w:p>
+        </w:tc>
+        <w:tc>
+          <w:tcPr>
+            <w:tcW w:w="6118" w:type="dxa"/>
+            <w:vAlign w:val="center"/>
+          </w:tcPr>
+          <w:p>
+            <w:pPr>
               <w:rPr>
                 <w:iCs/>
                 <w:lang w:eastAsia="ja-JP"/>
               </w:rPr>
-              <w:t>(</w:t>
-            </w:r>
-            <w:proofErr w:type="spellStart"/>
+            </w:pPr>
             <w:r>
               <w:rPr>
                 <w:iCs/>
                 <w:lang w:eastAsia="ja-JP"/>
               </w:rPr>
-              <w:t>int</w:t>
-            </w:r>
-            <w:proofErr w:type="spellEnd"/>
+              <w:t xml:space="preserve">The function takes the “UserID” as the input parameter. Then, it will run the query in the database for all of the </w:t>
+            </w:r>
             <w:r>
               <w:rPr>
                 <w:iCs/>
                 <w:lang w:eastAsia="ja-JP"/>
               </w:rPr>
-              <w:t>)</w:t>
-            </w:r>
-          </w:p>
-        </w:tc>
-        <w:tc>
-          <w:tcPr>
-            <w:tcW w:w="6118" w:type="dxa"/>
-            <w:vAlign w:val="center"/>
-          </w:tcPr>
-          <w:p>
-            <w:pPr>
+              <w:t>menus</w:t>
+            </w:r>
+            <w:r>
               <w:rPr>
                 <w:iCs/>
                 <w:lang w:eastAsia="ja-JP"/>
               </w:rPr>
-            </w:pPr>
-            <w:r>
-              <w:rPr>
-                <w:iCs/>
-                <w:lang w:eastAsia="ja-JP"/>
-              </w:rPr>
-              <w:t>The function takes the “</w:t>
-            </w:r>
-            <w:proofErr w:type="spellStart"/>
-            <w:r>
-              <w:rPr>
-                <w:iCs/>
-                <w:lang w:eastAsia="ja-JP"/>
-              </w:rPr>
-              <w:t>UserID</w:t>
-            </w:r>
-            <w:proofErr w:type="spellEnd"/>
-            <w:r>
-              <w:rPr>
-                <w:iCs/>
-                <w:lang w:eastAsia="ja-JP"/>
-              </w:rPr>
-              <w:t xml:space="preserve">” as the input parameter. Then, it will run the query in the database for all of the </w:t>
-            </w:r>
-            <w:r>
-              <w:rPr>
-                <w:iCs/>
-                <w:lang w:eastAsia="ja-JP"/>
-              </w:rPr>
-              <w:t>menus</w:t>
-            </w:r>
-            <w:r>
-              <w:rPr>
-                <w:iCs/>
-                <w:lang w:eastAsia="ja-JP"/>
-              </w:rPr>
-              <w:t xml:space="preserve"> related to the corresponding </w:t>
-            </w:r>
-            <w:proofErr w:type="spellStart"/>
-            <w:r>
-              <w:rPr>
-                <w:iCs/>
-                <w:lang w:eastAsia="ja-JP"/>
-              </w:rPr>
-              <w:t>UserID</w:t>
-            </w:r>
-            <w:proofErr w:type="spellEnd"/>
-            <w:r>
-              <w:rPr>
-                <w:iCs/>
-                <w:lang w:eastAsia="ja-JP"/>
-              </w:rPr>
-              <w:t xml:space="preserve">. It will then return an </w:t>
-            </w:r>
-            <w:proofErr w:type="spellStart"/>
-            <w:r>
-              <w:rPr>
-                <w:iCs/>
-                <w:lang w:eastAsia="ja-JP"/>
-              </w:rPr>
-              <w:t>ArrayList</w:t>
-            </w:r>
-            <w:proofErr w:type="spellEnd"/>
-            <w:r>
-              <w:rPr>
-                <w:iCs/>
-                <w:lang w:eastAsia="ja-JP"/>
-              </w:rPr>
-              <w:t xml:space="preserve"> of </w:t>
+              <w:t xml:space="preserve"> related to the corresponding UserID. It will then return an ArrayList of </w:t>
             </w:r>
             <w:r>
               <w:rPr>
@@ -17299,7 +16376,6 @@
                 <w:lang w:eastAsia="ja-JP"/>
               </w:rPr>
             </w:pPr>
-            <w:proofErr w:type="spellStart"/>
             <w:r>
               <w:rPr>
                 <w:iCs/>
@@ -17307,7 +16383,6 @@
               </w:rPr>
               <w:t>createMenu</w:t>
             </w:r>
-            <w:proofErr w:type="spellEnd"/>
             <w:r>
               <w:rPr>
                 <w:iCs/>
@@ -17429,21 +16504,12 @@
                 <w:lang w:eastAsia="ja-JP"/>
               </w:rPr>
             </w:pPr>
-            <w:proofErr w:type="spellStart"/>
             <w:r>
               <w:rPr>
                 <w:iCs/>
                 <w:lang w:eastAsia="ja-JP"/>
               </w:rPr>
-              <w:t>updateMenu</w:t>
-            </w:r>
-            <w:proofErr w:type="spellEnd"/>
-            <w:r>
-              <w:rPr>
-                <w:iCs/>
-                <w:lang w:eastAsia="ja-JP"/>
-              </w:rPr>
-              <w:t>(Menu)</w:t>
+              <w:t>updateMenu(Menu)</w:t>
             </w:r>
           </w:p>
         </w:tc>
@@ -17531,131 +16597,89 @@
                 <w:lang w:eastAsia="ja-JP"/>
               </w:rPr>
             </w:pPr>
-            <w:proofErr w:type="spellStart"/>
             <w:r>
               <w:rPr>
                 <w:iCs/>
                 <w:lang w:eastAsia="ja-JP"/>
               </w:rPr>
-              <w:t>getAllMenuByStatus</w:t>
-            </w:r>
-            <w:proofErr w:type="spellEnd"/>
+              <w:t>getAllMenuByStatus(boolean</w:t>
+            </w:r>
             <w:r>
               <w:rPr>
                 <w:iCs/>
                 <w:lang w:eastAsia="ja-JP"/>
               </w:rPr>
-              <w:t>(</w:t>
-            </w:r>
-            <w:proofErr w:type="spellStart"/>
-            <w:r>
+              <w:t>)</w:t>
+            </w:r>
+          </w:p>
+        </w:tc>
+        <w:tc>
+          <w:tcPr>
+            <w:tcW w:w="6118" w:type="dxa"/>
+            <w:vAlign w:val="center"/>
+          </w:tcPr>
+          <w:p>
+            <w:pPr>
               <w:rPr>
                 <w:iCs/>
                 <w:lang w:eastAsia="ja-JP"/>
               </w:rPr>
-              <w:t>boolean</w:t>
-            </w:r>
-            <w:proofErr w:type="spellEnd"/>
+            </w:pPr>
             <w:r>
               <w:rPr>
                 <w:iCs/>
                 <w:lang w:eastAsia="ja-JP"/>
               </w:rPr>
-              <w:t>)</w:t>
-            </w:r>
-          </w:p>
-        </w:tc>
-        <w:tc>
-          <w:tcPr>
-            <w:tcW w:w="6118" w:type="dxa"/>
-            <w:vAlign w:val="center"/>
-          </w:tcPr>
-          <w:p>
-            <w:pPr>
+              <w:t xml:space="preserve">The function takes the </w:t>
+            </w:r>
+            <w:r>
               <w:rPr>
                 <w:iCs/>
                 <w:lang w:eastAsia="ja-JP"/>
               </w:rPr>
-            </w:pPr>
+              <w:t>Boolean variable</w:t>
+            </w:r>
             <w:r>
               <w:rPr>
                 <w:iCs/>
                 <w:lang w:eastAsia="ja-JP"/>
               </w:rPr>
-              <w:t xml:space="preserve">The function takes the </w:t>
+              <w:t xml:space="preserve"> </w:t>
             </w:r>
             <w:r>
               <w:rPr>
                 <w:iCs/>
                 <w:lang w:eastAsia="ja-JP"/>
               </w:rPr>
-              <w:t>Boolean variable</w:t>
+              <w:t>as the input parameter. It will then query the database for all of th</w:t>
             </w:r>
             <w:r>
               <w:rPr>
                 <w:iCs/>
                 <w:lang w:eastAsia="ja-JP"/>
               </w:rPr>
-              <w:t xml:space="preserve"> </w:t>
+              <w:t>e order with the corresponding status</w:t>
             </w:r>
             <w:r>
               <w:rPr>
                 <w:iCs/>
                 <w:lang w:eastAsia="ja-JP"/>
               </w:rPr>
-              <w:t>as the input parameter. It will then query the database for all of th</w:t>
+              <w:t>. I</w:t>
             </w:r>
             <w:r>
               <w:rPr>
                 <w:iCs/>
                 <w:lang w:eastAsia="ja-JP"/>
               </w:rPr>
-              <w:t>e order with the corresponding status</w:t>
+              <w:t>t will return an ArrayList of Menu</w:t>
             </w:r>
             <w:r>
               <w:rPr>
                 <w:iCs/>
                 <w:lang w:eastAsia="ja-JP"/>
               </w:rPr>
-              <w:t>. I</w:t>
-            </w:r>
-            <w:r>
-              <w:rPr>
-                <w:iCs/>
-                <w:lang w:eastAsia="ja-JP"/>
-              </w:rPr>
-              <w:t xml:space="preserve">t will return an </w:t>
-            </w:r>
-            <w:proofErr w:type="spellStart"/>
-            <w:r>
-              <w:rPr>
-                <w:iCs/>
-                <w:lang w:eastAsia="ja-JP"/>
-              </w:rPr>
-              <w:t>ArrayList</w:t>
-            </w:r>
-            <w:proofErr w:type="spellEnd"/>
-            <w:r>
-              <w:rPr>
-                <w:iCs/>
-                <w:lang w:eastAsia="ja-JP"/>
-              </w:rPr>
-              <w:t xml:space="preserve"> of Menu</w:t>
-            </w:r>
-            <w:r>
-              <w:rPr>
-                <w:iCs/>
-                <w:lang w:eastAsia="ja-JP"/>
-              </w:rPr>
-              <w:t xml:space="preserve"> type, </w:t>
-            </w:r>
-            <w:r>
-              <w:rPr>
-                <w:iCs/>
-                <w:lang w:eastAsia="ja-JP"/>
-              </w:rPr>
-              <w:lastRenderedPageBreak/>
-              <w:t>which contains all of the data. If no order is found, it will return null</w:t>
+              <w:t xml:space="preserve"> type, which contains all of the data. If no order is found, it will return null</w:t>
             </w:r>
           </w:p>
         </w:tc>
@@ -17678,123 +16702,57 @@
                 <w:iCs/>
                 <w:lang w:eastAsia="ja-JP"/>
               </w:rPr>
+              <w:t>5</w:t>
+            </w:r>
+          </w:p>
+        </w:tc>
+        <w:tc>
+          <w:tcPr>
+            <w:tcW w:w="2593" w:type="dxa"/>
+            <w:vAlign w:val="center"/>
+          </w:tcPr>
+          <w:p>
+            <w:pPr>
+              <w:rPr>
+                <w:iCs/>
+                <w:lang w:eastAsia="ja-JP"/>
+              </w:rPr>
+            </w:pPr>
+            <w:r>
+              <w:rPr>
+                <w:iCs/>
+                <w:lang w:eastAsia="ja-JP"/>
+              </w:rPr>
+              <w:t>getOrderItemByID(int)</w:t>
+            </w:r>
+          </w:p>
+        </w:tc>
+        <w:tc>
+          <w:tcPr>
+            <w:tcW w:w="6118" w:type="dxa"/>
+            <w:vAlign w:val="center"/>
+          </w:tcPr>
+          <w:p>
+            <w:pPr>
+              <w:rPr>
+                <w:iCs/>
+                <w:lang w:eastAsia="ja-JP"/>
+              </w:rPr>
+            </w:pPr>
+            <w:r>
+              <w:rPr>
+                <w:iCs/>
+                <w:lang w:eastAsia="ja-JP"/>
+              </w:rPr>
+              <w:t xml:space="preserve">The function takes the OrderID as the input parameter. Then, it will query the database for all the order items with the </w:t>
+            </w:r>
+            <w:r>
+              <w:rPr>
+                <w:iCs/>
+                <w:lang w:eastAsia="ja-JP"/>
+              </w:rPr>
               <w:lastRenderedPageBreak/>
-              <w:t>5</w:t>
-            </w:r>
-          </w:p>
-        </w:tc>
-        <w:tc>
-          <w:tcPr>
-            <w:tcW w:w="2593" w:type="dxa"/>
-            <w:vAlign w:val="center"/>
-          </w:tcPr>
-          <w:p>
-            <w:pPr>
-              <w:rPr>
-                <w:iCs/>
-                <w:lang w:eastAsia="ja-JP"/>
-              </w:rPr>
-            </w:pPr>
-            <w:proofErr w:type="spellStart"/>
-            <w:r>
-              <w:rPr>
-                <w:iCs/>
-                <w:lang w:eastAsia="ja-JP"/>
-              </w:rPr>
-              <w:t>getOrderItemByID</w:t>
-            </w:r>
-            <w:proofErr w:type="spellEnd"/>
-            <w:r>
-              <w:rPr>
-                <w:iCs/>
-                <w:lang w:eastAsia="ja-JP"/>
-              </w:rPr>
-              <w:t>(</w:t>
-            </w:r>
-            <w:proofErr w:type="spellStart"/>
-            <w:r>
-              <w:rPr>
-                <w:iCs/>
-                <w:lang w:eastAsia="ja-JP"/>
-              </w:rPr>
-              <w:t>int</w:t>
-            </w:r>
-            <w:proofErr w:type="spellEnd"/>
-            <w:r>
-              <w:rPr>
-                <w:iCs/>
-                <w:lang w:eastAsia="ja-JP"/>
-              </w:rPr>
-              <w:t>)</w:t>
-            </w:r>
-          </w:p>
-        </w:tc>
-        <w:tc>
-          <w:tcPr>
-            <w:tcW w:w="6118" w:type="dxa"/>
-            <w:vAlign w:val="center"/>
-          </w:tcPr>
-          <w:p>
-            <w:pPr>
-              <w:rPr>
-                <w:iCs/>
-                <w:lang w:eastAsia="ja-JP"/>
-              </w:rPr>
-            </w:pPr>
-            <w:r>
-              <w:rPr>
-                <w:iCs/>
-                <w:lang w:eastAsia="ja-JP"/>
-              </w:rPr>
-              <w:t xml:space="preserve">The function takes the </w:t>
-            </w:r>
-            <w:proofErr w:type="spellStart"/>
-            <w:r>
-              <w:rPr>
-                <w:iCs/>
-                <w:lang w:eastAsia="ja-JP"/>
-              </w:rPr>
-              <w:t>OrderID</w:t>
-            </w:r>
-            <w:proofErr w:type="spellEnd"/>
-            <w:r>
-              <w:rPr>
-                <w:iCs/>
-                <w:lang w:eastAsia="ja-JP"/>
-              </w:rPr>
-              <w:t xml:space="preserve"> as the input parameter. Then, it will query the database for all the order items with the corresponding </w:t>
-            </w:r>
-            <w:proofErr w:type="spellStart"/>
-            <w:r>
-              <w:rPr>
-                <w:iCs/>
-                <w:lang w:eastAsia="ja-JP"/>
-              </w:rPr>
-              <w:t>orderID</w:t>
-            </w:r>
-            <w:proofErr w:type="spellEnd"/>
-            <w:r>
-              <w:rPr>
-                <w:iCs/>
-                <w:lang w:eastAsia="ja-JP"/>
-              </w:rPr>
-              <w:t xml:space="preserve">. It will return an </w:t>
-            </w:r>
-            <w:proofErr w:type="spellStart"/>
-            <w:r>
-              <w:rPr>
-                <w:iCs/>
-                <w:lang w:eastAsia="ja-JP"/>
-              </w:rPr>
-              <w:t>ArrayList</w:t>
-            </w:r>
-            <w:proofErr w:type="spellEnd"/>
-            <w:r>
-              <w:rPr>
-                <w:iCs/>
-                <w:lang w:eastAsia="ja-JP"/>
-              </w:rPr>
-              <w:t xml:space="preserve"> containing all of the items. It no items is found, it will return null.</w:t>
+              <w:t>corresponding orderID. It will return an ArrayList containing all of the items. It no items is found, it will return null.</w:t>
             </w:r>
           </w:p>
         </w:tc>
@@ -17832,7 +16790,7 @@
         </w:numPr>
       </w:pPr>
       <w:r>
-        <w:t>Menu Management</w:t>
+        <w:t>Account Management</w:t>
       </w:r>
     </w:p>
     <w:p>
@@ -17841,11 +16799,33 @@
           <w:noProof/>
           <w:lang w:eastAsia="ja-JP"/>
         </w:rPr>
+        <w:pict>
+          <v:shapetype id="_x0000_t32" coordsize="21600,21600" o:spt="32" o:oned="t" path="m,l21600,21600e" filled="f">
+            <v:path arrowok="t" fillok="f" o:connecttype="none"/>
+            <o:lock v:ext="edit" shapetype="t"/>
+          </v:shapetype>
+          <v:shape id="_x0000_s1027" type="#_x0000_t32" style="position:absolute;margin-left:369.55pt;margin-top:136.3pt;width:15.75pt;height:15.9pt;flip:x;z-index:251659264" o:connectortype="straight"/>
+        </w:pict>
+      </w:r>
+      <w:r>
+        <w:rPr>
+          <w:noProof/>
+          <w:lang w:eastAsia="ja-JP"/>
+        </w:rPr>
+        <w:pict>
+          <v:shape id="_x0000_s1026" type="#_x0000_t32" style="position:absolute;margin-left:369.55pt;margin-top:137.2pt;width:18.35pt;height:12.9pt;z-index:251658240" o:connectortype="straight"/>
+        </w:pict>
+      </w:r>
+      <w:r>
+        <w:rPr>
+          <w:noProof/>
+          <w:lang w:eastAsia="ja-JP"/>
+        </w:rPr>
         <w:drawing>
           <wp:inline distT="0" distB="0" distL="0" distR="0">
-            <wp:extent cx="5943600" cy="3112104"/>
+            <wp:extent cx="5943600" cy="2782226"/>
             <wp:effectExtent l="19050" t="0" r="0" b="0"/>
-            <wp:docPr id="10" name="Picture 10"/>
+            <wp:docPr id="4" name="Picture 4"/>
             <wp:cNvGraphicFramePr>
               <a:graphicFrameLocks xmlns:a="http://schemas.openxmlformats.org/drawingml/2006/main" noChangeAspect="1"/>
             </wp:cNvGraphicFramePr>
@@ -17853,7 +16833,7 @@
               <a:graphicData uri="http://schemas.openxmlformats.org/drawingml/2006/picture">
                 <pic:pic xmlns:pic="http://schemas.openxmlformats.org/drawingml/2006/picture">
                   <pic:nvPicPr>
-                    <pic:cNvPr id="0" name="Picture 10"/>
+                    <pic:cNvPr id="0" name="Picture 4"/>
                     <pic:cNvPicPr>
                       <a:picLocks noChangeAspect="1" noChangeArrowheads="1"/>
                     </pic:cNvPicPr>
@@ -17868,7 +16848,79 @@
                   <pic:spPr bwMode="auto">
                     <a:xfrm>
                       <a:off x="0" y="0"/>
-                      <a:ext cx="5943600" cy="3112104"/>
+                      <a:ext cx="5943600" cy="2782226"/>
+                    </a:xfrm>
+                    <a:prstGeom prst="rect">
+                      <a:avLst/>
+                    </a:prstGeom>
+                    <a:noFill/>
+                    <a:ln w="9525">
+                      <a:noFill/>
+                      <a:miter lim="800000"/>
+                      <a:headEnd/>
+                      <a:tailEnd/>
+                    </a:ln>
+                  </pic:spPr>
+                </pic:pic>
+              </a:graphicData>
+            </a:graphic>
+          </wp:inline>
+        </w:drawing>
+      </w:r>
+    </w:p>
+    <w:p/>
+    <w:p>
+      <w:r>
+        <w:rPr>
+          <w:noProof/>
+          <w:lang w:eastAsia="ja-JP"/>
+        </w:rPr>
+        <w:pict>
+          <v:shape id="_x0000_s1029" type="#_x0000_t32" style="position:absolute;margin-left:372.15pt;margin-top:104.5pt;width:15.75pt;height:15.9pt;flip:x;z-index:251661312" o:connectortype="straight"/>
+        </w:pict>
+      </w:r>
+      <w:r>
+        <w:rPr>
+          <w:noProof/>
+          <w:lang w:eastAsia="ja-JP"/>
+        </w:rPr>
+        <w:pict>
+          <v:shape id="_x0000_s1028" type="#_x0000_t32" style="position:absolute;margin-left:372.15pt;margin-top:105.4pt;width:18.35pt;height:12.9pt;z-index:251660288" o:connectortype="straight"/>
+        </w:pict>
+      </w:r>
+      <w:r>
+        <w:rPr>
+          <w:noProof/>
+          <w:lang w:eastAsia="ja-JP"/>
+        </w:rPr>
+        <w:drawing>
+          <wp:inline distT="0" distB="0" distL="0" distR="0">
+            <wp:extent cx="5943600" cy="2542464"/>
+            <wp:effectExtent l="19050" t="0" r="0" b="0"/>
+            <wp:docPr id="6" name="Picture 7"/>
+            <wp:cNvGraphicFramePr>
+              <a:graphicFrameLocks xmlns:a="http://schemas.openxmlformats.org/drawingml/2006/main" noChangeAspect="1"/>
+            </wp:cNvGraphicFramePr>
+            <a:graphic xmlns:a="http://schemas.openxmlformats.org/drawingml/2006/main">
+              <a:graphicData uri="http://schemas.openxmlformats.org/drawingml/2006/picture">
+                <pic:pic xmlns:pic="http://schemas.openxmlformats.org/drawingml/2006/picture">
+                  <pic:nvPicPr>
+                    <pic:cNvPr id="0" name="Picture 7"/>
+                    <pic:cNvPicPr>
+                      <a:picLocks noChangeAspect="1" noChangeArrowheads="1"/>
+                    </pic:cNvPicPr>
+                  </pic:nvPicPr>
+                  <pic:blipFill>
+                    <a:blip r:embed="rId11"/>
+                    <a:srcRect/>
+                    <a:stretch>
+                      <a:fillRect/>
+                    </a:stretch>
+                  </pic:blipFill>
+                  <pic:spPr bwMode="auto">
+                    <a:xfrm>
+                      <a:off x="0" y="0"/>
+                      <a:ext cx="5943600" cy="2542464"/>
                     </a:xfrm>
                     <a:prstGeom prst="rect">
                       <a:avLst/>
@@ -17891,6 +16943,470 @@
     <w:p/>
     <w:p/>
     <w:p>
+      <w:r>
+        <w:rPr>
+          <w:noProof/>
+          <w:lang w:eastAsia="ja-JP"/>
+        </w:rPr>
+        <w:lastRenderedPageBreak/>
+        <w:drawing>
+          <wp:inline distT="0" distB="0" distL="0" distR="0">
+            <wp:extent cx="5486400" cy="2530966"/>
+            <wp:effectExtent l="19050" t="0" r="0" b="0"/>
+            <wp:docPr id="26" name="Picture 26"/>
+            <wp:cNvGraphicFramePr>
+              <a:graphicFrameLocks xmlns:a="http://schemas.openxmlformats.org/drawingml/2006/main" noChangeAspect="1"/>
+            </wp:cNvGraphicFramePr>
+            <a:graphic xmlns:a="http://schemas.openxmlformats.org/drawingml/2006/main">
+              <a:graphicData uri="http://schemas.openxmlformats.org/drawingml/2006/picture">
+                <pic:pic xmlns:pic="http://schemas.openxmlformats.org/drawingml/2006/picture">
+                  <pic:nvPicPr>
+                    <pic:cNvPr id="0" name="Picture 26"/>
+                    <pic:cNvPicPr>
+                      <a:picLocks noChangeAspect="1" noChangeArrowheads="1"/>
+                    </pic:cNvPicPr>
+                  </pic:nvPicPr>
+                  <pic:blipFill>
+                    <a:blip r:embed="rId12" cstate="print"/>
+                    <a:srcRect/>
+                    <a:stretch>
+                      <a:fillRect/>
+                    </a:stretch>
+                  </pic:blipFill>
+                  <pic:spPr bwMode="auto">
+                    <a:xfrm>
+                      <a:off x="0" y="0"/>
+                      <a:ext cx="5486400" cy="2530966"/>
+                    </a:xfrm>
+                    <a:prstGeom prst="rect">
+                      <a:avLst/>
+                    </a:prstGeom>
+                    <a:noFill/>
+                    <a:ln w="9525">
+                      <a:noFill/>
+                      <a:miter lim="800000"/>
+                      <a:headEnd/>
+                      <a:tailEnd/>
+                    </a:ln>
+                  </pic:spPr>
+                </pic:pic>
+              </a:graphicData>
+            </a:graphic>
+          </wp:inline>
+        </w:drawing>
+      </w:r>
+    </w:p>
+    <w:p>
+      <w:pPr>
+        <w:pStyle w:val="Heading3"/>
+        <w:numPr>
+          <w:ilvl w:val="0"/>
+          <w:numId w:val="15"/>
+        </w:numPr>
+      </w:pPr>
+      <w:r>
+        <w:t>Dish Management</w:t>
+      </w:r>
+    </w:p>
+    <w:p>
+      <w:r>
+        <w:rPr>
+          <w:noProof/>
+          <w:lang w:eastAsia="ja-JP"/>
+        </w:rPr>
+        <w:drawing>
+          <wp:inline distT="0" distB="0" distL="0" distR="0">
+            <wp:extent cx="5486400" cy="2582936"/>
+            <wp:effectExtent l="19050" t="0" r="0" b="0"/>
+            <wp:docPr id="29" name="Picture 29"/>
+            <wp:cNvGraphicFramePr>
+              <a:graphicFrameLocks xmlns:a="http://schemas.openxmlformats.org/drawingml/2006/main" noChangeAspect="1"/>
+            </wp:cNvGraphicFramePr>
+            <a:graphic xmlns:a="http://schemas.openxmlformats.org/drawingml/2006/main">
+              <a:graphicData uri="http://schemas.openxmlformats.org/drawingml/2006/picture">
+                <pic:pic xmlns:pic="http://schemas.openxmlformats.org/drawingml/2006/picture">
+                  <pic:nvPicPr>
+                    <pic:cNvPr id="0" name="Picture 29"/>
+                    <pic:cNvPicPr>
+                      <a:picLocks noChangeAspect="1" noChangeArrowheads="1"/>
+                    </pic:cNvPicPr>
+                  </pic:nvPicPr>
+                  <pic:blipFill>
+                    <a:blip r:embed="rId13"/>
+                    <a:srcRect/>
+                    <a:stretch>
+                      <a:fillRect/>
+                    </a:stretch>
+                  </pic:blipFill>
+                  <pic:spPr bwMode="auto">
+                    <a:xfrm>
+                      <a:off x="0" y="0"/>
+                      <a:ext cx="5486400" cy="2582936"/>
+                    </a:xfrm>
+                    <a:prstGeom prst="rect">
+                      <a:avLst/>
+                    </a:prstGeom>
+                    <a:noFill/>
+                    <a:ln w="9525">
+                      <a:noFill/>
+                      <a:miter lim="800000"/>
+                      <a:headEnd/>
+                      <a:tailEnd/>
+                    </a:ln>
+                  </pic:spPr>
+                </pic:pic>
+              </a:graphicData>
+            </a:graphic>
+          </wp:inline>
+        </w:drawing>
+      </w:r>
+    </w:p>
+    <w:p>
+      <w:r>
+        <w:rPr>
+          <w:noProof/>
+          <w:lang w:eastAsia="ja-JP"/>
+        </w:rPr>
+        <w:drawing>
+          <wp:inline distT="0" distB="0" distL="0" distR="0">
+            <wp:extent cx="5486400" cy="2868775"/>
+            <wp:effectExtent l="19050" t="0" r="0" b="0"/>
+            <wp:docPr id="32" name="Picture 32"/>
+            <wp:cNvGraphicFramePr>
+              <a:graphicFrameLocks xmlns:a="http://schemas.openxmlformats.org/drawingml/2006/main" noChangeAspect="1"/>
+            </wp:cNvGraphicFramePr>
+            <a:graphic xmlns:a="http://schemas.openxmlformats.org/drawingml/2006/main">
+              <a:graphicData uri="http://schemas.openxmlformats.org/drawingml/2006/picture">
+                <pic:pic xmlns:pic="http://schemas.openxmlformats.org/drawingml/2006/picture">
+                  <pic:nvPicPr>
+                    <pic:cNvPr id="0" name="Picture 32"/>
+                    <pic:cNvPicPr>
+                      <a:picLocks noChangeAspect="1" noChangeArrowheads="1"/>
+                    </pic:cNvPicPr>
+                  </pic:nvPicPr>
+                  <pic:blipFill>
+                    <a:blip r:embed="rId14"/>
+                    <a:srcRect/>
+                    <a:stretch>
+                      <a:fillRect/>
+                    </a:stretch>
+                  </pic:blipFill>
+                  <pic:spPr bwMode="auto">
+                    <a:xfrm>
+                      <a:off x="0" y="0"/>
+                      <a:ext cx="5486400" cy="2868775"/>
+                    </a:xfrm>
+                    <a:prstGeom prst="rect">
+                      <a:avLst/>
+                    </a:prstGeom>
+                    <a:noFill/>
+                    <a:ln w="9525">
+                      <a:noFill/>
+                      <a:miter lim="800000"/>
+                      <a:headEnd/>
+                      <a:tailEnd/>
+                    </a:ln>
+                  </pic:spPr>
+                </pic:pic>
+              </a:graphicData>
+            </a:graphic>
+          </wp:inline>
+        </w:drawing>
+      </w:r>
+    </w:p>
+    <w:p>
+      <w:r>
+        <w:rPr>
+          <w:noProof/>
+          <w:lang w:eastAsia="ja-JP"/>
+        </w:rPr>
+        <w:lastRenderedPageBreak/>
+        <w:drawing>
+          <wp:inline distT="0" distB="0" distL="0" distR="0">
+            <wp:extent cx="5486400" cy="2229537"/>
+            <wp:effectExtent l="19050" t="0" r="0" b="0"/>
+            <wp:docPr id="35" name="Picture 35"/>
+            <wp:cNvGraphicFramePr>
+              <a:graphicFrameLocks xmlns:a="http://schemas.openxmlformats.org/drawingml/2006/main" noChangeAspect="1"/>
+            </wp:cNvGraphicFramePr>
+            <a:graphic xmlns:a="http://schemas.openxmlformats.org/drawingml/2006/main">
+              <a:graphicData uri="http://schemas.openxmlformats.org/drawingml/2006/picture">
+                <pic:pic xmlns:pic="http://schemas.openxmlformats.org/drawingml/2006/picture">
+                  <pic:nvPicPr>
+                    <pic:cNvPr id="0" name="Picture 35"/>
+                    <pic:cNvPicPr>
+                      <a:picLocks noChangeAspect="1" noChangeArrowheads="1"/>
+                    </pic:cNvPicPr>
+                  </pic:nvPicPr>
+                  <pic:blipFill>
+                    <a:blip r:embed="rId15" cstate="print"/>
+                    <a:srcRect/>
+                    <a:stretch>
+                      <a:fillRect/>
+                    </a:stretch>
+                  </pic:blipFill>
+                  <pic:spPr bwMode="auto">
+                    <a:xfrm>
+                      <a:off x="0" y="0"/>
+                      <a:ext cx="5486400" cy="2229537"/>
+                    </a:xfrm>
+                    <a:prstGeom prst="rect">
+                      <a:avLst/>
+                    </a:prstGeom>
+                    <a:noFill/>
+                    <a:ln w="9525">
+                      <a:noFill/>
+                      <a:miter lim="800000"/>
+                      <a:headEnd/>
+                      <a:tailEnd/>
+                    </a:ln>
+                  </pic:spPr>
+                </pic:pic>
+              </a:graphicData>
+            </a:graphic>
+          </wp:inline>
+        </w:drawing>
+      </w:r>
+    </w:p>
+    <w:p>
+      <w:pPr>
+        <w:pStyle w:val="Heading3"/>
+        <w:numPr>
+          <w:ilvl w:val="0"/>
+          <w:numId w:val="15"/>
+        </w:numPr>
+      </w:pPr>
+      <w:r>
+        <w:t>Menu Management</w:t>
+      </w:r>
+    </w:p>
+    <w:p>
+      <w:r>
+        <w:rPr>
+          <w:noProof/>
+          <w:lang w:eastAsia="ja-JP"/>
+        </w:rPr>
+        <w:drawing>
+          <wp:inline distT="0" distB="0" distL="0" distR="0">
+            <wp:extent cx="5486400" cy="2943466"/>
+            <wp:effectExtent l="19050" t="0" r="0" b="0"/>
+            <wp:docPr id="38" name="Picture 38"/>
+            <wp:cNvGraphicFramePr>
+              <a:graphicFrameLocks xmlns:a="http://schemas.openxmlformats.org/drawingml/2006/main" noChangeAspect="1"/>
+            </wp:cNvGraphicFramePr>
+            <a:graphic xmlns:a="http://schemas.openxmlformats.org/drawingml/2006/main">
+              <a:graphicData uri="http://schemas.openxmlformats.org/drawingml/2006/picture">
+                <pic:pic xmlns:pic="http://schemas.openxmlformats.org/drawingml/2006/picture">
+                  <pic:nvPicPr>
+                    <pic:cNvPr id="0" name="Picture 38"/>
+                    <pic:cNvPicPr>
+                      <a:picLocks noChangeAspect="1" noChangeArrowheads="1"/>
+                    </pic:cNvPicPr>
+                  </pic:nvPicPr>
+                  <pic:blipFill>
+                    <a:blip r:embed="rId16"/>
+                    <a:srcRect/>
+                    <a:stretch>
+                      <a:fillRect/>
+                    </a:stretch>
+                  </pic:blipFill>
+                  <pic:spPr bwMode="auto">
+                    <a:xfrm>
+                      <a:off x="0" y="0"/>
+                      <a:ext cx="5486400" cy="2943466"/>
+                    </a:xfrm>
+                    <a:prstGeom prst="rect">
+                      <a:avLst/>
+                    </a:prstGeom>
+                    <a:noFill/>
+                    <a:ln w="9525">
+                      <a:noFill/>
+                      <a:miter lim="800000"/>
+                      <a:headEnd/>
+                      <a:tailEnd/>
+                    </a:ln>
+                  </pic:spPr>
+                </pic:pic>
+              </a:graphicData>
+            </a:graphic>
+          </wp:inline>
+        </w:drawing>
+      </w:r>
+    </w:p>
+    <w:p>
+      <w:r>
+        <w:rPr>
+          <w:noProof/>
+          <w:lang w:eastAsia="ja-JP"/>
+        </w:rPr>
+        <w:drawing>
+          <wp:inline distT="0" distB="0" distL="0" distR="0">
+            <wp:extent cx="5486400" cy="2847986"/>
+            <wp:effectExtent l="19050" t="0" r="0" b="0"/>
+            <wp:docPr id="44" name="Picture 44"/>
+            <wp:cNvGraphicFramePr>
+              <a:graphicFrameLocks xmlns:a="http://schemas.openxmlformats.org/drawingml/2006/main" noChangeAspect="1"/>
+            </wp:cNvGraphicFramePr>
+            <a:graphic xmlns:a="http://schemas.openxmlformats.org/drawingml/2006/main">
+              <a:graphicData uri="http://schemas.openxmlformats.org/drawingml/2006/picture">
+                <pic:pic xmlns:pic="http://schemas.openxmlformats.org/drawingml/2006/picture">
+                  <pic:nvPicPr>
+                    <pic:cNvPr id="0" name="Picture 44"/>
+                    <pic:cNvPicPr>
+                      <a:picLocks noChangeAspect="1" noChangeArrowheads="1"/>
+                    </pic:cNvPicPr>
+                  </pic:nvPicPr>
+                  <pic:blipFill>
+                    <a:blip r:embed="rId17"/>
+                    <a:srcRect/>
+                    <a:stretch>
+                      <a:fillRect/>
+                    </a:stretch>
+                  </pic:blipFill>
+                  <pic:spPr bwMode="auto">
+                    <a:xfrm>
+                      <a:off x="0" y="0"/>
+                      <a:ext cx="5486400" cy="2847986"/>
+                    </a:xfrm>
+                    <a:prstGeom prst="rect">
+                      <a:avLst/>
+                    </a:prstGeom>
+                    <a:noFill/>
+                    <a:ln w="9525">
+                      <a:noFill/>
+                      <a:miter lim="800000"/>
+                      <a:headEnd/>
+                      <a:tailEnd/>
+                    </a:ln>
+                  </pic:spPr>
+                </pic:pic>
+              </a:graphicData>
+            </a:graphic>
+          </wp:inline>
+        </w:drawing>
+      </w:r>
+    </w:p>
+    <w:p>
+      <w:r>
+        <w:rPr>
+          <w:noProof/>
+          <w:lang w:eastAsia="ja-JP"/>
+        </w:rPr>
+        <w:lastRenderedPageBreak/>
+        <w:drawing>
+          <wp:inline distT="0" distB="0" distL="0" distR="0">
+            <wp:extent cx="5486400" cy="2624513"/>
+            <wp:effectExtent l="19050" t="0" r="0" b="0"/>
+            <wp:docPr id="47" name="Picture 47"/>
+            <wp:cNvGraphicFramePr>
+              <a:graphicFrameLocks xmlns:a="http://schemas.openxmlformats.org/drawingml/2006/main" noChangeAspect="1"/>
+            </wp:cNvGraphicFramePr>
+            <a:graphic xmlns:a="http://schemas.openxmlformats.org/drawingml/2006/main">
+              <a:graphicData uri="http://schemas.openxmlformats.org/drawingml/2006/picture">
+                <pic:pic xmlns:pic="http://schemas.openxmlformats.org/drawingml/2006/picture">
+                  <pic:nvPicPr>
+                    <pic:cNvPr id="0" name="Picture 47"/>
+                    <pic:cNvPicPr>
+                      <a:picLocks noChangeAspect="1" noChangeArrowheads="1"/>
+                    </pic:cNvPicPr>
+                  </pic:nvPicPr>
+                  <pic:blipFill>
+                    <a:blip r:embed="rId18"/>
+                    <a:srcRect/>
+                    <a:stretch>
+                      <a:fillRect/>
+                    </a:stretch>
+                  </pic:blipFill>
+                  <pic:spPr bwMode="auto">
+                    <a:xfrm>
+                      <a:off x="0" y="0"/>
+                      <a:ext cx="5486400" cy="2624513"/>
+                    </a:xfrm>
+                    <a:prstGeom prst="rect">
+                      <a:avLst/>
+                    </a:prstGeom>
+                    <a:noFill/>
+                    <a:ln w="9525">
+                      <a:noFill/>
+                      <a:miter lim="800000"/>
+                      <a:headEnd/>
+                      <a:tailEnd/>
+                    </a:ln>
+                  </pic:spPr>
+                </pic:pic>
+              </a:graphicData>
+            </a:graphic>
+          </wp:inline>
+        </w:drawing>
+      </w:r>
+    </w:p>
+    <w:p>
+      <w:r>
+        <w:rPr>
+          <w:noProof/>
+          <w:lang w:eastAsia="ja-JP"/>
+        </w:rPr>
+        <w:drawing>
+          <wp:inline distT="0" distB="0" distL="0" distR="0">
+            <wp:extent cx="5486400" cy="2593330"/>
+            <wp:effectExtent l="19050" t="0" r="0" b="0"/>
+            <wp:docPr id="50" name="Picture 50"/>
+            <wp:cNvGraphicFramePr>
+              <a:graphicFrameLocks xmlns:a="http://schemas.openxmlformats.org/drawingml/2006/main" noChangeAspect="1"/>
+            </wp:cNvGraphicFramePr>
+            <a:graphic xmlns:a="http://schemas.openxmlformats.org/drawingml/2006/main">
+              <a:graphicData uri="http://schemas.openxmlformats.org/drawingml/2006/picture">
+                <pic:pic xmlns:pic="http://schemas.openxmlformats.org/drawingml/2006/picture">
+                  <pic:nvPicPr>
+                    <pic:cNvPr id="0" name="Picture 50"/>
+                    <pic:cNvPicPr>
+                      <a:picLocks noChangeAspect="1" noChangeArrowheads="1"/>
+                    </pic:cNvPicPr>
+                  </pic:nvPicPr>
+                  <pic:blipFill>
+                    <a:blip r:embed="rId19"/>
+                    <a:srcRect/>
+                    <a:stretch>
+                      <a:fillRect/>
+                    </a:stretch>
+                  </pic:blipFill>
+                  <pic:spPr bwMode="auto">
+                    <a:xfrm>
+                      <a:off x="0" y="0"/>
+                      <a:ext cx="5486400" cy="2593330"/>
+                    </a:xfrm>
+                    <a:prstGeom prst="rect">
+                      <a:avLst/>
+                    </a:prstGeom>
+                    <a:noFill/>
+                    <a:ln w="9525">
+                      <a:noFill/>
+                      <a:miter lim="800000"/>
+                      <a:headEnd/>
+                      <a:tailEnd/>
+                    </a:ln>
+                  </pic:spPr>
+                </pic:pic>
+              </a:graphicData>
+            </a:graphic>
+          </wp:inline>
+        </w:drawing>
+      </w:r>
+    </w:p>
+    <w:p>
+      <w:pPr>
+        <w:pStyle w:val="Heading3"/>
+        <w:numPr>
+          <w:ilvl w:val="0"/>
+          <w:numId w:val="15"/>
+        </w:numPr>
+      </w:pPr>
+      <w:r>
+        <w:t>Order Management</w:t>
+      </w:r>
+    </w:p>
+    <w:p/>
+    <w:p>
       <w:pPr>
         <w:pStyle w:val="Heading2"/>
       </w:pPr>
@@ -17902,65 +17418,127 @@
     </w:p>
     <w:p>
       <w:pPr>
-        <w:spacing w:after="0" w:line="240" w:lineRule="auto"/>
-        <w:jc w:val="both"/>
+        <w:pStyle w:val="Heading3"/>
+        <w:numPr>
+          <w:ilvl w:val="0"/>
+          <w:numId w:val="16"/>
+        </w:numPr>
+      </w:pPr>
+      <w:r>
+        <w:t>Account Management</w:t>
+      </w:r>
+    </w:p>
+    <w:p>
+      <w:pPr>
+        <w:pStyle w:val="Heading4"/>
+      </w:pPr>
+      <w:r>
+        <w:t>create</w:t>
+      </w:r>
+      <w:r>
+        <w:t>User</w:t>
+      </w:r>
+      <w:r>
+        <w:t>A</w:t>
+      </w:r>
+      <w:r>
+        <w:t>ccount</w:t>
+      </w:r>
+    </w:p>
+    <w:p>
+      <w:pPr>
+        <w:ind w:left="1440"/>
         <w:rPr>
-          <w:i/>
-          <w:color w:val="0000FF"/>
+          <w:lang w:eastAsia="ja-JP"/>
         </w:rPr>
       </w:pPr>
-      <w:proofErr w:type="spellStart"/>
-      <w:proofErr w:type="gramStart"/>
       <w:r>
         <w:rPr>
-          <w:i/>
-          <w:color w:val="0000FF"/>
+          <w:lang w:eastAsia="ja-JP"/>
         </w:rPr>
-        <w:t>eg</w:t>
+        <w:t>INSERT INTO Accounts VALUES (?, ?, ?, ?, ?, ?, ?, ?, ?)</w:t>
       </w:r>
-      <w:proofErr w:type="spellEnd"/>
-      <w:proofErr w:type="gramEnd"/>
+    </w:p>
+    <w:p>
+      <w:pPr>
+        <w:pStyle w:val="Heading4"/>
+      </w:pPr>
+      <w:r>
+        <w:t>getAccountByID</w:t>
+      </w:r>
+    </w:p>
+    <w:p>
+      <w:pPr>
+        <w:ind w:left="1440"/>
+        <w:rPr>
+          <w:lang w:eastAsia="ja-JP"/>
+        </w:rPr>
+      </w:pPr>
       <w:r>
         <w:rPr>
-          <w:i/>
-          <w:color w:val="0000FF"/>
+          <w:lang w:eastAsia="ja-JP"/>
         </w:rPr>
-        <w:t xml:space="preserve">. SELECT * FROM </w:t>
+        <w:t>SELECT * FROM Accounts WHERE UserID = ?</w:t>
       </w:r>
-      <w:proofErr w:type="spellStart"/>
+    </w:p>
+    <w:p>
+      <w:pPr>
+        <w:pStyle w:val="Heading4"/>
+      </w:pPr>
+      <w:r>
+        <w:t>getAccountByUNameandPassword</w:t>
+      </w:r>
+    </w:p>
+    <w:p>
+      <w:pPr>
+        <w:ind w:left="1440"/>
+        <w:rPr>
+          <w:lang w:eastAsia="ja-JP"/>
+        </w:rPr>
+      </w:pPr>
       <w:r>
         <w:rPr>
-          <w:i/>
-          <w:color w:val="0000FF"/>
+          <w:lang w:eastAsia="ja-JP"/>
         </w:rPr>
-        <w:t>OrderItems</w:t>
+        <w:t>SELECT * FROM Accounts WHERE Username = ? AND Password = ?</w:t>
       </w:r>
-      <w:proofErr w:type="spellEnd"/>
+    </w:p>
+    <w:p>
+      <w:pPr>
+        <w:pStyle w:val="Heading4"/>
+      </w:pPr>
+      <w:r>
+        <w:t>updateUserInfo</w:t>
+      </w:r>
+    </w:p>
+    <w:p>
+      <w:pPr>
+        <w:rPr>
+          <w:lang w:eastAsia="ja-JP"/>
+        </w:rPr>
+      </w:pPr>
       <w:r>
         <w:rPr>
-          <w:i/>
-          <w:color w:val="0000FF"/>
+          <w:lang w:eastAsia="ja-JP"/>
         </w:rPr>
-        <w:t xml:space="preserve"> WHERE </w:t>
-      </w:r>
-      <w:proofErr w:type="spellStart"/>
-      <w:r>
-        <w:rPr>
-          <w:i/>
-          <w:color w:val="0000FF"/>
-        </w:rPr>
-        <w:t>orderID</w:t>
-      </w:r>
-      <w:proofErr w:type="spellEnd"/>
-      <w:r>
-        <w:rPr>
-          <w:i/>
-          <w:color w:val="0000FF"/>
-        </w:rPr>
-        <w:t xml:space="preserve"> = 2</w:t>
+        <w:t xml:space="preserve">UPDATE </w:t>
       </w:r>
     </w:p>
-    <w:p/>
+    <w:p>
+      <w:pPr>
+        <w:rPr>
+          <w:lang w:eastAsia="ja-JP"/>
+        </w:rPr>
+      </w:pPr>
+    </w:p>
+    <w:p>
+      <w:pPr>
+        <w:ind w:left="1440"/>
+        <w:rPr>
+          <w:lang w:eastAsia="ja-JP"/>
+        </w:rPr>
+      </w:pPr>
+    </w:p>
     <w:p/>
     <w:sectPr>
       <w:pgSz w:w="12240" w:h="15840"/>
@@ -18267,16 +17845,16 @@
     </w:lvl>
   </w:abstractNum>
   <w:abstractNum w:abstractNumId="3">
-    <w:nsid w:val="398D0957"/>
+    <w:nsid w:val="278C6E90"/>
     <w:multiLevelType w:val="hybridMultilevel"/>
-    <w:tmpl w:val="061CDA8A"/>
-    <w:lvl w:ilvl="0" w:tplc="04090019">
+    <w:tmpl w:val="4900DC5A"/>
+    <w:lvl w:ilvl="0" w:tplc="7B2CBCCA">
       <w:start w:val="1"/>
       <w:numFmt w:val="lowerLetter"/>
       <w:lvlText w:val="%1."/>
       <w:lvlJc w:val="left"/>
       <w:pPr>
-        <w:ind w:left="720" w:hanging="360"/>
+        <w:ind w:left="1170" w:hanging="360"/>
       </w:pPr>
       <w:rPr>
         <w:rFonts w:hint="default"/>
@@ -18288,7 +17866,7 @@
       <w:lvlText w:val="%2."/>
       <w:lvlJc w:val="left"/>
       <w:pPr>
-        <w:ind w:left="1440" w:hanging="360"/>
+        <w:ind w:left="1890" w:hanging="360"/>
       </w:pPr>
     </w:lvl>
     <w:lvl w:ilvl="2" w:tplc="0409001B" w:tentative="1">
@@ -18297,7 +17875,7 @@
       <w:lvlText w:val="%3."/>
       <w:lvlJc w:val="right"/>
       <w:pPr>
-        <w:ind w:left="2160" w:hanging="180"/>
+        <w:ind w:left="2610" w:hanging="180"/>
       </w:pPr>
     </w:lvl>
     <w:lvl w:ilvl="3" w:tplc="0409000F" w:tentative="1">
@@ -18306,7 +17884,7 @@
       <w:lvlText w:val="%4."/>
       <w:lvlJc w:val="left"/>
       <w:pPr>
-        <w:ind w:left="2880" w:hanging="360"/>
+        <w:ind w:left="3330" w:hanging="360"/>
       </w:pPr>
     </w:lvl>
     <w:lvl w:ilvl="4" w:tplc="04090019" w:tentative="1">
@@ -18315,7 +17893,7 @@
       <w:lvlText w:val="%5."/>
       <w:lvlJc w:val="left"/>
       <w:pPr>
-        <w:ind w:left="3600" w:hanging="360"/>
+        <w:ind w:left="4050" w:hanging="360"/>
       </w:pPr>
     </w:lvl>
     <w:lvl w:ilvl="5" w:tplc="0409001B" w:tentative="1">
@@ -18324,7 +17902,7 @@
       <w:lvlText w:val="%6."/>
       <w:lvlJc w:val="right"/>
       <w:pPr>
-        <w:ind w:left="4320" w:hanging="180"/>
+        <w:ind w:left="4770" w:hanging="180"/>
       </w:pPr>
     </w:lvl>
     <w:lvl w:ilvl="6" w:tplc="0409000F" w:tentative="1">
@@ -18333,7 +17911,7 @@
       <w:lvlText w:val="%7."/>
       <w:lvlJc w:val="left"/>
       <w:pPr>
-        <w:ind w:left="5040" w:hanging="360"/>
+        <w:ind w:left="5490" w:hanging="360"/>
       </w:pPr>
     </w:lvl>
     <w:lvl w:ilvl="7" w:tplc="04090019" w:tentative="1">
@@ -18342,7 +17920,7 @@
       <w:lvlText w:val="%8."/>
       <w:lvlJc w:val="left"/>
       <w:pPr>
-        <w:ind w:left="5760" w:hanging="360"/>
+        <w:ind w:left="6210" w:hanging="360"/>
       </w:pPr>
     </w:lvl>
     <w:lvl w:ilvl="8" w:tplc="0409001B" w:tentative="1">
@@ -18351,14 +17929,14 @@
       <w:lvlText w:val="%9."/>
       <w:lvlJc w:val="right"/>
       <w:pPr>
-        <w:ind w:left="6480" w:hanging="180"/>
+        <w:ind w:left="6930" w:hanging="180"/>
       </w:pPr>
     </w:lvl>
   </w:abstractNum>
   <w:abstractNum w:abstractNumId="4">
-    <w:nsid w:val="3F694F0E"/>
+    <w:nsid w:val="398D0957"/>
     <w:multiLevelType w:val="hybridMultilevel"/>
-    <w:tmpl w:val="77AEAE3E"/>
+    <w:tmpl w:val="061CDA8A"/>
     <w:lvl w:ilvl="0" w:tplc="04090019">
       <w:start w:val="1"/>
       <w:numFmt w:val="lowerLetter"/>
@@ -18445,6 +18023,95 @@
     </w:lvl>
   </w:abstractNum>
   <w:abstractNum w:abstractNumId="5">
+    <w:nsid w:val="3F694F0E"/>
+    <w:multiLevelType w:val="hybridMultilevel"/>
+    <w:tmpl w:val="77AEAE3E"/>
+    <w:lvl w:ilvl="0" w:tplc="04090019">
+      <w:start w:val="1"/>
+      <w:numFmt w:val="lowerLetter"/>
+      <w:lvlText w:val="%1."/>
+      <w:lvlJc w:val="left"/>
+      <w:pPr>
+        <w:ind w:left="720" w:hanging="360"/>
+      </w:pPr>
+      <w:rPr>
+        <w:rFonts w:hint="default"/>
+      </w:rPr>
+    </w:lvl>
+    <w:lvl w:ilvl="1" w:tplc="04090019" w:tentative="1">
+      <w:start w:val="1"/>
+      <w:numFmt w:val="lowerLetter"/>
+      <w:lvlText w:val="%2."/>
+      <w:lvlJc w:val="left"/>
+      <w:pPr>
+        <w:ind w:left="1440" w:hanging="360"/>
+      </w:pPr>
+    </w:lvl>
+    <w:lvl w:ilvl="2" w:tplc="0409001B" w:tentative="1">
+      <w:start w:val="1"/>
+      <w:numFmt w:val="lowerRoman"/>
+      <w:lvlText w:val="%3."/>
+      <w:lvlJc w:val="right"/>
+      <w:pPr>
+        <w:ind w:left="2160" w:hanging="180"/>
+      </w:pPr>
+    </w:lvl>
+    <w:lvl w:ilvl="3" w:tplc="0409000F" w:tentative="1">
+      <w:start w:val="1"/>
+      <w:numFmt w:val="decimal"/>
+      <w:lvlText w:val="%4."/>
+      <w:lvlJc w:val="left"/>
+      <w:pPr>
+        <w:ind w:left="2880" w:hanging="360"/>
+      </w:pPr>
+    </w:lvl>
+    <w:lvl w:ilvl="4" w:tplc="04090019" w:tentative="1">
+      <w:start w:val="1"/>
+      <w:numFmt w:val="lowerLetter"/>
+      <w:lvlText w:val="%5."/>
+      <w:lvlJc w:val="left"/>
+      <w:pPr>
+        <w:ind w:left="3600" w:hanging="360"/>
+      </w:pPr>
+    </w:lvl>
+    <w:lvl w:ilvl="5" w:tplc="0409001B" w:tentative="1">
+      <w:start w:val="1"/>
+      <w:numFmt w:val="lowerRoman"/>
+      <w:lvlText w:val="%6."/>
+      <w:lvlJc w:val="right"/>
+      <w:pPr>
+        <w:ind w:left="4320" w:hanging="180"/>
+      </w:pPr>
+    </w:lvl>
+    <w:lvl w:ilvl="6" w:tplc="0409000F" w:tentative="1">
+      <w:start w:val="1"/>
+      <w:numFmt w:val="decimal"/>
+      <w:lvlText w:val="%7."/>
+      <w:lvlJc w:val="left"/>
+      <w:pPr>
+        <w:ind w:left="5040" w:hanging="360"/>
+      </w:pPr>
+    </w:lvl>
+    <w:lvl w:ilvl="7" w:tplc="04090019" w:tentative="1">
+      <w:start w:val="1"/>
+      <w:numFmt w:val="lowerLetter"/>
+      <w:lvlText w:val="%8."/>
+      <w:lvlJc w:val="left"/>
+      <w:pPr>
+        <w:ind w:left="5760" w:hanging="360"/>
+      </w:pPr>
+    </w:lvl>
+    <w:lvl w:ilvl="8" w:tplc="0409001B" w:tentative="1">
+      <w:start w:val="1"/>
+      <w:numFmt w:val="lowerRoman"/>
+      <w:lvlText w:val="%9."/>
+      <w:lvlJc w:val="right"/>
+      <w:pPr>
+        <w:ind w:left="6480" w:hanging="180"/>
+      </w:pPr>
+    </w:lvl>
+  </w:abstractNum>
+  <w:abstractNum w:abstractNumId="6">
     <w:nsid w:val="41EB1D70"/>
     <w:multiLevelType w:val="hybridMultilevel"/>
     <w:tmpl w:val="B46040D2"/>
@@ -18584,7 +18251,7 @@
       </w:rPr>
     </w:lvl>
   </w:abstractNum>
-  <w:abstractNum w:abstractNumId="6">
+  <w:abstractNum w:abstractNumId="7">
     <w:nsid w:val="45187DBD"/>
     <w:multiLevelType w:val="multilevel"/>
     <w:tmpl w:val="27A8B074"/>
@@ -18697,7 +18364,7 @@
       </w:rPr>
     </w:lvl>
   </w:abstractNum>
-  <w:abstractNum w:abstractNumId="7">
+  <w:abstractNum w:abstractNumId="8">
     <w:nsid w:val="4789206B"/>
     <w:multiLevelType w:val="multilevel"/>
     <w:tmpl w:val="AA62F5D4"/>
@@ -18810,11 +18477,217 @@
       </w:rPr>
     </w:lvl>
   </w:abstractNum>
-  <w:abstractNum w:abstractNumId="8">
+  <w:abstractNum w:abstractNumId="9">
     <w:nsid w:val="48AF268C"/>
     <w:multiLevelType w:val="hybridMultilevel"/>
-    <w:tmpl w:val="613A6D96"/>
-    <w:lvl w:ilvl="0" w:tplc="DC7E92AC">
+    <w:tmpl w:val="DCBA5EC2"/>
+    <w:lvl w:ilvl="0" w:tplc="1B40EC58">
+      <w:start w:val="1"/>
+      <w:numFmt w:val="lowerRoman"/>
+      <w:lvlText w:val="%1."/>
+      <w:lvlJc w:val="right"/>
+      <w:pPr>
+        <w:ind w:left="810" w:hanging="360"/>
+      </w:pPr>
+      <w:rPr>
+        <w:rFonts w:hint="default"/>
+      </w:rPr>
+    </w:lvl>
+    <w:lvl w:ilvl="1" w:tplc="AF920D3A">
+      <w:start w:val="1"/>
+      <w:numFmt w:val="lowerLetter"/>
+      <w:pStyle w:val="Heading4"/>
+      <w:lvlText w:val="%2."/>
+      <w:lvlJc w:val="left"/>
+      <w:pPr>
+        <w:ind w:left="1530" w:hanging="360"/>
+      </w:pPr>
+      <w:rPr>
+        <w:rFonts w:hint="default"/>
+      </w:rPr>
+    </w:lvl>
+    <w:lvl w:ilvl="2" w:tplc="2682AE48">
+      <w:start w:val="1"/>
+      <w:numFmt w:val="lowerRoman"/>
+      <w:lvlText w:val="%3."/>
+      <w:lvlJc w:val="right"/>
+      <w:pPr>
+        <w:ind w:left="2250" w:hanging="180"/>
+      </w:pPr>
+    </w:lvl>
+    <w:lvl w:ilvl="3" w:tplc="F0A444E0">
+      <w:start w:val="1"/>
+      <w:numFmt w:val="decimal"/>
+      <w:lvlText w:val="%4."/>
+      <w:lvlJc w:val="left"/>
+      <w:pPr>
+        <w:ind w:left="2970" w:hanging="360"/>
+      </w:pPr>
+    </w:lvl>
+    <w:lvl w:ilvl="4" w:tplc="04090019" w:tentative="1">
+      <w:start w:val="1"/>
+      <w:numFmt w:val="lowerLetter"/>
+      <w:lvlText w:val="%5."/>
+      <w:lvlJc w:val="left"/>
+      <w:pPr>
+        <w:ind w:left="3690" w:hanging="360"/>
+      </w:pPr>
+    </w:lvl>
+    <w:lvl w:ilvl="5" w:tplc="0409001B" w:tentative="1">
+      <w:start w:val="1"/>
+      <w:numFmt w:val="lowerRoman"/>
+      <w:lvlText w:val="%6."/>
+      <w:lvlJc w:val="right"/>
+      <w:pPr>
+        <w:ind w:left="4410" w:hanging="180"/>
+      </w:pPr>
+    </w:lvl>
+    <w:lvl w:ilvl="6" w:tplc="0409000F" w:tentative="1">
+      <w:start w:val="1"/>
+      <w:numFmt w:val="decimal"/>
+      <w:lvlText w:val="%7."/>
+      <w:lvlJc w:val="left"/>
+      <w:pPr>
+        <w:ind w:left="5130" w:hanging="360"/>
+      </w:pPr>
+    </w:lvl>
+    <w:lvl w:ilvl="7" w:tplc="04090019" w:tentative="1">
+      <w:start w:val="1"/>
+      <w:numFmt w:val="lowerLetter"/>
+      <w:lvlText w:val="%8."/>
+      <w:lvlJc w:val="left"/>
+      <w:pPr>
+        <w:ind w:left="5850" w:hanging="360"/>
+      </w:pPr>
+    </w:lvl>
+    <w:lvl w:ilvl="8" w:tplc="0409001B" w:tentative="1">
+      <w:start w:val="1"/>
+      <w:numFmt w:val="lowerRoman"/>
+      <w:lvlText w:val="%9."/>
+      <w:lvlJc w:val="right"/>
+      <w:pPr>
+        <w:ind w:left="6570" w:hanging="180"/>
+      </w:pPr>
+    </w:lvl>
+  </w:abstractNum>
+  <w:abstractNum w:abstractNumId="10">
+    <w:nsid w:val="595E2193"/>
+    <w:multiLevelType w:val="multilevel"/>
+    <w:tmpl w:val="9D5C6F28"/>
+    <w:lvl w:ilvl="0">
+      <w:start w:val="3"/>
+      <w:numFmt w:val="decimal"/>
+      <w:lvlText w:val="%1"/>
+      <w:lvlJc w:val="left"/>
+      <w:pPr>
+        <w:ind w:left="360" w:hanging="360"/>
+      </w:pPr>
+      <w:rPr>
+        <w:rFonts w:hint="default"/>
+      </w:rPr>
+    </w:lvl>
+    <w:lvl w:ilvl="1">
+      <w:start w:val="3"/>
+      <w:numFmt w:val="decimal"/>
+      <w:lvlText w:val="%1.%2"/>
+      <w:lvlJc w:val="left"/>
+      <w:pPr>
+        <w:ind w:left="360" w:hanging="360"/>
+      </w:pPr>
+      <w:rPr>
+        <w:rFonts w:hint="default"/>
+      </w:rPr>
+    </w:lvl>
+    <w:lvl w:ilvl="2">
+      <w:start w:val="1"/>
+      <w:numFmt w:val="decimal"/>
+      <w:lvlText w:val="%1.%2.%3"/>
+      <w:lvlJc w:val="left"/>
+      <w:pPr>
+        <w:ind w:left="720" w:hanging="720"/>
+      </w:pPr>
+      <w:rPr>
+        <w:rFonts w:hint="default"/>
+      </w:rPr>
+    </w:lvl>
+    <w:lvl w:ilvl="3">
+      <w:start w:val="1"/>
+      <w:numFmt w:val="decimal"/>
+      <w:lvlText w:val="%1.%2.%3.%4"/>
+      <w:lvlJc w:val="left"/>
+      <w:pPr>
+        <w:ind w:left="720" w:hanging="720"/>
+      </w:pPr>
+      <w:rPr>
+        <w:rFonts w:hint="default"/>
+      </w:rPr>
+    </w:lvl>
+    <w:lvl w:ilvl="4">
+      <w:start w:val="1"/>
+      <w:numFmt w:val="decimal"/>
+      <w:lvlText w:val="%1.%2.%3.%4.%5"/>
+      <w:lvlJc w:val="left"/>
+      <w:pPr>
+        <w:ind w:left="1080" w:hanging="1080"/>
+      </w:pPr>
+      <w:rPr>
+        <w:rFonts w:hint="default"/>
+      </w:rPr>
+    </w:lvl>
+    <w:lvl w:ilvl="5">
+      <w:start w:val="1"/>
+      <w:numFmt w:val="decimal"/>
+      <w:lvlText w:val="%1.%2.%3.%4.%5.%6"/>
+      <w:lvlJc w:val="left"/>
+      <w:pPr>
+        <w:ind w:left="1080" w:hanging="1080"/>
+      </w:pPr>
+      <w:rPr>
+        <w:rFonts w:hint="default"/>
+      </w:rPr>
+    </w:lvl>
+    <w:lvl w:ilvl="6">
+      <w:start w:val="1"/>
+      <w:numFmt w:val="decimal"/>
+      <w:lvlText w:val="%1.%2.%3.%4.%5.%6.%7"/>
+      <w:lvlJc w:val="left"/>
+      <w:pPr>
+        <w:ind w:left="1440" w:hanging="1440"/>
+      </w:pPr>
+      <w:rPr>
+        <w:rFonts w:hint="default"/>
+      </w:rPr>
+    </w:lvl>
+    <w:lvl w:ilvl="7">
+      <w:start w:val="1"/>
+      <w:numFmt w:val="decimal"/>
+      <w:lvlText w:val="%1.%2.%3.%4.%5.%6.%7.%8"/>
+      <w:lvlJc w:val="left"/>
+      <w:pPr>
+        <w:ind w:left="1440" w:hanging="1440"/>
+      </w:pPr>
+      <w:rPr>
+        <w:rFonts w:hint="default"/>
+      </w:rPr>
+    </w:lvl>
+    <w:lvl w:ilvl="8">
+      <w:start w:val="1"/>
+      <w:numFmt w:val="decimal"/>
+      <w:lvlText w:val="%1.%2.%3.%4.%5.%6.%7.%8.%9"/>
+      <w:lvlJc w:val="left"/>
+      <w:pPr>
+        <w:ind w:left="1440" w:hanging="1440"/>
+      </w:pPr>
+      <w:rPr>
+        <w:rFonts w:hint="default"/>
+      </w:rPr>
+    </w:lvl>
+  </w:abstractNum>
+  <w:abstractNum w:abstractNumId="11">
+    <w:nsid w:val="66940B67"/>
+    <w:multiLevelType w:val="hybridMultilevel"/>
+    <w:tmpl w:val="084A6E26"/>
+    <w:lvl w:ilvl="0" w:tplc="B8F2AD3A">
       <w:start w:val="1"/>
       <w:numFmt w:val="lowerLetter"/>
       <w:lvlText w:val="%1."/>
@@ -18899,130 +18772,17 @@
       </w:pPr>
     </w:lvl>
   </w:abstractNum>
-  <w:abstractNum w:abstractNumId="9">
-    <w:nsid w:val="595E2193"/>
-    <w:multiLevelType w:val="multilevel"/>
-    <w:tmpl w:val="9D5C6F28"/>
-    <w:lvl w:ilvl="0">
-      <w:start w:val="3"/>
-      <w:numFmt w:val="decimal"/>
-      <w:lvlText w:val="%1"/>
-      <w:lvlJc w:val="left"/>
-      <w:pPr>
-        <w:ind w:left="360" w:hanging="360"/>
-      </w:pPr>
-      <w:rPr>
-        <w:rFonts w:hint="default"/>
-      </w:rPr>
-    </w:lvl>
-    <w:lvl w:ilvl="1">
-      <w:start w:val="3"/>
-      <w:numFmt w:val="decimal"/>
-      <w:lvlText w:val="%1.%2"/>
-      <w:lvlJc w:val="left"/>
-      <w:pPr>
-        <w:ind w:left="360" w:hanging="360"/>
-      </w:pPr>
-      <w:rPr>
-        <w:rFonts w:hint="default"/>
-      </w:rPr>
-    </w:lvl>
-    <w:lvl w:ilvl="2">
-      <w:start w:val="1"/>
-      <w:numFmt w:val="decimal"/>
-      <w:lvlText w:val="%1.%2.%3"/>
-      <w:lvlJc w:val="left"/>
-      <w:pPr>
-        <w:ind w:left="720" w:hanging="720"/>
-      </w:pPr>
-      <w:rPr>
-        <w:rFonts w:hint="default"/>
-      </w:rPr>
-    </w:lvl>
-    <w:lvl w:ilvl="3">
-      <w:start w:val="1"/>
-      <w:numFmt w:val="decimal"/>
-      <w:lvlText w:val="%1.%2.%3.%4"/>
-      <w:lvlJc w:val="left"/>
-      <w:pPr>
-        <w:ind w:left="720" w:hanging="720"/>
-      </w:pPr>
-      <w:rPr>
-        <w:rFonts w:hint="default"/>
-      </w:rPr>
-    </w:lvl>
-    <w:lvl w:ilvl="4">
-      <w:start w:val="1"/>
-      <w:numFmt w:val="decimal"/>
-      <w:lvlText w:val="%1.%2.%3.%4.%5"/>
-      <w:lvlJc w:val="left"/>
-      <w:pPr>
-        <w:ind w:left="1080" w:hanging="1080"/>
-      </w:pPr>
-      <w:rPr>
-        <w:rFonts w:hint="default"/>
-      </w:rPr>
-    </w:lvl>
-    <w:lvl w:ilvl="5">
-      <w:start w:val="1"/>
-      <w:numFmt w:val="decimal"/>
-      <w:lvlText w:val="%1.%2.%3.%4.%5.%6"/>
-      <w:lvlJc w:val="left"/>
-      <w:pPr>
-        <w:ind w:left="1080" w:hanging="1080"/>
-      </w:pPr>
-      <w:rPr>
-        <w:rFonts w:hint="default"/>
-      </w:rPr>
-    </w:lvl>
-    <w:lvl w:ilvl="6">
-      <w:start w:val="1"/>
-      <w:numFmt w:val="decimal"/>
-      <w:lvlText w:val="%1.%2.%3.%4.%5.%6.%7"/>
-      <w:lvlJc w:val="left"/>
-      <w:pPr>
-        <w:ind w:left="1440" w:hanging="1440"/>
-      </w:pPr>
-      <w:rPr>
-        <w:rFonts w:hint="default"/>
-      </w:rPr>
-    </w:lvl>
-    <w:lvl w:ilvl="7">
-      <w:start w:val="1"/>
-      <w:numFmt w:val="decimal"/>
-      <w:lvlText w:val="%1.%2.%3.%4.%5.%6.%7.%8"/>
-      <w:lvlJc w:val="left"/>
-      <w:pPr>
-        <w:ind w:left="1440" w:hanging="1440"/>
-      </w:pPr>
-      <w:rPr>
-        <w:rFonts w:hint="default"/>
-      </w:rPr>
-    </w:lvl>
-    <w:lvl w:ilvl="8">
-      <w:start w:val="1"/>
-      <w:numFmt w:val="decimal"/>
-      <w:lvlText w:val="%1.%2.%3.%4.%5.%6.%7.%8.%9"/>
-      <w:lvlJc w:val="left"/>
-      <w:pPr>
-        <w:ind w:left="1440" w:hanging="1440"/>
-      </w:pPr>
-      <w:rPr>
-        <w:rFonts w:hint="default"/>
-      </w:rPr>
-    </w:lvl>
-  </w:abstractNum>
-  <w:abstractNum w:abstractNumId="10">
-    <w:nsid w:val="66940B67"/>
+  <w:abstractNum w:abstractNumId="12">
+    <w:nsid w:val="7BF77B2E"/>
     <w:multiLevelType w:val="hybridMultilevel"/>
-    <w:tmpl w:val="084A6E26"/>
-    <w:lvl w:ilvl="0" w:tplc="B8F2AD3A">
+    <w:tmpl w:val="5C742DEC"/>
+    <w:lvl w:ilvl="0" w:tplc="04090019">
       <w:start w:val="1"/>
       <w:numFmt w:val="lowerLetter"/>
       <w:lvlText w:val="%1."/>
       <w:lvlJc w:val="left"/>
       <w:pPr>
-        <w:ind w:left="810" w:hanging="360"/>
+        <w:ind w:left="720" w:hanging="360"/>
       </w:pPr>
       <w:rPr>
         <w:rFonts w:hint="default"/>
@@ -19034,7 +18794,7 @@
       <w:lvlText w:val="%2."/>
       <w:lvlJc w:val="left"/>
       <w:pPr>
-        <w:ind w:left="1530" w:hanging="360"/>
+        <w:ind w:left="1440" w:hanging="360"/>
       </w:pPr>
     </w:lvl>
     <w:lvl w:ilvl="2" w:tplc="0409001B" w:tentative="1">
@@ -19043,7 +18803,7 @@
       <w:lvlText w:val="%3."/>
       <w:lvlJc w:val="right"/>
       <w:pPr>
-        <w:ind w:left="2250" w:hanging="180"/>
+        <w:ind w:left="2160" w:hanging="180"/>
       </w:pPr>
     </w:lvl>
     <w:lvl w:ilvl="3" w:tplc="0409000F" w:tentative="1">
@@ -19052,7 +18812,7 @@
       <w:lvlText w:val="%4."/>
       <w:lvlJc w:val="left"/>
       <w:pPr>
-        <w:ind w:left="2970" w:hanging="360"/>
+        <w:ind w:left="2880" w:hanging="360"/>
       </w:pPr>
     </w:lvl>
     <w:lvl w:ilvl="4" w:tplc="04090019" w:tentative="1">
@@ -19061,7 +18821,7 @@
       <w:lvlText w:val="%5."/>
       <w:lvlJc w:val="left"/>
       <w:pPr>
-        <w:ind w:left="3690" w:hanging="360"/>
+        <w:ind w:left="3600" w:hanging="360"/>
       </w:pPr>
     </w:lvl>
     <w:lvl w:ilvl="5" w:tplc="0409001B" w:tentative="1">
@@ -19070,7 +18830,7 @@
       <w:lvlText w:val="%6."/>
       <w:lvlJc w:val="right"/>
       <w:pPr>
-        <w:ind w:left="4410" w:hanging="180"/>
+        <w:ind w:left="4320" w:hanging="180"/>
       </w:pPr>
     </w:lvl>
     <w:lvl w:ilvl="6" w:tplc="0409000F" w:tentative="1">
@@ -19079,7 +18839,7 @@
       <w:lvlText w:val="%7."/>
       <w:lvlJc w:val="left"/>
       <w:pPr>
-        <w:ind w:left="5130" w:hanging="360"/>
+        <w:ind w:left="5040" w:hanging="360"/>
       </w:pPr>
     </w:lvl>
     <w:lvl w:ilvl="7" w:tplc="04090019" w:tentative="1">
@@ -19088,7 +18848,7 @@
       <w:lvlText w:val="%8."/>
       <w:lvlJc w:val="left"/>
       <w:pPr>
-        <w:ind w:left="5850" w:hanging="360"/>
+        <w:ind w:left="5760" w:hanging="360"/>
       </w:pPr>
     </w:lvl>
     <w:lvl w:ilvl="8" w:tplc="0409001B" w:tentative="1">
@@ -19097,95 +18857,6 @@
       <w:lvlText w:val="%9."/>
       <w:lvlJc w:val="right"/>
       <w:pPr>
-        <w:ind w:left="6570" w:hanging="180"/>
-      </w:pPr>
-    </w:lvl>
-  </w:abstractNum>
-  <w:abstractNum w:abstractNumId="11">
-    <w:nsid w:val="7BF77B2E"/>
-    <w:multiLevelType w:val="hybridMultilevel"/>
-    <w:tmpl w:val="5C742DEC"/>
-    <w:lvl w:ilvl="0" w:tplc="04090019">
-      <w:start w:val="1"/>
-      <w:numFmt w:val="lowerLetter"/>
-      <w:lvlText w:val="%1."/>
-      <w:lvlJc w:val="left"/>
-      <w:pPr>
-        <w:ind w:left="720" w:hanging="360"/>
-      </w:pPr>
-      <w:rPr>
-        <w:rFonts w:hint="default"/>
-      </w:rPr>
-    </w:lvl>
-    <w:lvl w:ilvl="1" w:tplc="04090019" w:tentative="1">
-      <w:start w:val="1"/>
-      <w:numFmt w:val="lowerLetter"/>
-      <w:lvlText w:val="%2."/>
-      <w:lvlJc w:val="left"/>
-      <w:pPr>
-        <w:ind w:left="1440" w:hanging="360"/>
-      </w:pPr>
-    </w:lvl>
-    <w:lvl w:ilvl="2" w:tplc="0409001B" w:tentative="1">
-      <w:start w:val="1"/>
-      <w:numFmt w:val="lowerRoman"/>
-      <w:lvlText w:val="%3."/>
-      <w:lvlJc w:val="right"/>
-      <w:pPr>
-        <w:ind w:left="2160" w:hanging="180"/>
-      </w:pPr>
-    </w:lvl>
-    <w:lvl w:ilvl="3" w:tplc="0409000F" w:tentative="1">
-      <w:start w:val="1"/>
-      <w:numFmt w:val="decimal"/>
-      <w:lvlText w:val="%4."/>
-      <w:lvlJc w:val="left"/>
-      <w:pPr>
-        <w:ind w:left="2880" w:hanging="360"/>
-      </w:pPr>
-    </w:lvl>
-    <w:lvl w:ilvl="4" w:tplc="04090019" w:tentative="1">
-      <w:start w:val="1"/>
-      <w:numFmt w:val="lowerLetter"/>
-      <w:lvlText w:val="%5."/>
-      <w:lvlJc w:val="left"/>
-      <w:pPr>
-        <w:ind w:left="3600" w:hanging="360"/>
-      </w:pPr>
-    </w:lvl>
-    <w:lvl w:ilvl="5" w:tplc="0409001B" w:tentative="1">
-      <w:start w:val="1"/>
-      <w:numFmt w:val="lowerRoman"/>
-      <w:lvlText w:val="%6."/>
-      <w:lvlJc w:val="right"/>
-      <w:pPr>
-        <w:ind w:left="4320" w:hanging="180"/>
-      </w:pPr>
-    </w:lvl>
-    <w:lvl w:ilvl="6" w:tplc="0409000F" w:tentative="1">
-      <w:start w:val="1"/>
-      <w:numFmt w:val="decimal"/>
-      <w:lvlText w:val="%7."/>
-      <w:lvlJc w:val="left"/>
-      <w:pPr>
-        <w:ind w:left="5040" w:hanging="360"/>
-      </w:pPr>
-    </w:lvl>
-    <w:lvl w:ilvl="7" w:tplc="04090019" w:tentative="1">
-      <w:start w:val="1"/>
-      <w:numFmt w:val="lowerLetter"/>
-      <w:lvlText w:val="%8."/>
-      <w:lvlJc w:val="left"/>
-      <w:pPr>
-        <w:ind w:left="5760" w:hanging="360"/>
-      </w:pPr>
-    </w:lvl>
-    <w:lvl w:ilvl="8" w:tplc="0409001B" w:tentative="1">
-      <w:start w:val="1"/>
-      <w:numFmt w:val="lowerRoman"/>
-      <w:lvlText w:val="%9."/>
-      <w:lvlJc w:val="right"/>
-      <w:pPr>
         <w:ind w:left="6480" w:hanging="180"/>
       </w:pPr>
     </w:lvl>
@@ -19194,28 +18865,28 @@
     <w:abstractNumId w:val="0"/>
   </w:num>
   <w:num w:numId="2">
-    <w:abstractNumId w:val="9"/>
+    <w:abstractNumId w:val="10"/>
   </w:num>
   <w:num w:numId="3">
+    <w:abstractNumId w:val="7"/>
+  </w:num>
+  <w:num w:numId="4">
     <w:abstractNumId w:val="6"/>
   </w:num>
-  <w:num w:numId="4">
-    <w:abstractNumId w:val="5"/>
-  </w:num>
   <w:num w:numId="5">
-    <w:abstractNumId w:val="7"/>
+    <w:abstractNumId w:val="8"/>
   </w:num>
   <w:num w:numId="6">
-    <w:abstractNumId w:val="11"/>
+    <w:abstractNumId w:val="12"/>
   </w:num>
   <w:num w:numId="7">
     <w:abstractNumId w:val="1"/>
   </w:num>
   <w:num w:numId="8">
-    <w:abstractNumId w:val="3"/>
+    <w:abstractNumId w:val="4"/>
   </w:num>
   <w:num w:numId="9">
-    <w:abstractNumId w:val="8"/>
+    <w:abstractNumId w:val="9"/>
   </w:num>
   <w:num w:numId="10">
     <w:abstractNumId w:val="1"/>
@@ -19236,13 +18907,34 @@
     </w:lvlOverride>
   </w:num>
   <w:num w:numId="13">
-    <w:abstractNumId w:val="4"/>
+    <w:abstractNumId w:val="5"/>
   </w:num>
   <w:num w:numId="14">
-    <w:abstractNumId w:val="10"/>
+    <w:abstractNumId w:val="11"/>
   </w:num>
   <w:num w:numId="15">
     <w:abstractNumId w:val="2"/>
+  </w:num>
+  <w:num w:numId="16">
+    <w:abstractNumId w:val="3"/>
+  </w:num>
+  <w:num w:numId="17">
+    <w:abstractNumId w:val="9"/>
+    <w:lvlOverride w:ilvl="0">
+      <w:startOverride w:val="1"/>
+    </w:lvlOverride>
+  </w:num>
+  <w:num w:numId="18">
+    <w:abstractNumId w:val="9"/>
+    <w:lvlOverride w:ilvl="0">
+      <w:startOverride w:val="1"/>
+    </w:lvlOverride>
+  </w:num>
+  <w:num w:numId="19">
+    <w:abstractNumId w:val="9"/>
+    <w:lvlOverride w:ilvl="0">
+      <w:startOverride w:val="35"/>
+    </w:lvlOverride>
   </w:num>
 </w:numbering>
 </file>
@@ -19491,12 +19183,15 @@
     <w:uiPriority w:val="9"/>
     <w:unhideWhenUsed/>
     <w:qFormat/>
-    <w:rsid w:val="00336733"/>
+    <w:rsid w:val="002808DE"/>
     <w:pPr>
       <w:keepNext/>
       <w:keepLines/>
+      <w:numPr>
+        <w:ilvl w:val="1"/>
+        <w:numId w:val="9"/>
+      </w:numPr>
       <w:spacing w:before="40" w:after="0"/>
-      <w:ind w:firstLine="720"/>
       <w:outlineLvl w:val="3"/>
     </w:pPr>
     <w:rPr>
@@ -19603,7 +19298,7 @@
     <w:basedOn w:val="DefaultParagraphFont"/>
     <w:link w:val="Heading4"/>
     <w:uiPriority w:val="9"/>
-    <w:rsid w:val="00336733"/>
+    <w:rsid w:val="002808DE"/>
     <w:rPr>
       <w:rFonts w:asciiTheme="majorHAnsi" w:eastAsiaTheme="majorEastAsia" w:hAnsiTheme="majorHAnsi" w:cstheme="majorBidi"/>
       <w:b/>
@@ -20681,7 +20376,7 @@
   <a:extraClrSchemeLst/>
   <a:extLst>
     <a:ext uri="{05A4C25C-085E-4340-85A3-A5531E510DB2}">
-      <thm15:themeFamily xmlns="" xmlns:thm15="http://schemas.microsoft.com/office/thememl/2012/main" name="Office Theme" id="{62F939B6-93AF-4DB8-9C6B-D6C7DFDC589F}" vid="{4A3C46E8-61CC-4603-A589-7422A47A8E4A}"/>
+      <thm15:themeFamily xmlns:thm15="http://schemas.microsoft.com/office/thememl/2012/main" xmlns="" name="Office Theme" id="{62F939B6-93AF-4DB8-9C6B-D6C7DFDC589F}" vid="{4A3C46E8-61CC-4603-A589-7422A47A8E4A}"/>
     </a:ext>
   </a:extLst>
 </a:theme>

</xml_diff>

<commit_message>
Update of SDD Document
</commit_message>
<xml_diff>
--- a/Documents/Vegen food ordering system SDD.docx
+++ b/Documents/Vegen food ordering system SDD.docx
@@ -1996,12 +1996,6 @@
       </w:pPr>
       <w:bookmarkStart w:id="2" w:name="_Toc72826411"/>
       <w:r>
-        <w:t>1.</w:t>
-      </w:r>
-      <w:r>
-        <w:t xml:space="preserve"> </w:t>
-      </w:r>
-      <w:r>
         <w:t xml:space="preserve">Code </w:t>
       </w:r>
       <w:r>
@@ -4356,7 +4350,7 @@
       </w:pPr>
       <w:bookmarkStart w:id="3" w:name="_Toc72826412"/>
       <w:r>
-        <w:t>2. Database Schema</w:t>
+        <w:t>Database Schema</w:t>
       </w:r>
       <w:bookmarkEnd w:id="3"/>
     </w:p>
@@ -6199,7 +6193,7 @@
               <w:rPr>
                 <w:sz w:val="24"/>
               </w:rPr>
-              <w:t>Status</w:t>
+              <w:t>IsActive</w:t>
             </w:r>
           </w:p>
         </w:tc>
@@ -6309,6 +6303,12 @@
                 <w:sz w:val="24"/>
               </w:rPr>
             </w:pPr>
+            <w:r>
+              <w:rPr>
+                <w:sz w:val="24"/>
+              </w:rPr>
+              <w:t>Default value = true</w:t>
+            </w:r>
           </w:p>
         </w:tc>
       </w:tr>
@@ -9610,6 +9610,12 @@
                 <w:sz w:val="24"/>
               </w:rPr>
             </w:pPr>
+            <w:r>
+              <w:rPr>
+                <w:sz w:val="24"/>
+              </w:rPr>
+              <w:t>Default value = true</w:t>
+            </w:r>
           </w:p>
         </w:tc>
       </w:tr>
@@ -10310,6 +10316,7 @@
         <w:tc>
           <w:tcPr>
             <w:tcW w:w="1847" w:type="dxa"/>
+            <w:vAlign w:val="center"/>
           </w:tcPr>
           <w:p>
             <w:pPr>
@@ -12542,7 +12549,7 @@
               <w:rPr>
                 <w:sz w:val="24"/>
               </w:rPr>
-              <w:t>Status</w:t>
+              <w:t>IsServing</w:t>
             </w:r>
           </w:p>
         </w:tc>
@@ -12656,6 +12663,12 @@
                 <w:sz w:val="24"/>
               </w:rPr>
             </w:pPr>
+            <w:r>
+              <w:rPr>
+                <w:sz w:val="24"/>
+              </w:rPr>
+              <w:t>Default value = true</w:t>
+            </w:r>
           </w:p>
         </w:tc>
       </w:tr>
@@ -14005,10 +14018,19 @@
     </w:p>
     <w:p>
       <w:pPr>
+        <w:ind w:left="720" w:firstLine="720"/>
+        <w:rPr>
+          <w:sz w:val="24"/>
+        </w:rPr>
+      </w:pPr>
+    </w:p>
+    <w:p>
+      <w:pPr>
         <w:pStyle w:val="Heading1"/>
       </w:pPr>
       <w:bookmarkStart w:id="12" w:name="_Toc72826421"/>
       <w:r>
+        <w:lastRenderedPageBreak/>
         <w:t>I</w:t>
       </w:r>
       <w:r>
@@ -14058,7 +14080,6 @@
           <w:color w:val="0000FF"/>
           <w:lang w:eastAsia="ja-JP"/>
         </w:rPr>
-        <w:lastRenderedPageBreak/>
         <w:drawing>
           <wp:inline distT="0" distB="0" distL="0" distR="0">
             <wp:extent cx="5943600" cy="3042638"/>
@@ -14607,6 +14628,7 @@
       </w:pPr>
       <w:bookmarkStart w:id="16" w:name="_Toc72826425"/>
       <w:r>
+        <w:lastRenderedPageBreak/>
         <w:t>b</w:t>
       </w:r>
       <w:r>
@@ -14804,14 +14826,7 @@
               <w:rPr>
                 <w:iCs/>
               </w:rPr>
-              <w:t xml:space="preserve">The function takes the “UserID” as the input parameter. Then, it will run the query in the database for all of the order related to </w:t>
-            </w:r>
-            <w:r>
-              <w:rPr>
-                <w:iCs/>
-              </w:rPr>
-              <w:lastRenderedPageBreak/>
-              <w:t xml:space="preserve">the corresponding </w:t>
+              <w:t xml:space="preserve">The function takes the “UserID” as the input parameter. Then, it will run the query in the database for all of the order related to the corresponding </w:t>
             </w:r>
             <w:r>
               <w:rPr>
@@ -14846,7 +14861,6 @@
               <w:rPr>
                 <w:iCs/>
               </w:rPr>
-              <w:lastRenderedPageBreak/>
               <w:t>2</w:t>
             </w:r>
           </w:p>
@@ -15699,7 +15713,14 @@
               <w:rPr>
                 <w:iCs/>
               </w:rPr>
-              <w:t>DishID and a Boolean value as the input parameters. It will the update the corresponding dish in the database with the new data input. If the operation succeed, it will return true, else, it will return false.</w:t>
+              <w:t xml:space="preserve">DishID and a Boolean value as the input parameters. It will the update the corresponding dish in the database with the new data input. If the operation succeed, it will </w:t>
+            </w:r>
+            <w:r>
+              <w:rPr>
+                <w:iCs/>
+              </w:rPr>
+              <w:lastRenderedPageBreak/>
+              <w:t>return true, else, it will return false.</w:t>
             </w:r>
           </w:p>
         </w:tc>
@@ -15721,6 +15742,7 @@
               <w:rPr>
                 <w:iCs/>
               </w:rPr>
+              <w:lastRenderedPageBreak/>
               <w:t>6</w:t>
             </w:r>
           </w:p>
@@ -16679,7 +16701,15 @@
                 <w:iCs/>
                 <w:lang w:eastAsia="ja-JP"/>
               </w:rPr>
-              <w:t xml:space="preserve"> type, which contains all of the data. If no order is found, it will return null</w:t>
+              <w:t xml:space="preserve"> type, </w:t>
+            </w:r>
+            <w:r>
+              <w:rPr>
+                <w:iCs/>
+                <w:lang w:eastAsia="ja-JP"/>
+              </w:rPr>
+              <w:lastRenderedPageBreak/>
+              <w:t>which contains all of the data. If no order is found, it will return null</w:t>
             </w:r>
           </w:p>
         </w:tc>
@@ -16702,6 +16732,7 @@
                 <w:iCs/>
                 <w:lang w:eastAsia="ja-JP"/>
               </w:rPr>
+              <w:lastRenderedPageBreak/>
               <w:t>5</w:t>
             </w:r>
           </w:p>
@@ -16744,15 +16775,7 @@
                 <w:iCs/>
                 <w:lang w:eastAsia="ja-JP"/>
               </w:rPr>
-              <w:t xml:space="preserve">The function takes the OrderID as the input parameter. Then, it will query the database for all the order items with the </w:t>
-            </w:r>
-            <w:r>
-              <w:rPr>
-                <w:iCs/>
-                <w:lang w:eastAsia="ja-JP"/>
-              </w:rPr>
-              <w:lastRenderedPageBreak/>
-              <w:t>corresponding orderID. It will return an ArrayList containing all of the items. It no items is found, it will return null.</w:t>
+              <w:t>The function takes the OrderID as the input parameter. Then, it will query the database for all the order items with the corresponding orderID. It will return an ArrayList containing all of the items. It no items is found, it will return null.</w:t>
             </w:r>
           </w:p>
         </w:tc>
@@ -16793,7 +16816,11 @@
         <w:t>Account Management</w:t>
       </w:r>
     </w:p>
+    <w:p/>
     <w:p>
+      <w:pPr>
+        <w:jc w:val="center"/>
+      </w:pPr>
       <w:r>
         <w:rPr>
           <w:noProof/>
@@ -16804,7 +16831,7 @@
             <v:path arrowok="t" fillok="f" o:connecttype="none"/>
             <o:lock v:ext="edit" shapetype="t"/>
           </v:shapetype>
-          <v:shape id="_x0000_s1027" type="#_x0000_t32" style="position:absolute;margin-left:369.55pt;margin-top:136.3pt;width:15.75pt;height:15.9pt;flip:x;z-index:251659264" o:connectortype="straight"/>
+          <v:shape id="_x0000_s1027" type="#_x0000_t32" style="position:absolute;left:0;text-align:left;margin-left:369.55pt;margin-top:136.3pt;width:15.75pt;height:15.9pt;flip:x;z-index:251659264" o:connectortype="straight"/>
         </w:pict>
       </w:r>
       <w:r>
@@ -16813,7 +16840,7 @@
           <w:lang w:eastAsia="ja-JP"/>
         </w:rPr>
         <w:pict>
-          <v:shape id="_x0000_s1026" type="#_x0000_t32" style="position:absolute;margin-left:369.55pt;margin-top:137.2pt;width:18.35pt;height:12.9pt;z-index:251658240" o:connectortype="straight"/>
+          <v:shape id="_x0000_s1026" type="#_x0000_t32" style="position:absolute;left:0;text-align:left;margin-left:369.55pt;margin-top:137.2pt;width:18.35pt;height:12.9pt;z-index:251658240" o:connectortype="straight"/>
         </w:pict>
       </w:r>
       <w:r>
@@ -16868,15 +16895,17 @@
         </w:drawing>
       </w:r>
     </w:p>
-    <w:p/>
     <w:p>
+      <w:pPr>
+        <w:jc w:val="center"/>
+      </w:pPr>
       <w:r>
         <w:rPr>
           <w:noProof/>
           <w:lang w:eastAsia="ja-JP"/>
         </w:rPr>
         <w:pict>
-          <v:shape id="_x0000_s1029" type="#_x0000_t32" style="position:absolute;margin-left:372.15pt;margin-top:104.5pt;width:15.75pt;height:15.9pt;flip:x;z-index:251661312" o:connectortype="straight"/>
+          <v:shape id="_x0000_s1029" type="#_x0000_t32" style="position:absolute;left:0;text-align:left;margin-left:372.15pt;margin-top:104.5pt;width:15.75pt;height:15.9pt;flip:x;z-index:251661312" o:connectortype="straight"/>
         </w:pict>
       </w:r>
       <w:r>
@@ -16885,7 +16914,7 @@
           <w:lang w:eastAsia="ja-JP"/>
         </w:rPr>
         <w:pict>
-          <v:shape id="_x0000_s1028" type="#_x0000_t32" style="position:absolute;margin-left:372.15pt;margin-top:105.4pt;width:18.35pt;height:12.9pt;z-index:251660288" o:connectortype="straight"/>
+          <v:shape id="_x0000_s1028" type="#_x0000_t32" style="position:absolute;left:0;text-align:left;margin-left:372.15pt;margin-top:105.4pt;width:18.35pt;height:12.9pt;z-index:251660288" o:connectortype="straight"/>
         </w:pict>
       </w:r>
       <w:r>
@@ -16943,6 +16972,9 @@
     <w:p/>
     <w:p/>
     <w:p>
+      <w:pPr>
+        <w:jc w:val="center"/>
+      </w:pPr>
       <w:r>
         <w:rPr>
           <w:noProof/>
@@ -17008,7 +17040,11 @@
         <w:t>Dish Management</w:t>
       </w:r>
     </w:p>
+    <w:p/>
     <w:p>
+      <w:pPr>
+        <w:jc w:val="center"/>
+      </w:pPr>
       <w:r>
         <w:rPr>
           <w:noProof/>
@@ -17062,11 +17098,15 @@
       </w:r>
     </w:p>
     <w:p>
+      <w:pPr>
+        <w:jc w:val="center"/>
+      </w:pPr>
       <w:r>
         <w:rPr>
           <w:noProof/>
           <w:lang w:eastAsia="ja-JP"/>
         </w:rPr>
+        <w:lastRenderedPageBreak/>
         <w:drawing>
           <wp:inline distT="0" distB="0" distL="0" distR="0">
             <wp:extent cx="5486400" cy="2868775"/>
@@ -17115,12 +17155,14 @@
       </w:r>
     </w:p>
     <w:p>
+      <w:pPr>
+        <w:jc w:val="center"/>
+      </w:pPr>
       <w:r>
         <w:rPr>
           <w:noProof/>
           <w:lang w:eastAsia="ja-JP"/>
         </w:rPr>
-        <w:lastRenderedPageBreak/>
         <w:drawing>
           <wp:inline distT="0" distB="0" distL="0" distR="0">
             <wp:extent cx="5486400" cy="2229537"/>
@@ -17181,6 +17223,9 @@
       </w:r>
     </w:p>
     <w:p>
+      <w:pPr>
+        <w:jc w:val="center"/>
+      </w:pPr>
       <w:r>
         <w:rPr>
           <w:noProof/>
@@ -17234,11 +17279,15 @@
       </w:r>
     </w:p>
     <w:p>
+      <w:pPr>
+        <w:jc w:val="center"/>
+      </w:pPr>
       <w:r>
         <w:rPr>
           <w:noProof/>
           <w:lang w:eastAsia="ja-JP"/>
         </w:rPr>
+        <w:lastRenderedPageBreak/>
         <w:drawing>
           <wp:inline distT="0" distB="0" distL="0" distR="0">
             <wp:extent cx="5486400" cy="2847986"/>
@@ -17287,12 +17336,14 @@
       </w:r>
     </w:p>
     <w:p>
+      <w:pPr>
+        <w:jc w:val="center"/>
+      </w:pPr>
       <w:r>
         <w:rPr>
           <w:noProof/>
           <w:lang w:eastAsia="ja-JP"/>
         </w:rPr>
-        <w:lastRenderedPageBreak/>
         <w:drawing>
           <wp:inline distT="0" distB="0" distL="0" distR="0">
             <wp:extent cx="5486400" cy="2624513"/>
@@ -17341,6 +17392,9 @@
       </w:r>
     </w:p>
     <w:p>
+      <w:pPr>
+        <w:jc w:val="center"/>
+      </w:pPr>
       <w:r>
         <w:rPr>
           <w:noProof/>
@@ -17402,6 +17456,7 @@
         </w:numPr>
       </w:pPr>
       <w:r>
+        <w:lastRenderedPageBreak/>
         <w:t>Order Management</w:t>
       </w:r>
     </w:p>
@@ -17513,6 +17568,7 @@
     </w:p>
     <w:p>
       <w:pPr>
+        <w:ind w:left="720" w:firstLine="720"/>
         <w:rPr>
           <w:lang w:eastAsia="ja-JP"/>
         </w:rPr>
@@ -17523,6 +17579,623 @@
         </w:rPr>
         <w:t xml:space="preserve">UPDATE </w:t>
       </w:r>
+      <w:r>
+        <w:rPr>
+          <w:lang w:eastAsia="ja-JP"/>
+        </w:rPr>
+        <w:t>Accounts SET Username = ?, Password = ?, Email = ?, FullName = ?, DoB = ?, Address = ?, PhoneNumber = ?</w:t>
+      </w:r>
+    </w:p>
+    <w:p>
+      <w:pPr>
+        <w:pStyle w:val="Heading3"/>
+        <w:numPr>
+          <w:ilvl w:val="0"/>
+          <w:numId w:val="16"/>
+        </w:numPr>
+        <w:rPr>
+          <w:lang w:eastAsia="ja-JP"/>
+        </w:rPr>
+      </w:pPr>
+      <w:r>
+        <w:rPr>
+          <w:lang w:eastAsia="ja-JP"/>
+        </w:rPr>
+        <w:t>Dish Management</w:t>
+      </w:r>
+    </w:p>
+    <w:p>
+      <w:pPr>
+        <w:pStyle w:val="Heading4"/>
+      </w:pPr>
+      <w:r>
+        <w:t>getAllDishByHomeCook</w:t>
+      </w:r>
+    </w:p>
+    <w:p>
+      <w:pPr>
+        <w:ind w:left="1440"/>
+        <w:rPr>
+          <w:lang w:eastAsia="ja-JP"/>
+        </w:rPr>
+      </w:pPr>
+      <w:r>
+        <w:rPr>
+          <w:lang w:eastAsia="ja-JP"/>
+        </w:rPr>
+        <w:t>SELECT * FROM Dishes WHERE HomeCookID = ?</w:t>
+      </w:r>
+    </w:p>
+    <w:p>
+      <w:pPr>
+        <w:pStyle w:val="Heading4"/>
+      </w:pPr>
+      <w:r>
+        <w:t>getAllDishByStatus</w:t>
+      </w:r>
+    </w:p>
+    <w:p>
+      <w:pPr>
+        <w:ind w:left="1440"/>
+        <w:rPr>
+          <w:lang w:eastAsia="ja-JP"/>
+        </w:rPr>
+      </w:pPr>
+      <w:r>
+        <w:rPr>
+          <w:lang w:eastAsia="ja-JP"/>
+        </w:rPr>
+        <w:t>SELECT * FROM Dishes WHERE Status = ?</w:t>
+      </w:r>
+    </w:p>
+    <w:p>
+      <w:pPr>
+        <w:pStyle w:val="Heading4"/>
+      </w:pPr>
+      <w:r>
+        <w:t>getAllDishByOrderID</w:t>
+      </w:r>
+    </w:p>
+    <w:p>
+      <w:pPr>
+        <w:ind w:left="1440"/>
+        <w:rPr>
+          <w:lang w:eastAsia="ja-JP"/>
+        </w:rPr>
+      </w:pPr>
+      <w:r>
+        <w:rPr>
+          <w:lang w:eastAsia="ja-JP"/>
+        </w:rPr>
+        <w:t>SELECT * FROM Dishes WHERE OrderID = ?</w:t>
+      </w:r>
+    </w:p>
+    <w:p>
+      <w:pPr>
+        <w:pStyle w:val="Heading4"/>
+      </w:pPr>
+      <w:r>
+        <w:t>createDish</w:t>
+      </w:r>
+    </w:p>
+    <w:p>
+      <w:pPr>
+        <w:ind w:left="1440"/>
+        <w:rPr>
+          <w:lang w:eastAsia="ja-JP"/>
+        </w:rPr>
+      </w:pPr>
+      <w:r>
+        <w:rPr>
+          <w:lang w:eastAsia="ja-JP"/>
+        </w:rPr>
+        <w:t>INSERT INTO Dishes VALUE</w:t>
+      </w:r>
+      <w:r>
+        <w:rPr>
+          <w:lang w:eastAsia="ja-JP"/>
+        </w:rPr>
+        <w:t xml:space="preserve">S </w:t>
+      </w:r>
+      <w:r>
+        <w:rPr>
+          <w:lang w:eastAsia="ja-JP"/>
+        </w:rPr>
+        <w:t>(?, ?, ?, ?, ?, ?</w:t>
+      </w:r>
+      <w:r>
+        <w:rPr>
+          <w:lang w:eastAsia="ja-JP"/>
+        </w:rPr>
+        <w:t>, ?</w:t>
+      </w:r>
+      <w:r>
+        <w:rPr>
+          <w:lang w:eastAsia="ja-JP"/>
+        </w:rPr>
+        <w:t>)</w:t>
+      </w:r>
+    </w:p>
+    <w:p>
+      <w:pPr>
+        <w:pStyle w:val="Heading4"/>
+      </w:pPr>
+      <w:r>
+        <w:t>updateDish</w:t>
+      </w:r>
+    </w:p>
+    <w:p>
+      <w:pPr>
+        <w:ind w:left="1440"/>
+        <w:rPr>
+          <w:lang w:eastAsia="ja-JP"/>
+        </w:rPr>
+      </w:pPr>
+      <w:r>
+        <w:rPr>
+          <w:lang w:eastAsia="ja-JP"/>
+        </w:rPr>
+        <w:t xml:space="preserve">UPDATE Dishes SET </w:t>
+      </w:r>
+      <w:r>
+        <w:rPr>
+          <w:lang w:eastAsia="ja-JP"/>
+        </w:rPr>
+        <w:t>DishName = ?, Price = ?, Status = ?, Description = ?, ImageURL = ?</w:t>
+      </w:r>
+    </w:p>
+    <w:p>
+      <w:pPr>
+        <w:pStyle w:val="Heading4"/>
+      </w:pPr>
+      <w:r>
+        <w:t>changeDishStatus</w:t>
+      </w:r>
+    </w:p>
+    <w:p>
+      <w:pPr>
+        <w:ind w:left="1440"/>
+        <w:rPr>
+          <w:lang w:eastAsia="ja-JP"/>
+        </w:rPr>
+      </w:pPr>
+      <w:r>
+        <w:rPr>
+          <w:lang w:eastAsia="ja-JP"/>
+        </w:rPr>
+        <w:t>UPDATE Dishes SET Status = ?</w:t>
+      </w:r>
+    </w:p>
+    <w:p>
+      <w:pPr>
+        <w:pStyle w:val="Heading3"/>
+        <w:numPr>
+          <w:ilvl w:val="0"/>
+          <w:numId w:val="16"/>
+        </w:numPr>
+        <w:rPr>
+          <w:lang w:eastAsia="ja-JP"/>
+        </w:rPr>
+      </w:pPr>
+      <w:r>
+        <w:rPr>
+          <w:lang w:eastAsia="ja-JP"/>
+        </w:rPr>
+        <w:t>Order Management</w:t>
+      </w:r>
+    </w:p>
+    <w:p>
+      <w:pPr>
+        <w:pStyle w:val="Heading4"/>
+      </w:pPr>
+      <w:r>
+        <w:t>getOrderByUserID</w:t>
+      </w:r>
+    </w:p>
+    <w:p>
+      <w:pPr>
+        <w:ind w:left="1440"/>
+        <w:rPr>
+          <w:lang w:eastAsia="ja-JP"/>
+        </w:rPr>
+      </w:pPr>
+      <w:r>
+        <w:rPr>
+          <w:lang w:eastAsia="ja-JP"/>
+        </w:rPr>
+        <w:t>SELECT * FROM Orders WHERE UserID = ?</w:t>
+      </w:r>
+    </w:p>
+    <w:p>
+      <w:pPr>
+        <w:pStyle w:val="Heading4"/>
+      </w:pPr>
+      <w:r>
+        <w:t>getOrderByTime</w:t>
+      </w:r>
+    </w:p>
+    <w:p>
+      <w:pPr>
+        <w:ind w:left="1440"/>
+        <w:rPr>
+          <w:lang w:eastAsia="ja-JP"/>
+        </w:rPr>
+      </w:pPr>
+      <w:r>
+        <w:rPr>
+          <w:lang w:eastAsia="ja-JP"/>
+        </w:rPr>
+        <w:t>SELECT *</w:t>
+      </w:r>
+      <w:r>
+        <w:rPr>
+          <w:lang w:eastAsia="ja-JP"/>
+        </w:rPr>
+        <w:t xml:space="preserve"> FROM Orders WHERE STRCPM(TimeStamps, ?) = -1;</w:t>
+      </w:r>
+    </w:p>
+    <w:p>
+      <w:pPr>
+        <w:pStyle w:val="Heading4"/>
+      </w:pPr>
+      <w:r>
+        <w:t>getOrderItemByID</w:t>
+      </w:r>
+    </w:p>
+    <w:p>
+      <w:pPr>
+        <w:ind w:left="1440"/>
+        <w:rPr>
+          <w:lang w:eastAsia="ja-JP"/>
+        </w:rPr>
+      </w:pPr>
+      <w:r>
+        <w:rPr>
+          <w:lang w:eastAsia="ja-JP"/>
+        </w:rPr>
+        <w:t>SELECT * FROM OrderItems WHERE OrderID = ?</w:t>
+      </w:r>
+    </w:p>
+    <w:p>
+      <w:pPr>
+        <w:pStyle w:val="Heading4"/>
+      </w:pPr>
+      <w:r>
+        <w:t>createOrder</w:t>
+      </w:r>
+    </w:p>
+    <w:p>
+      <w:pPr>
+        <w:ind w:left="1440"/>
+        <w:rPr>
+          <w:lang w:eastAsia="ja-JP"/>
+        </w:rPr>
+      </w:pPr>
+      <w:r>
+        <w:rPr>
+          <w:lang w:eastAsia="ja-JP"/>
+        </w:rPr>
+        <w:t>INSERT INTO Orders VALUES (?, ?, ?, ?, ?, ?, ?)</w:t>
+      </w:r>
+    </w:p>
+    <w:p>
+      <w:pPr>
+        <w:ind w:left="1440"/>
+        <w:rPr>
+          <w:lang w:eastAsia="ja-JP"/>
+        </w:rPr>
+      </w:pPr>
+      <w:r>
+        <w:rPr>
+          <w:lang w:eastAsia="ja-JP"/>
+        </w:rPr>
+        <w:lastRenderedPageBreak/>
+        <w:t>INSERT INTO OrderItems VALUES (?, ?, ?, ?, ?)</w:t>
+      </w:r>
+    </w:p>
+    <w:p>
+      <w:pPr>
+        <w:pStyle w:val="Heading4"/>
+      </w:pPr>
+      <w:r>
+        <w:t>changeOrderStatus</w:t>
+      </w:r>
+    </w:p>
+    <w:p>
+      <w:pPr>
+        <w:ind w:left="1440"/>
+        <w:rPr>
+          <w:lang w:eastAsia="ja-JP"/>
+        </w:rPr>
+      </w:pPr>
+      <w:r>
+        <w:rPr>
+          <w:lang w:eastAsia="ja-JP"/>
+        </w:rPr>
+        <w:t>UPDATE Orders SET Status = ? WHERE OrderID = ?</w:t>
+      </w:r>
+    </w:p>
+    <w:p>
+      <w:pPr>
+        <w:pStyle w:val="Heading3"/>
+        <w:numPr>
+          <w:ilvl w:val="0"/>
+          <w:numId w:val="16"/>
+        </w:numPr>
+      </w:pPr>
+      <w:r>
+        <w:t>HomeCook Management</w:t>
+      </w:r>
+    </w:p>
+    <w:p>
+      <w:pPr>
+        <w:pStyle w:val="Heading4"/>
+      </w:pPr>
+      <w:r>
+        <w:t>getAllHomeCook</w:t>
+      </w:r>
+    </w:p>
+    <w:p>
+      <w:pPr>
+        <w:ind w:left="1440"/>
+        <w:rPr>
+          <w:lang w:eastAsia="ja-JP"/>
+        </w:rPr>
+      </w:pPr>
+      <w:r>
+        <w:rPr>
+          <w:lang w:eastAsia="ja-JP"/>
+        </w:rPr>
+        <w:t>SELECT * FROM HomeCook</w:t>
+      </w:r>
+    </w:p>
+    <w:p>
+      <w:pPr>
+        <w:pStyle w:val="Heading4"/>
+      </w:pPr>
+      <w:r>
+        <w:t>changeAccountStatus</w:t>
+      </w:r>
+    </w:p>
+    <w:p>
+      <w:pPr>
+        <w:ind w:left="1440"/>
+        <w:rPr>
+          <w:lang w:eastAsia="ja-JP"/>
+        </w:rPr>
+      </w:pPr>
+      <w:r>
+        <w:rPr>
+          <w:lang w:eastAsia="ja-JP"/>
+        </w:rPr>
+        <w:t>UPDATE HomeCook SET Status = ? WHERE UserID = ?</w:t>
+      </w:r>
+    </w:p>
+    <w:p>
+      <w:pPr>
+        <w:pStyle w:val="Heading4"/>
+      </w:pPr>
+      <w:r>
+        <w:t>createHomeCookAccount</w:t>
+      </w:r>
+    </w:p>
+    <w:p>
+      <w:pPr>
+        <w:ind w:left="1530"/>
+        <w:rPr>
+          <w:lang w:eastAsia="ja-JP"/>
+        </w:rPr>
+      </w:pPr>
+      <w:r>
+        <w:rPr>
+          <w:lang w:eastAsia="ja-JP"/>
+        </w:rPr>
+        <w:t>INSERT INTO HomeCook VALUES (?, ?, ?, ?, ?, ?, ?, ?, ?)</w:t>
+      </w:r>
+    </w:p>
+    <w:p>
+      <w:pPr>
+        <w:pStyle w:val="Heading3"/>
+        <w:numPr>
+          <w:ilvl w:val="0"/>
+          <w:numId w:val="16"/>
+        </w:numPr>
+        <w:rPr>
+          <w:lang w:eastAsia="ja-JP"/>
+        </w:rPr>
+      </w:pPr>
+      <w:r>
+        <w:rPr>
+          <w:lang w:eastAsia="ja-JP"/>
+        </w:rPr>
+        <w:t>Menu Management</w:t>
+      </w:r>
+    </w:p>
+    <w:p>
+      <w:pPr>
+        <w:pStyle w:val="Heading4"/>
+      </w:pPr>
+      <w:r>
+        <w:t>getAllMenuByHomeCook</w:t>
+      </w:r>
+    </w:p>
+    <w:p>
+      <w:pPr>
+        <w:ind w:left="1440"/>
+        <w:rPr>
+          <w:lang w:eastAsia="ja-JP"/>
+        </w:rPr>
+      </w:pPr>
+      <w:r>
+        <w:rPr>
+          <w:lang w:eastAsia="ja-JP"/>
+        </w:rPr>
+        <w:t>SE</w:t>
+      </w:r>
+      <w:r>
+        <w:rPr>
+          <w:lang w:eastAsia="ja-JP"/>
+        </w:rPr>
+        <w:t>LECT * FROM Menus WHERE User</w:t>
+      </w:r>
+      <w:r>
+        <w:rPr>
+          <w:lang w:eastAsia="ja-JP"/>
+        </w:rPr>
+        <w:t>ID = ?</w:t>
+      </w:r>
+    </w:p>
+    <w:p>
+      <w:pPr>
+        <w:pStyle w:val="Heading4"/>
+      </w:pPr>
+      <w:r>
+        <w:t>getAllMenuByStatus</w:t>
+      </w:r>
+    </w:p>
+    <w:p>
+      <w:pPr>
+        <w:ind w:left="1440"/>
+        <w:rPr>
+          <w:lang w:eastAsia="ja-JP"/>
+        </w:rPr>
+      </w:pPr>
+      <w:r>
+        <w:rPr>
+          <w:lang w:eastAsia="ja-JP"/>
+        </w:rPr>
+        <w:t>SELECT * FROM Menus WHERE Status = ?</w:t>
+      </w:r>
+    </w:p>
+    <w:p>
+      <w:pPr>
+        <w:pStyle w:val="Heading4"/>
+      </w:pPr>
+      <w:r>
+        <w:t>createMenu</w:t>
+      </w:r>
+    </w:p>
+    <w:p>
+      <w:pPr>
+        <w:ind w:left="1530"/>
+        <w:rPr>
+          <w:lang w:eastAsia="ja-JP"/>
+        </w:rPr>
+      </w:pPr>
+      <w:r>
+        <w:rPr>
+          <w:lang w:eastAsia="ja-JP"/>
+        </w:rPr>
+        <w:t>INSERT INTO Menus VALUES (?, ?, ?)</w:t>
+      </w:r>
+    </w:p>
+    <w:p>
+      <w:pPr>
+        <w:ind w:left="1530"/>
+        <w:rPr>
+          <w:lang w:eastAsia="ja-JP"/>
+        </w:rPr>
+      </w:pPr>
+      <w:r>
+        <w:rPr>
+          <w:lang w:eastAsia="ja-JP"/>
+        </w:rPr>
+        <w:t>INSERT INTO DishIn VALUES (?, ?</w:t>
+      </w:r>
+      <w:r>
+        <w:rPr>
+          <w:lang w:eastAsia="ja-JP"/>
+        </w:rPr>
+        <w:t>)</w:t>
+      </w:r>
+    </w:p>
+    <w:p>
+      <w:pPr>
+        <w:pStyle w:val="Heading4"/>
+      </w:pPr>
+      <w:r>
+        <w:t>updateMenu</w:t>
+      </w:r>
+    </w:p>
+    <w:p>
+      <w:pPr>
+        <w:ind w:left="1440"/>
+        <w:rPr>
+          <w:lang w:eastAsia="ja-JP"/>
+        </w:rPr>
+      </w:pPr>
+      <w:r>
+        <w:rPr>
+          <w:lang w:eastAsia="ja-JP"/>
+        </w:rPr>
+        <w:t>UPDATE Menus SET MenuName = ?, Status = ?</w:t>
+      </w:r>
+      <w:r>
+        <w:rPr>
+          <w:lang w:eastAsia="ja-JP"/>
+        </w:rPr>
+        <w:t xml:space="preserve"> WHERE MenuID = ?</w:t>
+      </w:r>
+    </w:p>
+    <w:p>
+      <w:pPr>
+        <w:ind w:left="1440"/>
+        <w:rPr>
+          <w:lang w:eastAsia="ja-JP"/>
+        </w:rPr>
+      </w:pPr>
+      <w:r>
+        <w:rPr>
+          <w:lang w:eastAsia="ja-JP"/>
+        </w:rPr>
+        <w:t>UPDATE DishIn SET MenuID = ?, DishID = ?</w:t>
+      </w:r>
+    </w:p>
+    <w:p>
+      <w:pPr>
+        <w:pStyle w:val="Heading4"/>
+      </w:pPr>
+      <w:r>
+        <w:t>deleteMenu</w:t>
+      </w:r>
+    </w:p>
+    <w:p>
+      <w:pPr>
+        <w:ind w:left="1440"/>
+        <w:rPr>
+          <w:lang w:eastAsia="ja-JP"/>
+        </w:rPr>
+      </w:pPr>
+      <w:r>
+        <w:rPr>
+          <w:lang w:eastAsia="ja-JP"/>
+        </w:rPr>
+        <w:t>DELETE FROM Menu WHERE MenuID = ?</w:t>
+      </w:r>
+    </w:p>
+    <w:p>
+      <w:pPr>
+        <w:ind w:left="1440"/>
+        <w:rPr>
+          <w:lang w:eastAsia="ja-JP"/>
+        </w:rPr>
+      </w:pPr>
+    </w:p>
+    <w:p>
+      <w:pPr>
+        <w:ind w:left="1440"/>
+        <w:rPr>
+          <w:lang w:eastAsia="ja-JP"/>
+        </w:rPr>
+      </w:pPr>
+    </w:p>
+    <w:p>
+      <w:pPr>
+        <w:ind w:left="1440"/>
+        <w:rPr>
+          <w:lang w:eastAsia="ja-JP"/>
+        </w:rPr>
+      </w:pPr>
     </w:p>
     <w:p>
       <w:pPr>
@@ -18480,7 +19153,7 @@
   <w:abstractNum w:abstractNumId="9">
     <w:nsid w:val="48AF268C"/>
     <w:multiLevelType w:val="hybridMultilevel"/>
-    <w:tmpl w:val="DCBA5EC2"/>
+    <w:tmpl w:val="87EAB32A"/>
     <w:lvl w:ilvl="0" w:tplc="1B40EC58">
       <w:start w:val="1"/>
       <w:numFmt w:val="lowerRoman"/>
@@ -18493,17 +19166,17 @@
         <w:rFonts w:hint="default"/>
       </w:rPr>
     </w:lvl>
-    <w:lvl w:ilvl="1" w:tplc="AF920D3A">
+    <w:lvl w:ilvl="1" w:tplc="C8D07300">
       <w:start w:val="1"/>
-      <w:numFmt w:val="lowerLetter"/>
+      <w:numFmt w:val="bullet"/>
       <w:pStyle w:val="Heading4"/>
-      <w:lvlText w:val="%2."/>
+      <w:lvlText w:val=""/>
       <w:lvlJc w:val="left"/>
       <w:pPr>
         <w:ind w:left="1530" w:hanging="360"/>
       </w:pPr>
       <w:rPr>
-        <w:rFonts w:hint="default"/>
+        <w:rFonts w:ascii="Wingdings" w:hAnsi="Wingdings" w:hint="default"/>
       </w:rPr>
     </w:lvl>
     <w:lvl w:ilvl="2" w:tplc="2682AE48">
@@ -18934,6 +19607,12 @@
     <w:abstractNumId w:val="9"/>
     <w:lvlOverride w:ilvl="0">
       <w:startOverride w:val="35"/>
+    </w:lvlOverride>
+  </w:num>
+  <w:num w:numId="20">
+    <w:abstractNumId w:val="9"/>
+    <w:lvlOverride w:ilvl="0">
+      <w:startOverride w:val="1"/>
     </w:lvlOverride>
   </w:num>
 </w:numbering>
@@ -19183,7 +19862,7 @@
     <w:uiPriority w:val="9"/>
     <w:unhideWhenUsed/>
     <w:qFormat/>
-    <w:rsid w:val="002808DE"/>
+    <w:rsid w:val="006A2964"/>
     <w:pPr>
       <w:keepNext/>
       <w:keepLines/>
@@ -19227,7 +19906,6 @@
   <w:style w:type="character" w:default="1" w:styleId="DefaultParagraphFont">
     <w:name w:val="Default Paragraph Font"/>
     <w:uiPriority w:val="1"/>
-    <w:semiHidden/>
     <w:unhideWhenUsed/>
   </w:style>
   <w:style w:type="table" w:default="1" w:styleId="TableNormal">
@@ -19298,7 +19976,7 @@
     <w:basedOn w:val="DefaultParagraphFont"/>
     <w:link w:val="Heading4"/>
     <w:uiPriority w:val="9"/>
-    <w:rsid w:val="002808DE"/>
+    <w:rsid w:val="006A2964"/>
     <w:rPr>
       <w:rFonts w:asciiTheme="majorHAnsi" w:eastAsiaTheme="majorEastAsia" w:hAnsiTheme="majorHAnsi" w:cstheme="majorBidi"/>
       <w:b/>

</xml_diff>

<commit_message>
Update of Sequence diagram and SDD Document
</commit_message>
<xml_diff>
--- a/Documents/Vegen food ordering system SDD.docx
+++ b/Documents/Vegen food ordering system SDD.docx
@@ -33,7 +33,7 @@
                     <a:blip r:embed="rId6">
                       <a:extLst>
                         <a:ext uri="{28A0092B-C50C-407E-A947-70E740481C1C}">
-                          <a14:useLocalDpi xmlns="" xmlns:wpc="http://schemas.microsoft.com/office/word/2010/wordprocessingCanvas" xmlns:mc="http://schemas.openxmlformats.org/markup-compatibility/2006" xmlns:o="urn:schemas-microsoft-com:office:office" xmlns:v="urn:schemas-microsoft-com:vml" xmlns:wp14="http://schemas.microsoft.com/office/word/2010/wordprocessingDrawing" xmlns:w10="urn:schemas-microsoft-com:office:word" xmlns:w="http://schemas.openxmlformats.org/wordprocessingml/2006/main" xmlns:w14="http://schemas.microsoft.com/office/word/2010/wordml" xmlns:wpg="http://schemas.microsoft.com/office/word/2010/wordprocessingGroup" xmlns:wpi="http://schemas.microsoft.com/office/word/2010/wordprocessingInk" xmlns:wps="http://schemas.microsoft.com/office/word/2010/wordprocessingShape" xmlns:a14="http://schemas.microsoft.com/office/drawing/2010/main" val="0"/>
+                          <a14:useLocalDpi xmlns:a14="http://schemas.microsoft.com/office/drawing/2010/main" xmlns:wps="http://schemas.microsoft.com/office/word/2010/wordprocessingShape" xmlns:wpi="http://schemas.microsoft.com/office/word/2010/wordprocessingInk" xmlns:wpg="http://schemas.microsoft.com/office/word/2010/wordprocessingGroup" xmlns:w14="http://schemas.microsoft.com/office/word/2010/wordml" xmlns:w="http://schemas.openxmlformats.org/wordprocessingml/2006/main" xmlns:w10="urn:schemas-microsoft-com:office:word" xmlns:wp14="http://schemas.microsoft.com/office/word/2010/wordprocessingDrawing" xmlns:v="urn:schemas-microsoft-com:vml" xmlns:o="urn:schemas-microsoft-com:office:office" xmlns:mc="http://schemas.openxmlformats.org/markup-compatibility/2006" xmlns:wpc="http://schemas.microsoft.com/office/word/2010/wordprocessingCanvas" xmlns="" val="0"/>
                         </a:ext>
                       </a:extLst>
                     </a:blip>
@@ -283,7 +283,7 @@
           <w:r>
             <w:fldChar w:fldCharType="separate"/>
           </w:r>
-          <w:hyperlink w:anchor="_Toc72826410" w:history="1">
+          <w:hyperlink w:anchor="_Toc73005883" w:history="1">
             <w:r>
               <w:rPr>
                 <w:rStyle w:val="Hyperlink"/>
@@ -310,7 +310,7 @@
                 <w:noProof/>
                 <w:webHidden/>
               </w:rPr>
-              <w:instrText xml:space="preserve"> PAGEREF _Toc72826410 \h </w:instrText>
+              <w:instrText xml:space="preserve"> PAGEREF _Toc73005883 \h </w:instrText>
             </w:r>
             <w:r>
               <w:rPr>
@@ -354,7 +354,7 @@
               <w:lang w:eastAsia="ja-JP"/>
             </w:rPr>
           </w:pPr>
-          <w:hyperlink w:anchor="_Toc72826411" w:history="1">
+          <w:hyperlink w:anchor="_Toc73005884" w:history="1">
             <w:r>
               <w:rPr>
                 <w:rStyle w:val="Hyperlink"/>
@@ -375,7 +375,7 @@
                 <w:rStyle w:val="Hyperlink"/>
                 <w:noProof/>
               </w:rPr>
-              <w:t>1. Code Packages</w:t>
+              <w:t>Code Packages</w:t>
             </w:r>
             <w:r>
               <w:rPr>
@@ -396,7 +396,7 @@
                 <w:noProof/>
                 <w:webHidden/>
               </w:rPr>
-              <w:instrText xml:space="preserve"> PAGEREF _Toc72826411 \h </w:instrText>
+              <w:instrText xml:space="preserve"> PAGEREF _Toc73005884 \h </w:instrText>
             </w:r>
             <w:r>
               <w:rPr>
@@ -440,7 +440,7 @@
               <w:lang w:eastAsia="ja-JP"/>
             </w:rPr>
           </w:pPr>
-          <w:hyperlink w:anchor="_Toc72826412" w:history="1">
+          <w:hyperlink w:anchor="_Toc73005885" w:history="1">
             <w:r>
               <w:rPr>
                 <w:rStyle w:val="Hyperlink"/>
@@ -461,7 +461,7 @@
                 <w:rStyle w:val="Hyperlink"/>
                 <w:noProof/>
               </w:rPr>
-              <w:t>2. Database Schema</w:t>
+              <w:t>Database Schema</w:t>
             </w:r>
             <w:r>
               <w:rPr>
@@ -482,7 +482,7 @@
                 <w:noProof/>
                 <w:webHidden/>
               </w:rPr>
-              <w:instrText xml:space="preserve"> PAGEREF _Toc72826412 \h </w:instrText>
+              <w:instrText xml:space="preserve"> PAGEREF _Toc73005885 \h </w:instrText>
             </w:r>
             <w:r>
               <w:rPr>
@@ -503,6 +503,684 @@
                 <w:webHidden/>
               </w:rPr>
               <w:t>4</w:t>
+            </w:r>
+            <w:r>
+              <w:rPr>
+                <w:noProof/>
+                <w:webHidden/>
+              </w:rPr>
+              <w:fldChar w:fldCharType="end"/>
+            </w:r>
+          </w:hyperlink>
+        </w:p>
+        <w:p>
+          <w:pPr>
+            <w:pStyle w:val="TOC1"/>
+            <w:tabs>
+              <w:tab w:val="right" w:leader="dot" w:pos="9350"/>
+            </w:tabs>
+            <w:rPr>
+              <w:rFonts w:eastAsiaTheme="minorEastAsia"/>
+              <w:noProof/>
+              <w:lang w:eastAsia="ja-JP"/>
+            </w:rPr>
+          </w:pPr>
+          <w:hyperlink w:anchor="_Toc73005886" w:history="1">
+            <w:r>
+              <w:rPr>
+                <w:rStyle w:val="Hyperlink"/>
+                <w:noProof/>
+              </w:rPr>
+              <w:t>II. Code Designs</w:t>
+            </w:r>
+            <w:r>
+              <w:rPr>
+                <w:noProof/>
+                <w:webHidden/>
+              </w:rPr>
+              <w:tab/>
+            </w:r>
+            <w:r>
+              <w:rPr>
+                <w:noProof/>
+                <w:webHidden/>
+              </w:rPr>
+              <w:fldChar w:fldCharType="begin"/>
+            </w:r>
+            <w:r>
+              <w:rPr>
+                <w:noProof/>
+                <w:webHidden/>
+              </w:rPr>
+              <w:instrText xml:space="preserve"> PAGEREF _Toc73005886 \h </w:instrText>
+            </w:r>
+            <w:r>
+              <w:rPr>
+                <w:noProof/>
+                <w:webHidden/>
+              </w:rPr>
+            </w:r>
+            <w:r>
+              <w:rPr>
+                <w:noProof/>
+                <w:webHidden/>
+              </w:rPr>
+              <w:fldChar w:fldCharType="separate"/>
+            </w:r>
+            <w:r>
+              <w:rPr>
+                <w:noProof/>
+                <w:webHidden/>
+              </w:rPr>
+              <w:t>8</w:t>
+            </w:r>
+            <w:r>
+              <w:rPr>
+                <w:noProof/>
+                <w:webHidden/>
+              </w:rPr>
+              <w:fldChar w:fldCharType="end"/>
+            </w:r>
+          </w:hyperlink>
+        </w:p>
+        <w:p>
+          <w:pPr>
+            <w:pStyle w:val="TOC2"/>
+            <w:tabs>
+              <w:tab w:val="left" w:pos="660"/>
+              <w:tab w:val="right" w:leader="dot" w:pos="9350"/>
+            </w:tabs>
+            <w:rPr>
+              <w:rFonts w:eastAsiaTheme="minorEastAsia"/>
+              <w:noProof/>
+              <w:lang w:eastAsia="ja-JP"/>
+            </w:rPr>
+          </w:pPr>
+          <w:hyperlink w:anchor="_Toc73005887" w:history="1">
+            <w:r>
+              <w:rPr>
+                <w:rStyle w:val="Hyperlink"/>
+                <w:noProof/>
+              </w:rPr>
+              <w:t>1.</w:t>
+            </w:r>
+            <w:r>
+              <w:rPr>
+                <w:rFonts w:eastAsiaTheme="minorEastAsia"/>
+                <w:noProof/>
+                <w:lang w:eastAsia="ja-JP"/>
+              </w:rPr>
+              <w:tab/>
+            </w:r>
+            <w:r>
+              <w:rPr>
+                <w:rStyle w:val="Hyperlink"/>
+                <w:noProof/>
+              </w:rPr>
+              <w:t>Class Diagram</w:t>
+            </w:r>
+            <w:r>
+              <w:rPr>
+                <w:noProof/>
+                <w:webHidden/>
+              </w:rPr>
+              <w:tab/>
+            </w:r>
+            <w:r>
+              <w:rPr>
+                <w:noProof/>
+                <w:webHidden/>
+              </w:rPr>
+              <w:fldChar w:fldCharType="begin"/>
+            </w:r>
+            <w:r>
+              <w:rPr>
+                <w:noProof/>
+                <w:webHidden/>
+              </w:rPr>
+              <w:instrText xml:space="preserve"> PAGEREF _Toc73005887 \h </w:instrText>
+            </w:r>
+            <w:r>
+              <w:rPr>
+                <w:noProof/>
+                <w:webHidden/>
+              </w:rPr>
+            </w:r>
+            <w:r>
+              <w:rPr>
+                <w:noProof/>
+                <w:webHidden/>
+              </w:rPr>
+              <w:fldChar w:fldCharType="separate"/>
+            </w:r>
+            <w:r>
+              <w:rPr>
+                <w:noProof/>
+                <w:webHidden/>
+              </w:rPr>
+              <w:t>8</w:t>
+            </w:r>
+            <w:r>
+              <w:rPr>
+                <w:noProof/>
+                <w:webHidden/>
+              </w:rPr>
+              <w:fldChar w:fldCharType="end"/>
+            </w:r>
+          </w:hyperlink>
+        </w:p>
+        <w:p>
+          <w:pPr>
+            <w:pStyle w:val="TOC2"/>
+            <w:tabs>
+              <w:tab w:val="left" w:pos="660"/>
+              <w:tab w:val="right" w:leader="dot" w:pos="9350"/>
+            </w:tabs>
+            <w:rPr>
+              <w:rFonts w:eastAsiaTheme="minorEastAsia"/>
+              <w:noProof/>
+              <w:lang w:eastAsia="ja-JP"/>
+            </w:rPr>
+          </w:pPr>
+          <w:hyperlink w:anchor="_Toc73005888" w:history="1">
+            <w:r>
+              <w:rPr>
+                <w:rStyle w:val="Hyperlink"/>
+                <w:noProof/>
+              </w:rPr>
+              <w:t>2.</w:t>
+            </w:r>
+            <w:r>
+              <w:rPr>
+                <w:rFonts w:eastAsiaTheme="minorEastAsia"/>
+                <w:noProof/>
+                <w:lang w:eastAsia="ja-JP"/>
+              </w:rPr>
+              <w:tab/>
+            </w:r>
+            <w:r>
+              <w:rPr>
+                <w:rStyle w:val="Hyperlink"/>
+                <w:noProof/>
+              </w:rPr>
+              <w:t>Class Specifications</w:t>
+            </w:r>
+            <w:r>
+              <w:rPr>
+                <w:noProof/>
+                <w:webHidden/>
+              </w:rPr>
+              <w:tab/>
+            </w:r>
+            <w:r>
+              <w:rPr>
+                <w:noProof/>
+                <w:webHidden/>
+              </w:rPr>
+              <w:fldChar w:fldCharType="begin"/>
+            </w:r>
+            <w:r>
+              <w:rPr>
+                <w:noProof/>
+                <w:webHidden/>
+              </w:rPr>
+              <w:instrText xml:space="preserve"> PAGEREF _Toc73005888 \h </w:instrText>
+            </w:r>
+            <w:r>
+              <w:rPr>
+                <w:noProof/>
+                <w:webHidden/>
+              </w:rPr>
+            </w:r>
+            <w:r>
+              <w:rPr>
+                <w:noProof/>
+                <w:webHidden/>
+              </w:rPr>
+              <w:fldChar w:fldCharType="separate"/>
+            </w:r>
+            <w:r>
+              <w:rPr>
+                <w:noProof/>
+                <w:webHidden/>
+              </w:rPr>
+              <w:t>8</w:t>
+            </w:r>
+            <w:r>
+              <w:rPr>
+                <w:noProof/>
+                <w:webHidden/>
+              </w:rPr>
+              <w:fldChar w:fldCharType="end"/>
+            </w:r>
+          </w:hyperlink>
+        </w:p>
+        <w:p>
+          <w:pPr>
+            <w:pStyle w:val="TOC3"/>
+            <w:tabs>
+              <w:tab w:val="right" w:leader="dot" w:pos="9350"/>
+            </w:tabs>
+            <w:rPr>
+              <w:rFonts w:eastAsiaTheme="minorEastAsia"/>
+              <w:noProof/>
+              <w:lang w:eastAsia="ja-JP"/>
+            </w:rPr>
+          </w:pPr>
+          <w:hyperlink w:anchor="_Toc73005889" w:history="1">
+            <w:r>
+              <w:rPr>
+                <w:rStyle w:val="Hyperlink"/>
+                <w:noProof/>
+              </w:rPr>
+              <w:t>a. UserDAO class</w:t>
+            </w:r>
+            <w:r>
+              <w:rPr>
+                <w:noProof/>
+                <w:webHidden/>
+              </w:rPr>
+              <w:tab/>
+            </w:r>
+            <w:r>
+              <w:rPr>
+                <w:noProof/>
+                <w:webHidden/>
+              </w:rPr>
+              <w:fldChar w:fldCharType="begin"/>
+            </w:r>
+            <w:r>
+              <w:rPr>
+                <w:noProof/>
+                <w:webHidden/>
+              </w:rPr>
+              <w:instrText xml:space="preserve"> PAGEREF _Toc73005889 \h </w:instrText>
+            </w:r>
+            <w:r>
+              <w:rPr>
+                <w:noProof/>
+                <w:webHidden/>
+              </w:rPr>
+            </w:r>
+            <w:r>
+              <w:rPr>
+                <w:noProof/>
+                <w:webHidden/>
+              </w:rPr>
+              <w:fldChar w:fldCharType="separate"/>
+            </w:r>
+            <w:r>
+              <w:rPr>
+                <w:noProof/>
+                <w:webHidden/>
+              </w:rPr>
+              <w:t>8</w:t>
+            </w:r>
+            <w:r>
+              <w:rPr>
+                <w:noProof/>
+                <w:webHidden/>
+              </w:rPr>
+              <w:fldChar w:fldCharType="end"/>
+            </w:r>
+          </w:hyperlink>
+        </w:p>
+        <w:p>
+          <w:pPr>
+            <w:pStyle w:val="TOC3"/>
+            <w:tabs>
+              <w:tab w:val="right" w:leader="dot" w:pos="9350"/>
+            </w:tabs>
+            <w:rPr>
+              <w:rFonts w:eastAsiaTheme="minorEastAsia"/>
+              <w:noProof/>
+              <w:lang w:eastAsia="ja-JP"/>
+            </w:rPr>
+          </w:pPr>
+          <w:hyperlink w:anchor="_Toc73005890" w:history="1">
+            <w:r>
+              <w:rPr>
+                <w:rStyle w:val="Hyperlink"/>
+                <w:noProof/>
+              </w:rPr>
+              <w:t>b. OrderDAO class</w:t>
+            </w:r>
+            <w:r>
+              <w:rPr>
+                <w:noProof/>
+                <w:webHidden/>
+              </w:rPr>
+              <w:tab/>
+            </w:r>
+            <w:r>
+              <w:rPr>
+                <w:noProof/>
+                <w:webHidden/>
+              </w:rPr>
+              <w:fldChar w:fldCharType="begin"/>
+            </w:r>
+            <w:r>
+              <w:rPr>
+                <w:noProof/>
+                <w:webHidden/>
+              </w:rPr>
+              <w:instrText xml:space="preserve"> PAGEREF _Toc73005890 \h </w:instrText>
+            </w:r>
+            <w:r>
+              <w:rPr>
+                <w:noProof/>
+                <w:webHidden/>
+              </w:rPr>
+            </w:r>
+            <w:r>
+              <w:rPr>
+                <w:noProof/>
+                <w:webHidden/>
+              </w:rPr>
+              <w:fldChar w:fldCharType="separate"/>
+            </w:r>
+            <w:r>
+              <w:rPr>
+                <w:noProof/>
+                <w:webHidden/>
+              </w:rPr>
+              <w:t>9</w:t>
+            </w:r>
+            <w:r>
+              <w:rPr>
+                <w:noProof/>
+                <w:webHidden/>
+              </w:rPr>
+              <w:fldChar w:fldCharType="end"/>
+            </w:r>
+          </w:hyperlink>
+        </w:p>
+        <w:p>
+          <w:pPr>
+            <w:pStyle w:val="TOC3"/>
+            <w:tabs>
+              <w:tab w:val="right" w:leader="dot" w:pos="9350"/>
+            </w:tabs>
+            <w:rPr>
+              <w:rFonts w:eastAsiaTheme="minorEastAsia"/>
+              <w:noProof/>
+              <w:lang w:eastAsia="ja-JP"/>
+            </w:rPr>
+          </w:pPr>
+          <w:hyperlink w:anchor="_Toc73005891" w:history="1">
+            <w:r>
+              <w:rPr>
+                <w:rStyle w:val="Hyperlink"/>
+                <w:noProof/>
+              </w:rPr>
+              <w:t>c. DishDAO class</w:t>
+            </w:r>
+            <w:r>
+              <w:rPr>
+                <w:noProof/>
+                <w:webHidden/>
+              </w:rPr>
+              <w:tab/>
+            </w:r>
+            <w:r>
+              <w:rPr>
+                <w:noProof/>
+                <w:webHidden/>
+              </w:rPr>
+              <w:fldChar w:fldCharType="begin"/>
+            </w:r>
+            <w:r>
+              <w:rPr>
+                <w:noProof/>
+                <w:webHidden/>
+              </w:rPr>
+              <w:instrText xml:space="preserve"> PAGEREF _Toc73005891 \h </w:instrText>
+            </w:r>
+            <w:r>
+              <w:rPr>
+                <w:noProof/>
+                <w:webHidden/>
+              </w:rPr>
+            </w:r>
+            <w:r>
+              <w:rPr>
+                <w:noProof/>
+                <w:webHidden/>
+              </w:rPr>
+              <w:fldChar w:fldCharType="separate"/>
+            </w:r>
+            <w:r>
+              <w:rPr>
+                <w:noProof/>
+                <w:webHidden/>
+              </w:rPr>
+              <w:t>9</w:t>
+            </w:r>
+            <w:r>
+              <w:rPr>
+                <w:noProof/>
+                <w:webHidden/>
+              </w:rPr>
+              <w:fldChar w:fldCharType="end"/>
+            </w:r>
+          </w:hyperlink>
+        </w:p>
+        <w:p>
+          <w:pPr>
+            <w:pStyle w:val="TOC3"/>
+            <w:tabs>
+              <w:tab w:val="right" w:leader="dot" w:pos="9350"/>
+            </w:tabs>
+            <w:rPr>
+              <w:rFonts w:eastAsiaTheme="minorEastAsia"/>
+              <w:noProof/>
+              <w:lang w:eastAsia="ja-JP"/>
+            </w:rPr>
+          </w:pPr>
+          <w:hyperlink w:anchor="_Toc73005892" w:history="1">
+            <w:r>
+              <w:rPr>
+                <w:rStyle w:val="Hyperlink"/>
+                <w:noProof/>
+              </w:rPr>
+              <w:t>d. HomeCookDAO class</w:t>
+            </w:r>
+            <w:r>
+              <w:rPr>
+                <w:noProof/>
+                <w:webHidden/>
+              </w:rPr>
+              <w:tab/>
+            </w:r>
+            <w:r>
+              <w:rPr>
+                <w:noProof/>
+                <w:webHidden/>
+              </w:rPr>
+              <w:fldChar w:fldCharType="begin"/>
+            </w:r>
+            <w:r>
+              <w:rPr>
+                <w:noProof/>
+                <w:webHidden/>
+              </w:rPr>
+              <w:instrText xml:space="preserve"> PAGEREF _Toc73005892 \h </w:instrText>
+            </w:r>
+            <w:r>
+              <w:rPr>
+                <w:noProof/>
+                <w:webHidden/>
+              </w:rPr>
+            </w:r>
+            <w:r>
+              <w:rPr>
+                <w:noProof/>
+                <w:webHidden/>
+              </w:rPr>
+              <w:fldChar w:fldCharType="separate"/>
+            </w:r>
+            <w:r>
+              <w:rPr>
+                <w:noProof/>
+                <w:webHidden/>
+              </w:rPr>
+              <w:t>10</w:t>
+            </w:r>
+            <w:r>
+              <w:rPr>
+                <w:noProof/>
+                <w:webHidden/>
+              </w:rPr>
+              <w:fldChar w:fldCharType="end"/>
+            </w:r>
+          </w:hyperlink>
+        </w:p>
+        <w:p>
+          <w:pPr>
+            <w:pStyle w:val="TOC3"/>
+            <w:tabs>
+              <w:tab w:val="right" w:leader="dot" w:pos="9350"/>
+            </w:tabs>
+            <w:rPr>
+              <w:rFonts w:eastAsiaTheme="minorEastAsia"/>
+              <w:noProof/>
+              <w:lang w:eastAsia="ja-JP"/>
+            </w:rPr>
+          </w:pPr>
+          <w:hyperlink w:anchor="_Toc73005893" w:history="1">
+            <w:r>
+              <w:rPr>
+                <w:rStyle w:val="Hyperlink"/>
+                <w:noProof/>
+              </w:rPr>
+              <w:t>e. MenuDAO class</w:t>
+            </w:r>
+            <w:r>
+              <w:rPr>
+                <w:noProof/>
+                <w:webHidden/>
+              </w:rPr>
+              <w:tab/>
+            </w:r>
+            <w:r>
+              <w:rPr>
+                <w:noProof/>
+                <w:webHidden/>
+              </w:rPr>
+              <w:fldChar w:fldCharType="begin"/>
+            </w:r>
+            <w:r>
+              <w:rPr>
+                <w:noProof/>
+                <w:webHidden/>
+              </w:rPr>
+              <w:instrText xml:space="preserve"> PAGEREF _Toc73005893 \h </w:instrText>
+            </w:r>
+            <w:r>
+              <w:rPr>
+                <w:noProof/>
+                <w:webHidden/>
+              </w:rPr>
+            </w:r>
+            <w:r>
+              <w:rPr>
+                <w:noProof/>
+                <w:webHidden/>
+              </w:rPr>
+              <w:fldChar w:fldCharType="separate"/>
+            </w:r>
+            <w:r>
+              <w:rPr>
+                <w:noProof/>
+                <w:webHidden/>
+              </w:rPr>
+              <w:t>10</w:t>
+            </w:r>
+            <w:r>
+              <w:rPr>
+                <w:noProof/>
+                <w:webHidden/>
+              </w:rPr>
+              <w:fldChar w:fldCharType="end"/>
+            </w:r>
+          </w:hyperlink>
+        </w:p>
+        <w:p>
+          <w:pPr>
+            <w:pStyle w:val="TOC2"/>
+            <w:tabs>
+              <w:tab w:val="left" w:pos="660"/>
+              <w:tab w:val="right" w:leader="dot" w:pos="9350"/>
+            </w:tabs>
+            <w:rPr>
+              <w:rFonts w:eastAsiaTheme="minorEastAsia"/>
+              <w:noProof/>
+              <w:lang w:eastAsia="ja-JP"/>
+            </w:rPr>
+          </w:pPr>
+          <w:hyperlink w:anchor="_Toc73005894" w:history="1">
+            <w:r>
+              <w:rPr>
+                <w:rStyle w:val="Hyperlink"/>
+                <w:noProof/>
+              </w:rPr>
+              <w:t>3.</w:t>
+            </w:r>
+            <w:r>
+              <w:rPr>
+                <w:rFonts w:eastAsiaTheme="minorEastAsia"/>
+                <w:noProof/>
+                <w:lang w:eastAsia="ja-JP"/>
+              </w:rPr>
+              <w:tab/>
+            </w:r>
+            <w:r>
+              <w:rPr>
+                <w:rStyle w:val="Hyperlink"/>
+                <w:noProof/>
+              </w:rPr>
+              <w:t>Sequence Diagram(s)</w:t>
+            </w:r>
+            <w:r>
+              <w:rPr>
+                <w:noProof/>
+                <w:webHidden/>
+              </w:rPr>
+              <w:tab/>
+            </w:r>
+            <w:r>
+              <w:rPr>
+                <w:noProof/>
+                <w:webHidden/>
+              </w:rPr>
+              <w:fldChar w:fldCharType="begin"/>
+            </w:r>
+            <w:r>
+              <w:rPr>
+                <w:noProof/>
+                <w:webHidden/>
+              </w:rPr>
+              <w:instrText xml:space="preserve"> PAGEREF _Toc73005894 \h </w:instrText>
+            </w:r>
+            <w:r>
+              <w:rPr>
+                <w:noProof/>
+                <w:webHidden/>
+              </w:rPr>
+            </w:r>
+            <w:r>
+              <w:rPr>
+                <w:noProof/>
+                <w:webHidden/>
+              </w:rPr>
+              <w:fldChar w:fldCharType="separate"/>
+            </w:r>
+            <w:r>
+              <w:rPr>
+                <w:noProof/>
+                <w:webHidden/>
+              </w:rPr>
+              <w:t>11</w:t>
             </w:r>
             <w:r>
               <w:rPr>
@@ -526,7 +1204,7 @@
               <w:lang w:eastAsia="ja-JP"/>
             </w:rPr>
           </w:pPr>
-          <w:hyperlink w:anchor="_Toc72826413" w:history="1">
+          <w:hyperlink w:anchor="_Toc73005895" w:history="1">
             <w:r>
               <w:rPr>
                 <w:rStyle w:val="Hyperlink"/>
@@ -547,7 +1225,7 @@
                 <w:rStyle w:val="Hyperlink"/>
                 <w:noProof/>
               </w:rPr>
-              <w:t>Accounts table</w:t>
+              <w:t>Account Management</w:t>
             </w:r>
             <w:r>
               <w:rPr>
@@ -568,7 +1246,7 @@
                 <w:noProof/>
                 <w:webHidden/>
               </w:rPr>
-              <w:instrText xml:space="preserve"> PAGEREF _Toc72826413 \h </w:instrText>
+              <w:instrText xml:space="preserve"> PAGEREF _Toc73005895 \h </w:instrText>
             </w:r>
             <w:r>
               <w:rPr>
@@ -588,7 +1266,7 @@
                 <w:noProof/>
                 <w:webHidden/>
               </w:rPr>
-              <w:t>5</w:t>
+              <w:t>11</w:t>
             </w:r>
             <w:r>
               <w:rPr>
@@ -612,7 +1290,7 @@
               <w:lang w:eastAsia="ja-JP"/>
             </w:rPr>
           </w:pPr>
-          <w:hyperlink w:anchor="_Toc72826414" w:history="1">
+          <w:hyperlink w:anchor="_Toc73005896" w:history="1">
             <w:r>
               <w:rPr>
                 <w:rStyle w:val="Hyperlink"/>
@@ -633,7 +1311,7 @@
                 <w:rStyle w:val="Hyperlink"/>
                 <w:noProof/>
               </w:rPr>
-              <w:t>Roles table</w:t>
+              <w:t>Dish Management</w:t>
             </w:r>
             <w:r>
               <w:rPr>
@@ -654,7 +1332,7 @@
                 <w:noProof/>
                 <w:webHidden/>
               </w:rPr>
-              <w:instrText xml:space="preserve"> PAGEREF _Toc72826414 \h </w:instrText>
+              <w:instrText xml:space="preserve"> PAGEREF _Toc73005896 \h </w:instrText>
             </w:r>
             <w:r>
               <w:rPr>
@@ -674,7 +1352,7 @@
                 <w:noProof/>
                 <w:webHidden/>
               </w:rPr>
-              <w:t>5</w:t>
+              <w:t>12</w:t>
             </w:r>
             <w:r>
               <w:rPr>
@@ -698,7 +1376,7 @@
               <w:lang w:eastAsia="ja-JP"/>
             </w:rPr>
           </w:pPr>
-          <w:hyperlink w:anchor="_Toc72826415" w:history="1">
+          <w:hyperlink w:anchor="_Toc73005897" w:history="1">
             <w:r>
               <w:rPr>
                 <w:rStyle w:val="Hyperlink"/>
@@ -719,7 +1397,7 @@
                 <w:rStyle w:val="Hyperlink"/>
                 <w:noProof/>
               </w:rPr>
-              <w:t>OrderItems table</w:t>
+              <w:t>Menu Management</w:t>
             </w:r>
             <w:r>
               <w:rPr>
@@ -740,7 +1418,7 @@
                 <w:noProof/>
                 <w:webHidden/>
               </w:rPr>
-              <w:instrText xml:space="preserve"> PAGEREF _Toc72826415 \h </w:instrText>
+              <w:instrText xml:space="preserve"> PAGEREF _Toc73005897 \h </w:instrText>
             </w:r>
             <w:r>
               <w:rPr>
@@ -760,7 +1438,7 @@
                 <w:noProof/>
                 <w:webHidden/>
               </w:rPr>
-              <w:t>5</w:t>
+              <w:t>13</w:t>
             </w:r>
             <w:r>
               <w:rPr>
@@ -784,7 +1462,7 @@
               <w:lang w:eastAsia="ja-JP"/>
             </w:rPr>
           </w:pPr>
-          <w:hyperlink w:anchor="_Toc72826416" w:history="1">
+          <w:hyperlink w:anchor="_Toc73005898" w:history="1">
             <w:r>
               <w:rPr>
                 <w:rStyle w:val="Hyperlink"/>
@@ -805,7 +1483,7 @@
                 <w:rStyle w:val="Hyperlink"/>
                 <w:noProof/>
               </w:rPr>
-              <w:t>Dishes table</w:t>
+              <w:t>Order Management</w:t>
             </w:r>
             <w:r>
               <w:rPr>
@@ -826,7 +1504,7 @@
                 <w:noProof/>
                 <w:webHidden/>
               </w:rPr>
-              <w:instrText xml:space="preserve"> PAGEREF _Toc72826416 \h </w:instrText>
+              <w:instrText xml:space="preserve"> PAGEREF _Toc73005898 \h </w:instrText>
             </w:r>
             <w:r>
               <w:rPr>
@@ -846,7 +1524,93 @@
                 <w:noProof/>
                 <w:webHidden/>
               </w:rPr>
-              <w:t>6</w:t>
+              <w:t>15</w:t>
+            </w:r>
+            <w:r>
+              <w:rPr>
+                <w:noProof/>
+                <w:webHidden/>
+              </w:rPr>
+              <w:fldChar w:fldCharType="end"/>
+            </w:r>
+          </w:hyperlink>
+        </w:p>
+        <w:p>
+          <w:pPr>
+            <w:pStyle w:val="TOC2"/>
+            <w:tabs>
+              <w:tab w:val="left" w:pos="660"/>
+              <w:tab w:val="right" w:leader="dot" w:pos="9350"/>
+            </w:tabs>
+            <w:rPr>
+              <w:rFonts w:eastAsiaTheme="minorEastAsia"/>
+              <w:noProof/>
+              <w:lang w:eastAsia="ja-JP"/>
+            </w:rPr>
+          </w:pPr>
+          <w:hyperlink w:anchor="_Toc73005899" w:history="1">
+            <w:r>
+              <w:rPr>
+                <w:rStyle w:val="Hyperlink"/>
+                <w:noProof/>
+              </w:rPr>
+              <w:t>4.</w:t>
+            </w:r>
+            <w:r>
+              <w:rPr>
+                <w:rFonts w:eastAsiaTheme="minorEastAsia"/>
+                <w:noProof/>
+                <w:lang w:eastAsia="ja-JP"/>
+              </w:rPr>
+              <w:tab/>
+            </w:r>
+            <w:r>
+              <w:rPr>
+                <w:rStyle w:val="Hyperlink"/>
+                <w:noProof/>
+              </w:rPr>
+              <w:t>Database queries</w:t>
+            </w:r>
+            <w:r>
+              <w:rPr>
+                <w:noProof/>
+                <w:webHidden/>
+              </w:rPr>
+              <w:tab/>
+            </w:r>
+            <w:r>
+              <w:rPr>
+                <w:noProof/>
+                <w:webHidden/>
+              </w:rPr>
+              <w:fldChar w:fldCharType="begin"/>
+            </w:r>
+            <w:r>
+              <w:rPr>
+                <w:noProof/>
+                <w:webHidden/>
+              </w:rPr>
+              <w:instrText xml:space="preserve"> PAGEREF _Toc73005899 \h </w:instrText>
+            </w:r>
+            <w:r>
+              <w:rPr>
+                <w:noProof/>
+                <w:webHidden/>
+              </w:rPr>
+            </w:r>
+            <w:r>
+              <w:rPr>
+                <w:noProof/>
+                <w:webHidden/>
+              </w:rPr>
+              <w:fldChar w:fldCharType="separate"/>
+            </w:r>
+            <w:r>
+              <w:rPr>
+                <w:noProof/>
+                <w:webHidden/>
+              </w:rPr>
+              <w:t>15</w:t>
             </w:r>
             <w:r>
               <w:rPr>
@@ -870,13 +1634,13 @@
               <w:lang w:eastAsia="ja-JP"/>
             </w:rPr>
           </w:pPr>
-          <w:hyperlink w:anchor="_Toc72826417" w:history="1">
+          <w:hyperlink w:anchor="_Toc73005900" w:history="1">
             <w:r>
               <w:rPr>
                 <w:rStyle w:val="Hyperlink"/>
                 <w:noProof/>
               </w:rPr>
-              <w:t>e.</w:t>
+              <w:t>a.</w:t>
             </w:r>
             <w:r>
               <w:rPr>
@@ -891,7 +1655,7 @@
                 <w:rStyle w:val="Hyperlink"/>
                 <w:noProof/>
               </w:rPr>
-              <w:t>Orders table</w:t>
+              <w:t>Account Management</w:t>
             </w:r>
             <w:r>
               <w:rPr>
@@ -912,7 +1676,7 @@
                 <w:noProof/>
                 <w:webHidden/>
               </w:rPr>
-              <w:instrText xml:space="preserve"> PAGEREF _Toc72826417 \h </w:instrText>
+              <w:instrText xml:space="preserve"> PAGEREF _Toc73005900 \h </w:instrText>
             </w:r>
             <w:r>
               <w:rPr>
@@ -932,7 +1696,7 @@
                 <w:noProof/>
                 <w:webHidden/>
               </w:rPr>
-              <w:t>6</w:t>
+              <w:t>15</w:t>
             </w:r>
             <w:r>
               <w:rPr>
@@ -956,13 +1720,14 @@
               <w:lang w:eastAsia="ja-JP"/>
             </w:rPr>
           </w:pPr>
-          <w:hyperlink w:anchor="_Toc72826418" w:history="1">
+          <w:hyperlink w:anchor="_Toc73005901" w:history="1">
             <w:r>
               <w:rPr>
                 <w:rStyle w:val="Hyperlink"/>
                 <w:noProof/>
-              </w:rPr>
-              <w:t>f.</w:t>
+                <w:lang w:eastAsia="ja-JP"/>
+              </w:rPr>
+              <w:t>b.</w:t>
             </w:r>
             <w:r>
               <w:rPr>
@@ -976,8 +1741,9 @@
               <w:rPr>
                 <w:rStyle w:val="Hyperlink"/>
                 <w:noProof/>
-              </w:rPr>
-              <w:t>Menu table</w:t>
+                <w:lang w:eastAsia="ja-JP"/>
+              </w:rPr>
+              <w:t>Dish Management</w:t>
             </w:r>
             <w:r>
               <w:rPr>
@@ -998,7 +1764,7 @@
                 <w:noProof/>
                 <w:webHidden/>
               </w:rPr>
-              <w:instrText xml:space="preserve"> PAGEREF _Toc72826418 \h </w:instrText>
+              <w:instrText xml:space="preserve"> PAGEREF _Toc73005901 \h </w:instrText>
             </w:r>
             <w:r>
               <w:rPr>
@@ -1018,7 +1784,7 @@
                 <w:noProof/>
                 <w:webHidden/>
               </w:rPr>
-              <w:t>7</w:t>
+              <w:t>15</w:t>
             </w:r>
             <w:r>
               <w:rPr>
@@ -1042,13 +1808,14 @@
               <w:lang w:eastAsia="ja-JP"/>
             </w:rPr>
           </w:pPr>
-          <w:hyperlink w:anchor="_Toc72826419" w:history="1">
+          <w:hyperlink w:anchor="_Toc73005902" w:history="1">
             <w:r>
               <w:rPr>
                 <w:rStyle w:val="Hyperlink"/>
                 <w:noProof/>
-              </w:rPr>
-              <w:t>g.</w:t>
+                <w:lang w:eastAsia="ja-JP"/>
+              </w:rPr>
+              <w:t>c.</w:t>
             </w:r>
             <w:r>
               <w:rPr>
@@ -1062,8 +1829,9 @@
               <w:rPr>
                 <w:rStyle w:val="Hyperlink"/>
                 <w:noProof/>
-              </w:rPr>
-              <w:t>MenuItem table</w:t>
+                <w:lang w:eastAsia="ja-JP"/>
+              </w:rPr>
+              <w:t>Order Management</w:t>
             </w:r>
             <w:r>
               <w:rPr>
@@ -1084,7 +1852,7 @@
                 <w:noProof/>
                 <w:webHidden/>
               </w:rPr>
-              <w:instrText xml:space="preserve"> PAGEREF _Toc72826419 \h </w:instrText>
+              <w:instrText xml:space="preserve"> PAGEREF _Toc73005902 \h </w:instrText>
             </w:r>
             <w:r>
               <w:rPr>
@@ -1104,7 +1872,7 @@
                 <w:noProof/>
                 <w:webHidden/>
               </w:rPr>
-              <w:t>7</w:t>
+              <w:t>15</w:t>
             </w:r>
             <w:r>
               <w:rPr>
@@ -1128,13 +1896,13 @@
               <w:lang w:eastAsia="ja-JP"/>
             </w:rPr>
           </w:pPr>
-          <w:hyperlink w:anchor="_Toc72826420" w:history="1">
+          <w:hyperlink w:anchor="_Toc73005903" w:history="1">
             <w:r>
               <w:rPr>
                 <w:rStyle w:val="Hyperlink"/>
                 <w:noProof/>
               </w:rPr>
-              <w:t>h.</w:t>
+              <w:t>d.</w:t>
             </w:r>
             <w:r>
               <w:rPr>
@@ -1149,7 +1917,7 @@
                 <w:rStyle w:val="Hyperlink"/>
                 <w:noProof/>
               </w:rPr>
-              <w:t>StatusID table</w:t>
+              <w:t>HomeCook Management</w:t>
             </w:r>
             <w:r>
               <w:rPr>
@@ -1170,7 +1938,7 @@
                 <w:noProof/>
                 <w:webHidden/>
               </w:rPr>
-              <w:instrText xml:space="preserve"> PAGEREF _Toc72826420 \h </w:instrText>
+              <w:instrText xml:space="preserve"> PAGEREF _Toc73005903 \h </w:instrText>
             </w:r>
             <w:r>
               <w:rPr>
@@ -1190,7 +1958,7 @@
                 <w:noProof/>
                 <w:webHidden/>
               </w:rPr>
-              <w:t>7</w:t>
+              <w:t>16</w:t>
             </w:r>
             <w:r>
               <w:rPr>
@@ -1203,8 +1971,9 @@
         </w:p>
         <w:p>
           <w:pPr>
-            <w:pStyle w:val="TOC1"/>
+            <w:pStyle w:val="TOC3"/>
             <w:tabs>
+              <w:tab w:val="left" w:pos="880"/>
               <w:tab w:val="right" w:leader="dot" w:pos="9350"/>
             </w:tabs>
             <w:rPr>
@@ -1213,84 +1982,14 @@
               <w:lang w:eastAsia="ja-JP"/>
             </w:rPr>
           </w:pPr>
-          <w:hyperlink w:anchor="_Toc72826421" w:history="1">
+          <w:hyperlink w:anchor="_Toc73005904" w:history="1">
             <w:r>
               <w:rPr>
                 <w:rStyle w:val="Hyperlink"/>
                 <w:noProof/>
-              </w:rPr>
-              <w:t>II. Code Designs</w:t>
-            </w:r>
-            <w:r>
-              <w:rPr>
-                <w:noProof/>
-                <w:webHidden/>
-              </w:rPr>
-              <w:tab/>
-            </w:r>
-            <w:r>
-              <w:rPr>
-                <w:noProof/>
-                <w:webHidden/>
-              </w:rPr>
-              <w:fldChar w:fldCharType="begin"/>
-            </w:r>
-            <w:r>
-              <w:rPr>
-                <w:noProof/>
-                <w:webHidden/>
-              </w:rPr>
-              <w:instrText xml:space="preserve"> PAGEREF _Toc72826421 \h </w:instrText>
-            </w:r>
-            <w:r>
-              <w:rPr>
-                <w:noProof/>
-                <w:webHidden/>
-              </w:rPr>
-            </w:r>
-            <w:r>
-              <w:rPr>
-                <w:noProof/>
-                <w:webHidden/>
-              </w:rPr>
-              <w:fldChar w:fldCharType="separate"/>
-            </w:r>
-            <w:r>
-              <w:rPr>
-                <w:noProof/>
-                <w:webHidden/>
-              </w:rPr>
-              <w:t>8</w:t>
-            </w:r>
-            <w:r>
-              <w:rPr>
-                <w:noProof/>
-                <w:webHidden/>
-              </w:rPr>
-              <w:fldChar w:fldCharType="end"/>
-            </w:r>
-          </w:hyperlink>
-        </w:p>
-        <w:p>
-          <w:pPr>
-            <w:pStyle w:val="TOC2"/>
-            <w:tabs>
-              <w:tab w:val="left" w:pos="660"/>
-              <w:tab w:val="right" w:leader="dot" w:pos="9350"/>
-            </w:tabs>
-            <w:rPr>
-              <w:rFonts w:eastAsiaTheme="minorEastAsia"/>
-              <w:noProof/>
-              <w:lang w:eastAsia="ja-JP"/>
-            </w:rPr>
-          </w:pPr>
-          <w:hyperlink w:anchor="_Toc72826422" w:history="1">
-            <w:r>
-              <w:rPr>
-                <w:rStyle w:val="Hyperlink"/>
-                <w:noProof/>
-              </w:rPr>
-              <w:t>3.</w:t>
+                <w:lang w:eastAsia="ja-JP"/>
+              </w:rPr>
+              <w:t>e.</w:t>
             </w:r>
             <w:r>
               <w:rPr>
@@ -1304,8 +2003,9 @@
               <w:rPr>
                 <w:rStyle w:val="Hyperlink"/>
                 <w:noProof/>
-              </w:rPr>
-              <w:t>Class Diagram</w:t>
+                <w:lang w:eastAsia="ja-JP"/>
+              </w:rPr>
+              <w:t>Menu Management</w:t>
             </w:r>
             <w:r>
               <w:rPr>
@@ -1326,7 +2026,7 @@
                 <w:noProof/>
                 <w:webHidden/>
               </w:rPr>
-              <w:instrText xml:space="preserve"> PAGEREF _Toc72826422 \h </w:instrText>
+              <w:instrText xml:space="preserve"> PAGEREF _Toc73005904 \h </w:instrText>
             </w:r>
             <w:r>
               <w:rPr>
@@ -1346,599 +2046,7 @@
                 <w:noProof/>
                 <w:webHidden/>
               </w:rPr>
-              <w:t>8</w:t>
-            </w:r>
-            <w:r>
-              <w:rPr>
-                <w:noProof/>
-                <w:webHidden/>
-              </w:rPr>
-              <w:fldChar w:fldCharType="end"/>
-            </w:r>
-          </w:hyperlink>
-        </w:p>
-        <w:p>
-          <w:pPr>
-            <w:pStyle w:val="TOC2"/>
-            <w:tabs>
-              <w:tab w:val="left" w:pos="660"/>
-              <w:tab w:val="right" w:leader="dot" w:pos="9350"/>
-            </w:tabs>
-            <w:rPr>
-              <w:rFonts w:eastAsiaTheme="minorEastAsia"/>
-              <w:noProof/>
-              <w:lang w:eastAsia="ja-JP"/>
-            </w:rPr>
-          </w:pPr>
-          <w:hyperlink w:anchor="_Toc72826423" w:history="1">
-            <w:r>
-              <w:rPr>
-                <w:rStyle w:val="Hyperlink"/>
-                <w:noProof/>
-              </w:rPr>
-              <w:t>4.</w:t>
-            </w:r>
-            <w:r>
-              <w:rPr>
-                <w:rFonts w:eastAsiaTheme="minorEastAsia"/>
-                <w:noProof/>
-                <w:lang w:eastAsia="ja-JP"/>
-              </w:rPr>
-              <w:tab/>
-            </w:r>
-            <w:r>
-              <w:rPr>
-                <w:rStyle w:val="Hyperlink"/>
-                <w:noProof/>
-              </w:rPr>
-              <w:t>Class Specifications</w:t>
-            </w:r>
-            <w:r>
-              <w:rPr>
-                <w:noProof/>
-                <w:webHidden/>
-              </w:rPr>
-              <w:tab/>
-            </w:r>
-            <w:r>
-              <w:rPr>
-                <w:noProof/>
-                <w:webHidden/>
-              </w:rPr>
-              <w:fldChar w:fldCharType="begin"/>
-            </w:r>
-            <w:r>
-              <w:rPr>
-                <w:noProof/>
-                <w:webHidden/>
-              </w:rPr>
-              <w:instrText xml:space="preserve"> PAGEREF _Toc72826423 \h </w:instrText>
-            </w:r>
-            <w:r>
-              <w:rPr>
-                <w:noProof/>
-                <w:webHidden/>
-              </w:rPr>
-            </w:r>
-            <w:r>
-              <w:rPr>
-                <w:noProof/>
-                <w:webHidden/>
-              </w:rPr>
-              <w:fldChar w:fldCharType="separate"/>
-            </w:r>
-            <w:r>
-              <w:rPr>
-                <w:noProof/>
-                <w:webHidden/>
-              </w:rPr>
-              <w:t>8</w:t>
-            </w:r>
-            <w:r>
-              <w:rPr>
-                <w:noProof/>
-                <w:webHidden/>
-              </w:rPr>
-              <w:fldChar w:fldCharType="end"/>
-            </w:r>
-          </w:hyperlink>
-        </w:p>
-        <w:p>
-          <w:pPr>
-            <w:pStyle w:val="TOC3"/>
-            <w:tabs>
-              <w:tab w:val="right" w:leader="dot" w:pos="9350"/>
-            </w:tabs>
-            <w:rPr>
-              <w:rFonts w:eastAsiaTheme="minorEastAsia"/>
-              <w:noProof/>
-              <w:lang w:eastAsia="ja-JP"/>
-            </w:rPr>
-          </w:pPr>
-          <w:hyperlink w:anchor="_Toc72826424" w:history="1">
-            <w:r>
-              <w:rPr>
-                <w:rStyle w:val="Hyperlink"/>
-                <w:noProof/>
-              </w:rPr>
-              <w:t>a. UserDAO class</w:t>
-            </w:r>
-            <w:r>
-              <w:rPr>
-                <w:noProof/>
-                <w:webHidden/>
-              </w:rPr>
-              <w:tab/>
-            </w:r>
-            <w:r>
-              <w:rPr>
-                <w:noProof/>
-                <w:webHidden/>
-              </w:rPr>
-              <w:fldChar w:fldCharType="begin"/>
-            </w:r>
-            <w:r>
-              <w:rPr>
-                <w:noProof/>
-                <w:webHidden/>
-              </w:rPr>
-              <w:instrText xml:space="preserve"> PAGEREF _Toc72826424 \h </w:instrText>
-            </w:r>
-            <w:r>
-              <w:rPr>
-                <w:noProof/>
-                <w:webHidden/>
-              </w:rPr>
-            </w:r>
-            <w:r>
-              <w:rPr>
-                <w:noProof/>
-                <w:webHidden/>
-              </w:rPr>
-              <w:fldChar w:fldCharType="separate"/>
-            </w:r>
-            <w:r>
-              <w:rPr>
-                <w:noProof/>
-                <w:webHidden/>
-              </w:rPr>
-              <w:t>8</w:t>
-            </w:r>
-            <w:r>
-              <w:rPr>
-                <w:noProof/>
-                <w:webHidden/>
-              </w:rPr>
-              <w:fldChar w:fldCharType="end"/>
-            </w:r>
-          </w:hyperlink>
-        </w:p>
-        <w:p>
-          <w:pPr>
-            <w:pStyle w:val="TOC3"/>
-            <w:tabs>
-              <w:tab w:val="right" w:leader="dot" w:pos="9350"/>
-            </w:tabs>
-            <w:rPr>
-              <w:rFonts w:eastAsiaTheme="minorEastAsia"/>
-              <w:noProof/>
-              <w:lang w:eastAsia="ja-JP"/>
-            </w:rPr>
-          </w:pPr>
-          <w:hyperlink w:anchor="_Toc72826425" w:history="1">
-            <w:r>
-              <w:rPr>
-                <w:rStyle w:val="Hyperlink"/>
-                <w:noProof/>
-              </w:rPr>
-              <w:t>b. OrderDAO class</w:t>
-            </w:r>
-            <w:r>
-              <w:rPr>
-                <w:noProof/>
-                <w:webHidden/>
-              </w:rPr>
-              <w:tab/>
-            </w:r>
-            <w:r>
-              <w:rPr>
-                <w:noProof/>
-                <w:webHidden/>
-              </w:rPr>
-              <w:fldChar w:fldCharType="begin"/>
-            </w:r>
-            <w:r>
-              <w:rPr>
-                <w:noProof/>
-                <w:webHidden/>
-              </w:rPr>
-              <w:instrText xml:space="preserve"> PAGEREF _Toc72826425 \h </w:instrText>
-            </w:r>
-            <w:r>
-              <w:rPr>
-                <w:noProof/>
-                <w:webHidden/>
-              </w:rPr>
-            </w:r>
-            <w:r>
-              <w:rPr>
-                <w:noProof/>
-                <w:webHidden/>
-              </w:rPr>
-              <w:fldChar w:fldCharType="separate"/>
-            </w:r>
-            <w:r>
-              <w:rPr>
-                <w:noProof/>
-                <w:webHidden/>
-              </w:rPr>
-              <w:t>9</w:t>
-            </w:r>
-            <w:r>
-              <w:rPr>
-                <w:noProof/>
-                <w:webHidden/>
-              </w:rPr>
-              <w:fldChar w:fldCharType="end"/>
-            </w:r>
-          </w:hyperlink>
-        </w:p>
-        <w:p>
-          <w:pPr>
-            <w:pStyle w:val="TOC3"/>
-            <w:tabs>
-              <w:tab w:val="right" w:leader="dot" w:pos="9350"/>
-            </w:tabs>
-            <w:rPr>
-              <w:rFonts w:eastAsiaTheme="minorEastAsia"/>
-              <w:noProof/>
-              <w:lang w:eastAsia="ja-JP"/>
-            </w:rPr>
-          </w:pPr>
-          <w:hyperlink w:anchor="_Toc72826426" w:history="1">
-            <w:r>
-              <w:rPr>
-                <w:rStyle w:val="Hyperlink"/>
-                <w:noProof/>
-              </w:rPr>
-              <w:t>c. DishDAO class</w:t>
-            </w:r>
-            <w:r>
-              <w:rPr>
-                <w:noProof/>
-                <w:webHidden/>
-              </w:rPr>
-              <w:tab/>
-            </w:r>
-            <w:r>
-              <w:rPr>
-                <w:noProof/>
-                <w:webHidden/>
-              </w:rPr>
-              <w:fldChar w:fldCharType="begin"/>
-            </w:r>
-            <w:r>
-              <w:rPr>
-                <w:noProof/>
-                <w:webHidden/>
-              </w:rPr>
-              <w:instrText xml:space="preserve"> PAGEREF _Toc72826426 \h </w:instrText>
-            </w:r>
-            <w:r>
-              <w:rPr>
-                <w:noProof/>
-                <w:webHidden/>
-              </w:rPr>
-            </w:r>
-            <w:r>
-              <w:rPr>
-                <w:noProof/>
-                <w:webHidden/>
-              </w:rPr>
-              <w:fldChar w:fldCharType="separate"/>
-            </w:r>
-            <w:r>
-              <w:rPr>
-                <w:noProof/>
-                <w:webHidden/>
-              </w:rPr>
-              <w:t>9</w:t>
-            </w:r>
-            <w:r>
-              <w:rPr>
-                <w:noProof/>
-                <w:webHidden/>
-              </w:rPr>
-              <w:fldChar w:fldCharType="end"/>
-            </w:r>
-          </w:hyperlink>
-        </w:p>
-        <w:p>
-          <w:pPr>
-            <w:pStyle w:val="TOC3"/>
-            <w:tabs>
-              <w:tab w:val="right" w:leader="dot" w:pos="9350"/>
-            </w:tabs>
-            <w:rPr>
-              <w:rFonts w:eastAsiaTheme="minorEastAsia"/>
-              <w:noProof/>
-              <w:lang w:eastAsia="ja-JP"/>
-            </w:rPr>
-          </w:pPr>
-          <w:hyperlink w:anchor="_Toc72826427" w:history="1">
-            <w:r>
-              <w:rPr>
-                <w:rStyle w:val="Hyperlink"/>
-                <w:noProof/>
-              </w:rPr>
-              <w:t>d. HomeCookDAO class</w:t>
-            </w:r>
-            <w:r>
-              <w:rPr>
-                <w:noProof/>
-                <w:webHidden/>
-              </w:rPr>
-              <w:tab/>
-            </w:r>
-            <w:r>
-              <w:rPr>
-                <w:noProof/>
-                <w:webHidden/>
-              </w:rPr>
-              <w:fldChar w:fldCharType="begin"/>
-            </w:r>
-            <w:r>
-              <w:rPr>
-                <w:noProof/>
-                <w:webHidden/>
-              </w:rPr>
-              <w:instrText xml:space="preserve"> PAGEREF _Toc72826427 \h </w:instrText>
-            </w:r>
-            <w:r>
-              <w:rPr>
-                <w:noProof/>
-                <w:webHidden/>
-              </w:rPr>
-            </w:r>
-            <w:r>
-              <w:rPr>
-                <w:noProof/>
-                <w:webHidden/>
-              </w:rPr>
-              <w:fldChar w:fldCharType="separate"/>
-            </w:r>
-            <w:r>
-              <w:rPr>
-                <w:noProof/>
-                <w:webHidden/>
-              </w:rPr>
-              <w:t>10</w:t>
-            </w:r>
-            <w:r>
-              <w:rPr>
-                <w:noProof/>
-                <w:webHidden/>
-              </w:rPr>
-              <w:fldChar w:fldCharType="end"/>
-            </w:r>
-          </w:hyperlink>
-        </w:p>
-        <w:p>
-          <w:pPr>
-            <w:pStyle w:val="TOC3"/>
-            <w:tabs>
-              <w:tab w:val="right" w:leader="dot" w:pos="9350"/>
-            </w:tabs>
-            <w:rPr>
-              <w:rFonts w:eastAsiaTheme="minorEastAsia"/>
-              <w:noProof/>
-              <w:lang w:eastAsia="ja-JP"/>
-            </w:rPr>
-          </w:pPr>
-          <w:hyperlink w:anchor="_Toc72826428" w:history="1">
-            <w:r>
-              <w:rPr>
-                <w:rStyle w:val="Hyperlink"/>
-                <w:noProof/>
-              </w:rPr>
-              <w:t>e. MenuDAO class</w:t>
-            </w:r>
-            <w:r>
-              <w:rPr>
-                <w:noProof/>
-                <w:webHidden/>
-              </w:rPr>
-              <w:tab/>
-            </w:r>
-            <w:r>
-              <w:rPr>
-                <w:noProof/>
-                <w:webHidden/>
-              </w:rPr>
-              <w:fldChar w:fldCharType="begin"/>
-            </w:r>
-            <w:r>
-              <w:rPr>
-                <w:noProof/>
-                <w:webHidden/>
-              </w:rPr>
-              <w:instrText xml:space="preserve"> PAGEREF _Toc72826428 \h </w:instrText>
-            </w:r>
-            <w:r>
-              <w:rPr>
-                <w:noProof/>
-                <w:webHidden/>
-              </w:rPr>
-            </w:r>
-            <w:r>
-              <w:rPr>
-                <w:noProof/>
-                <w:webHidden/>
-              </w:rPr>
-              <w:fldChar w:fldCharType="separate"/>
-            </w:r>
-            <w:r>
-              <w:rPr>
-                <w:noProof/>
-                <w:webHidden/>
-              </w:rPr>
-              <w:t>10</w:t>
-            </w:r>
-            <w:r>
-              <w:rPr>
-                <w:noProof/>
-                <w:webHidden/>
-              </w:rPr>
-              <w:fldChar w:fldCharType="end"/>
-            </w:r>
-          </w:hyperlink>
-        </w:p>
-        <w:p>
-          <w:pPr>
-            <w:pStyle w:val="TOC2"/>
-            <w:tabs>
-              <w:tab w:val="left" w:pos="660"/>
-              <w:tab w:val="right" w:leader="dot" w:pos="9350"/>
-            </w:tabs>
-            <w:rPr>
-              <w:rFonts w:eastAsiaTheme="minorEastAsia"/>
-              <w:noProof/>
-              <w:lang w:eastAsia="ja-JP"/>
-            </w:rPr>
-          </w:pPr>
-          <w:hyperlink w:anchor="_Toc72826429" w:history="1">
-            <w:r>
-              <w:rPr>
-                <w:rStyle w:val="Hyperlink"/>
-                <w:noProof/>
-              </w:rPr>
-              <w:t>5.</w:t>
-            </w:r>
-            <w:r>
-              <w:rPr>
-                <w:rFonts w:eastAsiaTheme="minorEastAsia"/>
-                <w:noProof/>
-                <w:lang w:eastAsia="ja-JP"/>
-              </w:rPr>
-              <w:tab/>
-            </w:r>
-            <w:r>
-              <w:rPr>
-                <w:rStyle w:val="Hyperlink"/>
-                <w:noProof/>
-              </w:rPr>
-              <w:t>Sequence Diagram(s)</w:t>
-            </w:r>
-            <w:r>
-              <w:rPr>
-                <w:noProof/>
-                <w:webHidden/>
-              </w:rPr>
-              <w:tab/>
-            </w:r>
-            <w:r>
-              <w:rPr>
-                <w:noProof/>
-                <w:webHidden/>
-              </w:rPr>
-              <w:fldChar w:fldCharType="begin"/>
-            </w:r>
-            <w:r>
-              <w:rPr>
-                <w:noProof/>
-                <w:webHidden/>
-              </w:rPr>
-              <w:instrText xml:space="preserve"> PAGEREF _Toc72826429 \h </w:instrText>
-            </w:r>
-            <w:r>
-              <w:rPr>
-                <w:noProof/>
-                <w:webHidden/>
-              </w:rPr>
-            </w:r>
-            <w:r>
-              <w:rPr>
-                <w:noProof/>
-                <w:webHidden/>
-              </w:rPr>
-              <w:fldChar w:fldCharType="separate"/>
-            </w:r>
-            <w:r>
-              <w:rPr>
-                <w:noProof/>
-                <w:webHidden/>
-              </w:rPr>
-              <w:t>11</w:t>
-            </w:r>
-            <w:r>
-              <w:rPr>
-                <w:noProof/>
-                <w:webHidden/>
-              </w:rPr>
-              <w:fldChar w:fldCharType="end"/>
-            </w:r>
-          </w:hyperlink>
-        </w:p>
-        <w:p>
-          <w:pPr>
-            <w:pStyle w:val="TOC3"/>
-            <w:tabs>
-              <w:tab w:val="right" w:leader="dot" w:pos="9350"/>
-            </w:tabs>
-            <w:rPr>
-              <w:rFonts w:eastAsiaTheme="minorEastAsia"/>
-              <w:noProof/>
-              <w:lang w:eastAsia="ja-JP"/>
-            </w:rPr>
-          </w:pPr>
-          <w:hyperlink w:anchor="_Toc72826430" w:history="1">
-            <w:r>
-              <w:rPr>
-                <w:rStyle w:val="Hyperlink"/>
-                <w:noProof/>
-              </w:rPr>
-              <w:t>d.Database queries</w:t>
-            </w:r>
-            <w:r>
-              <w:rPr>
-                <w:noProof/>
-                <w:webHidden/>
-              </w:rPr>
-              <w:tab/>
-            </w:r>
-            <w:r>
-              <w:rPr>
-                <w:noProof/>
-                <w:webHidden/>
-              </w:rPr>
-              <w:fldChar w:fldCharType="begin"/>
-            </w:r>
-            <w:r>
-              <w:rPr>
-                <w:noProof/>
-                <w:webHidden/>
-              </w:rPr>
-              <w:instrText xml:space="preserve"> PAGEREF _Toc72826430 \h </w:instrText>
-            </w:r>
-            <w:r>
-              <w:rPr>
-                <w:noProof/>
-                <w:webHidden/>
-              </w:rPr>
-            </w:r>
-            <w:r>
-              <w:rPr>
-                <w:noProof/>
-                <w:webHidden/>
-              </w:rPr>
-              <w:fldChar w:fldCharType="separate"/>
-            </w:r>
-            <w:r>
-              <w:rPr>
-                <w:noProof/>
-                <w:webHidden/>
-              </w:rPr>
-              <w:t>11</w:t>
+              <w:t>16</w:t>
             </w:r>
             <w:r>
               <w:rPr>
@@ -1980,7 +2088,7 @@
       <w:pPr>
         <w:pStyle w:val="Heading1"/>
       </w:pPr>
-      <w:bookmarkStart w:id="1" w:name="_Toc72826410"/>
+      <w:bookmarkStart w:id="1" w:name="_Toc73005883"/>
       <w:r>
         <w:lastRenderedPageBreak/>
         <w:t xml:space="preserve">I. </w:t>
@@ -1994,7 +2102,7 @@
       <w:pPr>
         <w:pStyle w:val="Heading2"/>
       </w:pPr>
-      <w:bookmarkStart w:id="2" w:name="_Toc72826411"/>
+      <w:bookmarkStart w:id="2" w:name="_Toc73005884"/>
       <w:r>
         <w:t xml:space="preserve">Code </w:t>
       </w:r>
@@ -4348,8 +4456,9 @@
       <w:pPr>
         <w:pStyle w:val="Heading2"/>
       </w:pPr>
-      <w:bookmarkStart w:id="3" w:name="_Toc72826412"/>
-      <w:r>
+      <w:bookmarkStart w:id="3" w:name="_Toc73005885"/>
+      <w:r>
+        <w:lastRenderedPageBreak/>
         <w:t>Database Schema</w:t>
       </w:r>
       <w:bookmarkEnd w:id="3"/>
@@ -4365,9 +4474,9 @@
         </w:rPr>
         <w:drawing>
           <wp:inline distT="0" distB="0" distL="0" distR="0">
-            <wp:extent cx="4206240" cy="3047704"/>
-            <wp:effectExtent l="19050" t="0" r="3810" b="0"/>
-            <wp:docPr id="3" name="Picture 1"/>
+            <wp:extent cx="5943600" cy="4886884"/>
+            <wp:effectExtent l="19050" t="0" r="0" b="0"/>
+            <wp:docPr id="2" name="Picture 1"/>
             <wp:cNvGraphicFramePr>
               <a:graphicFrameLocks xmlns:a="http://schemas.openxmlformats.org/drawingml/2006/main" noChangeAspect="1"/>
             </wp:cNvGraphicFramePr>
@@ -4390,7 +4499,7 @@
                   <pic:spPr bwMode="auto">
                     <a:xfrm>
                       <a:off x="0" y="0"/>
-                      <a:ext cx="4206240" cy="3047704"/>
+                      <a:ext cx="5943600" cy="4886884"/>
                     </a:xfrm>
                     <a:prstGeom prst="rect">
                       <a:avLst/>
@@ -4451,12 +4560,9 @@
       <w:pPr>
         <w:pStyle w:val="Heading4"/>
       </w:pPr>
-      <w:bookmarkStart w:id="4" w:name="_Toc72826413"/>
-      <w:r>
-        <w:lastRenderedPageBreak/>
+      <w:r>
         <w:t>Accounts table</w:t>
       </w:r>
-      <w:bookmarkEnd w:id="4"/>
     </w:p>
     <w:p>
       <w:pPr>
@@ -5868,6 +5974,7 @@
               <w:rPr>
                 <w:sz w:val="24"/>
               </w:rPr>
+              <w:lastRenderedPageBreak/>
               <w:t>8</w:t>
             </w:r>
           </w:p>
@@ -6327,7 +6434,6 @@
       <w:pPr>
         <w:pStyle w:val="Heading4"/>
       </w:pPr>
-      <w:bookmarkStart w:id="5" w:name="_Toc72826414"/>
       <w:r>
         <w:t>Role</w:t>
       </w:r>
@@ -6337,7 +6443,6 @@
       <w:r>
         <w:t xml:space="preserve"> table</w:t>
       </w:r>
-      <w:bookmarkEnd w:id="5"/>
     </w:p>
     <w:p>
       <w:pPr>
@@ -7016,11 +7121,9 @@
       <w:pPr>
         <w:pStyle w:val="Heading4"/>
       </w:pPr>
-      <w:bookmarkStart w:id="6" w:name="_Toc72826415"/>
       <w:r>
         <w:t>OrderItems table</w:t>
       </w:r>
-      <w:bookmarkEnd w:id="6"/>
     </w:p>
     <w:p>
       <w:pPr>
@@ -8169,7 +8272,6 @@
               <w:rPr>
                 <w:sz w:val="24"/>
               </w:rPr>
-              <w:lastRenderedPageBreak/>
               <w:t>6</w:t>
             </w:r>
           </w:p>
@@ -8332,11 +8434,9 @@
       <w:pPr>
         <w:pStyle w:val="Heading4"/>
       </w:pPr>
-      <w:bookmarkStart w:id="7" w:name="_Toc72826416"/>
       <w:r>
         <w:t>Dishes table</w:t>
       </w:r>
-      <w:bookmarkEnd w:id="7"/>
     </w:p>
     <w:p>
       <w:pPr>
@@ -8704,6 +8804,7 @@
         <w:tc>
           <w:tcPr>
             <w:tcW w:w="1696" w:type="dxa"/>
+            <w:vAlign w:val="center"/>
           </w:tcPr>
           <w:p>
             <w:pPr>
@@ -9319,6 +9420,7 @@
               <w:rPr>
                 <w:sz w:val="24"/>
               </w:rPr>
+              <w:lastRenderedPageBreak/>
               <w:t>5</w:t>
             </w:r>
           </w:p>
@@ -9494,7 +9596,7 @@
               <w:rPr>
                 <w:sz w:val="24"/>
               </w:rPr>
-              <w:t>Status</w:t>
+              <w:t>IsAvailable</w:t>
             </w:r>
           </w:p>
         </w:tc>
@@ -9944,11 +10046,9 @@
       <w:pPr>
         <w:pStyle w:val="Heading4"/>
       </w:pPr>
-      <w:bookmarkStart w:id="8" w:name="_Toc72826417"/>
       <w:r>
         <w:t>Orders table</w:t>
       </w:r>
-      <w:bookmarkEnd w:id="8"/>
     </w:p>
     <w:p>
       <w:pPr>
@@ -10026,10 +10126,10 @@
       <w:tblGrid>
         <w:gridCol w:w="421"/>
         <w:gridCol w:w="1847"/>
-        <w:gridCol w:w="983"/>
-        <w:gridCol w:w="997"/>
-        <w:gridCol w:w="1080"/>
-        <w:gridCol w:w="1260"/>
+        <w:gridCol w:w="1440"/>
+        <w:gridCol w:w="990"/>
+        <w:gridCol w:w="990"/>
+        <w:gridCol w:w="900"/>
         <w:gridCol w:w="900"/>
         <w:gridCol w:w="2250"/>
       </w:tblGrid>
@@ -10100,7 +10200,7 @@
         </w:tc>
         <w:tc>
           <w:tcPr>
-            <w:tcW w:w="983" w:type="dxa"/>
+            <w:tcW w:w="1440" w:type="dxa"/>
             <w:shd w:val="clear" w:color="auto" w:fill="FFE8E1"/>
             <w:vAlign w:val="center"/>
           </w:tcPr>
@@ -10132,7 +10232,7 @@
         </w:tc>
         <w:tc>
           <w:tcPr>
-            <w:tcW w:w="997" w:type="dxa"/>
+            <w:tcW w:w="990" w:type="dxa"/>
             <w:shd w:val="clear" w:color="auto" w:fill="FFE8E1"/>
             <w:vAlign w:val="center"/>
           </w:tcPr>
@@ -10164,7 +10264,7 @@
         </w:tc>
         <w:tc>
           <w:tcPr>
-            <w:tcW w:w="1080" w:type="dxa"/>
+            <w:tcW w:w="990" w:type="dxa"/>
             <w:shd w:val="clear" w:color="auto" w:fill="FFE8E1"/>
             <w:vAlign w:val="center"/>
           </w:tcPr>
@@ -10196,7 +10296,7 @@
         </w:tc>
         <w:tc>
           <w:tcPr>
-            <w:tcW w:w="1260" w:type="dxa"/>
+            <w:tcW w:w="900" w:type="dxa"/>
             <w:shd w:val="clear" w:color="auto" w:fill="FFE8E1"/>
             <w:vAlign w:val="center"/>
           </w:tcPr>
@@ -10335,7 +10435,7 @@
         </w:tc>
         <w:tc>
           <w:tcPr>
-            <w:tcW w:w="983" w:type="dxa"/>
+            <w:tcW w:w="1440" w:type="dxa"/>
             <w:vAlign w:val="center"/>
           </w:tcPr>
           <w:p>
@@ -10356,7 +10456,7 @@
         </w:tc>
         <w:tc>
           <w:tcPr>
-            <w:tcW w:w="997" w:type="dxa"/>
+            <w:tcW w:w="990" w:type="dxa"/>
             <w:vAlign w:val="center"/>
           </w:tcPr>
           <w:p>
@@ -10377,7 +10477,7 @@
         </w:tc>
         <w:tc>
           <w:tcPr>
-            <w:tcW w:w="1080" w:type="dxa"/>
+            <w:tcW w:w="990" w:type="dxa"/>
             <w:vAlign w:val="center"/>
           </w:tcPr>
           <w:p>
@@ -10398,7 +10498,7 @@
         </w:tc>
         <w:tc>
           <w:tcPr>
-            <w:tcW w:w="1260" w:type="dxa"/>
+            <w:tcW w:w="900" w:type="dxa"/>
             <w:vAlign w:val="center"/>
           </w:tcPr>
           <w:p>
@@ -10501,7 +10601,7 @@
         </w:tc>
         <w:tc>
           <w:tcPr>
-            <w:tcW w:w="983" w:type="dxa"/>
+            <w:tcW w:w="1440" w:type="dxa"/>
             <w:vAlign w:val="center"/>
           </w:tcPr>
           <w:p>
@@ -10522,7 +10622,7 @@
         </w:tc>
         <w:tc>
           <w:tcPr>
-            <w:tcW w:w="997" w:type="dxa"/>
+            <w:tcW w:w="990" w:type="dxa"/>
             <w:vAlign w:val="center"/>
           </w:tcPr>
           <w:p>
@@ -10543,22 +10643,22 @@
         </w:tc>
         <w:tc>
           <w:tcPr>
-            <w:tcW w:w="1080" w:type="dxa"/>
-            <w:vAlign w:val="center"/>
-          </w:tcPr>
-          <w:p>
-            <w:pPr>
-              <w:spacing w:after="60"/>
-              <w:jc w:val="center"/>
-              <w:rPr>
-                <w:sz w:val="24"/>
-              </w:rPr>
-            </w:pPr>
-          </w:p>
-        </w:tc>
-        <w:tc>
-          <w:tcPr>
-            <w:tcW w:w="1260" w:type="dxa"/>
+            <w:tcW w:w="990" w:type="dxa"/>
+            <w:vAlign w:val="center"/>
+          </w:tcPr>
+          <w:p>
+            <w:pPr>
+              <w:spacing w:after="60"/>
+              <w:jc w:val="center"/>
+              <w:rPr>
+                <w:sz w:val="24"/>
+              </w:rPr>
+            </w:pPr>
+          </w:p>
+        </w:tc>
+        <w:tc>
+          <w:tcPr>
+            <w:tcW w:w="900" w:type="dxa"/>
             <w:vAlign w:val="center"/>
           </w:tcPr>
           <w:p>
@@ -10655,28 +10755,28 @@
         </w:tc>
         <w:tc>
           <w:tcPr>
-            <w:tcW w:w="983" w:type="dxa"/>
-            <w:vAlign w:val="center"/>
-          </w:tcPr>
-          <w:p>
-            <w:pPr>
-              <w:spacing w:after="60"/>
-              <w:jc w:val="center"/>
-              <w:rPr>
-                <w:sz w:val="24"/>
-              </w:rPr>
-            </w:pPr>
-            <w:r>
-              <w:rPr>
-                <w:sz w:val="24"/>
-              </w:rPr>
-              <w:t>date</w:t>
-            </w:r>
-          </w:p>
-        </w:tc>
-        <w:tc>
-          <w:tcPr>
-            <w:tcW w:w="997" w:type="dxa"/>
+            <w:tcW w:w="1440" w:type="dxa"/>
+            <w:vAlign w:val="center"/>
+          </w:tcPr>
+          <w:p>
+            <w:pPr>
+              <w:spacing w:after="60"/>
+              <w:jc w:val="center"/>
+              <w:rPr>
+                <w:sz w:val="24"/>
+              </w:rPr>
+            </w:pPr>
+            <w:r>
+              <w:rPr>
+                <w:sz w:val="24"/>
+              </w:rPr>
+              <w:t>timestamp</w:t>
+            </w:r>
+          </w:p>
+        </w:tc>
+        <w:tc>
+          <w:tcPr>
+            <w:tcW w:w="990" w:type="dxa"/>
             <w:vAlign w:val="center"/>
           </w:tcPr>
           <w:p>
@@ -10697,22 +10797,22 @@
         </w:tc>
         <w:tc>
           <w:tcPr>
-            <w:tcW w:w="1080" w:type="dxa"/>
-            <w:vAlign w:val="center"/>
-          </w:tcPr>
-          <w:p>
-            <w:pPr>
-              <w:spacing w:after="60"/>
-              <w:jc w:val="center"/>
-              <w:rPr>
-                <w:sz w:val="24"/>
-              </w:rPr>
-            </w:pPr>
-          </w:p>
-        </w:tc>
-        <w:tc>
-          <w:tcPr>
-            <w:tcW w:w="1260" w:type="dxa"/>
+            <w:tcW w:w="990" w:type="dxa"/>
+            <w:vAlign w:val="center"/>
+          </w:tcPr>
+          <w:p>
+            <w:pPr>
+              <w:spacing w:after="60"/>
+              <w:jc w:val="center"/>
+              <w:rPr>
+                <w:sz w:val="24"/>
+              </w:rPr>
+            </w:pPr>
+          </w:p>
+        </w:tc>
+        <w:tc>
+          <w:tcPr>
+            <w:tcW w:w="900" w:type="dxa"/>
             <w:vAlign w:val="center"/>
           </w:tcPr>
           <w:p>
@@ -10799,11 +10899,17 @@
               </w:rPr>
               <w:t>Status</w:t>
             </w:r>
-          </w:p>
-        </w:tc>
-        <w:tc>
-          <w:tcPr>
-            <w:tcW w:w="983" w:type="dxa"/>
+            <w:r>
+              <w:rPr>
+                <w:sz w:val="24"/>
+              </w:rPr>
+              <w:t>ID</w:t>
+            </w:r>
+          </w:p>
+        </w:tc>
+        <w:tc>
+          <w:tcPr>
+            <w:tcW w:w="1440" w:type="dxa"/>
             <w:vAlign w:val="center"/>
           </w:tcPr>
           <w:p>
@@ -10824,7 +10930,7 @@
         </w:tc>
         <w:tc>
           <w:tcPr>
-            <w:tcW w:w="997" w:type="dxa"/>
+            <w:tcW w:w="990" w:type="dxa"/>
             <w:vAlign w:val="center"/>
           </w:tcPr>
           <w:p>
@@ -10857,22 +10963,22 @@
         </w:tc>
         <w:tc>
           <w:tcPr>
-            <w:tcW w:w="1080" w:type="dxa"/>
-            <w:vAlign w:val="center"/>
-          </w:tcPr>
-          <w:p>
-            <w:pPr>
-              <w:spacing w:after="60"/>
-              <w:jc w:val="center"/>
-              <w:rPr>
-                <w:sz w:val="24"/>
-              </w:rPr>
-            </w:pPr>
-          </w:p>
-        </w:tc>
-        <w:tc>
-          <w:tcPr>
-            <w:tcW w:w="1260" w:type="dxa"/>
+            <w:tcW w:w="990" w:type="dxa"/>
+            <w:vAlign w:val="center"/>
+          </w:tcPr>
+          <w:p>
+            <w:pPr>
+              <w:spacing w:after="60"/>
+              <w:jc w:val="center"/>
+              <w:rPr>
+                <w:sz w:val="24"/>
+              </w:rPr>
+            </w:pPr>
+          </w:p>
+        </w:tc>
+        <w:tc>
+          <w:tcPr>
+            <w:tcW w:w="900" w:type="dxa"/>
             <w:vAlign w:val="center"/>
           </w:tcPr>
           <w:p>
@@ -10963,7 +11069,7 @@
         </w:tc>
         <w:tc>
           <w:tcPr>
-            <w:tcW w:w="983" w:type="dxa"/>
+            <w:tcW w:w="1440" w:type="dxa"/>
             <w:vAlign w:val="center"/>
           </w:tcPr>
           <w:p>
@@ -10984,7 +11090,7 @@
         </w:tc>
         <w:tc>
           <w:tcPr>
-            <w:tcW w:w="997" w:type="dxa"/>
+            <w:tcW w:w="990" w:type="dxa"/>
             <w:vAlign w:val="center"/>
           </w:tcPr>
           <w:p>
@@ -11005,22 +11111,22 @@
         </w:tc>
         <w:tc>
           <w:tcPr>
-            <w:tcW w:w="1080" w:type="dxa"/>
-            <w:vAlign w:val="center"/>
-          </w:tcPr>
-          <w:p>
-            <w:pPr>
-              <w:spacing w:after="60"/>
-              <w:jc w:val="center"/>
-              <w:rPr>
-                <w:sz w:val="24"/>
-              </w:rPr>
-            </w:pPr>
-          </w:p>
-        </w:tc>
-        <w:tc>
-          <w:tcPr>
-            <w:tcW w:w="1260" w:type="dxa"/>
+            <w:tcW w:w="990" w:type="dxa"/>
+            <w:vAlign w:val="center"/>
+          </w:tcPr>
+          <w:p>
+            <w:pPr>
+              <w:spacing w:after="60"/>
+              <w:jc w:val="center"/>
+              <w:rPr>
+                <w:sz w:val="24"/>
+              </w:rPr>
+            </w:pPr>
+          </w:p>
+        </w:tc>
+        <w:tc>
+          <w:tcPr>
+            <w:tcW w:w="900" w:type="dxa"/>
             <w:vAlign w:val="center"/>
           </w:tcPr>
           <w:p>
@@ -11111,7 +11217,7 @@
         </w:tc>
         <w:tc>
           <w:tcPr>
-            <w:tcW w:w="983" w:type="dxa"/>
+            <w:tcW w:w="1440" w:type="dxa"/>
             <w:vAlign w:val="center"/>
           </w:tcPr>
           <w:p>
@@ -11132,7 +11238,7 @@
         </w:tc>
         <w:tc>
           <w:tcPr>
-            <w:tcW w:w="997" w:type="dxa"/>
+            <w:tcW w:w="990" w:type="dxa"/>
             <w:vAlign w:val="center"/>
           </w:tcPr>
           <w:p>
@@ -11153,22 +11259,22 @@
         </w:tc>
         <w:tc>
           <w:tcPr>
-            <w:tcW w:w="1080" w:type="dxa"/>
-            <w:vAlign w:val="center"/>
-          </w:tcPr>
-          <w:p>
-            <w:pPr>
-              <w:spacing w:after="60"/>
-              <w:jc w:val="center"/>
-              <w:rPr>
-                <w:sz w:val="24"/>
-              </w:rPr>
-            </w:pPr>
-          </w:p>
-        </w:tc>
-        <w:tc>
-          <w:tcPr>
-            <w:tcW w:w="1260" w:type="dxa"/>
+            <w:tcW w:w="990" w:type="dxa"/>
+            <w:vAlign w:val="center"/>
+          </w:tcPr>
+          <w:p>
+            <w:pPr>
+              <w:spacing w:after="60"/>
+              <w:jc w:val="center"/>
+              <w:rPr>
+                <w:sz w:val="24"/>
+              </w:rPr>
+            </w:pPr>
+          </w:p>
+        </w:tc>
+        <w:tc>
+          <w:tcPr>
+            <w:tcW w:w="900" w:type="dxa"/>
             <w:vAlign w:val="center"/>
           </w:tcPr>
           <w:p>
@@ -11259,7 +11365,7 @@
         </w:tc>
         <w:tc>
           <w:tcPr>
-            <w:tcW w:w="983" w:type="dxa"/>
+            <w:tcW w:w="1440" w:type="dxa"/>
             <w:vAlign w:val="center"/>
           </w:tcPr>
           <w:p>
@@ -11286,7 +11392,7 @@
         </w:tc>
         <w:tc>
           <w:tcPr>
-            <w:tcW w:w="997" w:type="dxa"/>
+            <w:tcW w:w="990" w:type="dxa"/>
             <w:vAlign w:val="center"/>
           </w:tcPr>
           <w:p>
@@ -11307,22 +11413,22 @@
         </w:tc>
         <w:tc>
           <w:tcPr>
-            <w:tcW w:w="1080" w:type="dxa"/>
-            <w:vAlign w:val="center"/>
-          </w:tcPr>
-          <w:p>
-            <w:pPr>
-              <w:spacing w:after="60"/>
-              <w:jc w:val="center"/>
-              <w:rPr>
-                <w:sz w:val="24"/>
-              </w:rPr>
-            </w:pPr>
-          </w:p>
-        </w:tc>
-        <w:tc>
-          <w:tcPr>
-            <w:tcW w:w="1260" w:type="dxa"/>
+            <w:tcW w:w="990" w:type="dxa"/>
+            <w:vAlign w:val="center"/>
+          </w:tcPr>
+          <w:p>
+            <w:pPr>
+              <w:spacing w:after="60"/>
+              <w:jc w:val="center"/>
+              <w:rPr>
+                <w:sz w:val="24"/>
+              </w:rPr>
+            </w:pPr>
+          </w:p>
+        </w:tc>
+        <w:tc>
+          <w:tcPr>
+            <w:tcW w:w="900" w:type="dxa"/>
             <w:vAlign w:val="center"/>
           </w:tcPr>
           <w:p>
@@ -11414,7 +11520,7 @@
         </w:tc>
         <w:tc>
           <w:tcPr>
-            <w:tcW w:w="983" w:type="dxa"/>
+            <w:tcW w:w="1440" w:type="dxa"/>
             <w:vAlign w:val="center"/>
           </w:tcPr>
           <w:p>
@@ -11435,7 +11541,7 @@
         </w:tc>
         <w:tc>
           <w:tcPr>
-            <w:tcW w:w="997" w:type="dxa"/>
+            <w:tcW w:w="990" w:type="dxa"/>
             <w:vAlign w:val="center"/>
           </w:tcPr>
           <w:p>
@@ -11456,22 +11562,22 @@
         </w:tc>
         <w:tc>
           <w:tcPr>
-            <w:tcW w:w="1080" w:type="dxa"/>
-            <w:vAlign w:val="center"/>
-          </w:tcPr>
-          <w:p>
-            <w:pPr>
-              <w:spacing w:after="60"/>
-              <w:jc w:val="center"/>
-              <w:rPr>
-                <w:sz w:val="24"/>
-              </w:rPr>
-            </w:pPr>
-          </w:p>
-        </w:tc>
-        <w:tc>
-          <w:tcPr>
-            <w:tcW w:w="1260" w:type="dxa"/>
+            <w:tcW w:w="990" w:type="dxa"/>
+            <w:vAlign w:val="center"/>
+          </w:tcPr>
+          <w:p>
+            <w:pPr>
+              <w:spacing w:after="60"/>
+              <w:jc w:val="center"/>
+              <w:rPr>
+                <w:sz w:val="24"/>
+              </w:rPr>
+            </w:pPr>
+          </w:p>
+        </w:tc>
+        <w:tc>
+          <w:tcPr>
+            <w:tcW w:w="900" w:type="dxa"/>
             <w:vAlign w:val="center"/>
           </w:tcPr>
           <w:p>
@@ -11568,7 +11674,7 @@
         </w:tc>
         <w:tc>
           <w:tcPr>
-            <w:tcW w:w="983" w:type="dxa"/>
+            <w:tcW w:w="1440" w:type="dxa"/>
             <w:vAlign w:val="center"/>
           </w:tcPr>
           <w:p>
@@ -11589,7 +11695,7 @@
         </w:tc>
         <w:tc>
           <w:tcPr>
-            <w:tcW w:w="997" w:type="dxa"/>
+            <w:tcW w:w="990" w:type="dxa"/>
             <w:vAlign w:val="center"/>
           </w:tcPr>
           <w:p>
@@ -11610,22 +11716,22 @@
         </w:tc>
         <w:tc>
           <w:tcPr>
-            <w:tcW w:w="1080" w:type="dxa"/>
-            <w:vAlign w:val="center"/>
-          </w:tcPr>
-          <w:p>
-            <w:pPr>
-              <w:spacing w:after="60"/>
-              <w:jc w:val="center"/>
-              <w:rPr>
-                <w:sz w:val="24"/>
-              </w:rPr>
-            </w:pPr>
-          </w:p>
-        </w:tc>
-        <w:tc>
-          <w:tcPr>
-            <w:tcW w:w="1260" w:type="dxa"/>
+            <w:tcW w:w="990" w:type="dxa"/>
+            <w:vAlign w:val="center"/>
+          </w:tcPr>
+          <w:p>
+            <w:pPr>
+              <w:spacing w:after="60"/>
+              <w:jc w:val="center"/>
+              <w:rPr>
+                <w:sz w:val="24"/>
+              </w:rPr>
+            </w:pPr>
+          </w:p>
+        </w:tc>
+        <w:tc>
+          <w:tcPr>
+            <w:tcW w:w="900" w:type="dxa"/>
             <w:vAlign w:val="center"/>
           </w:tcPr>
           <w:p>
@@ -11708,12 +11814,9 @@
       <w:pPr>
         <w:pStyle w:val="Heading4"/>
       </w:pPr>
-      <w:bookmarkStart w:id="9" w:name="_Toc72826418"/>
-      <w:r>
-        <w:lastRenderedPageBreak/>
+      <w:r>
         <w:t>Menu table</w:t>
       </w:r>
-      <w:bookmarkEnd w:id="9"/>
     </w:p>
     <w:p>
       <w:pPr>
@@ -12699,11 +12802,9 @@
       <w:pPr>
         <w:pStyle w:val="Heading4"/>
       </w:pPr>
-      <w:bookmarkStart w:id="10" w:name="_Toc72826419"/>
       <w:r>
         <w:t>MenuItem table</w:t>
       </w:r>
-      <w:bookmarkEnd w:id="10"/>
     </w:p>
     <w:p>
       <w:pPr>
@@ -12734,6 +12835,7 @@
         <w:rPr>
           <w:sz w:val="24"/>
         </w:rPr>
+        <w:lastRenderedPageBreak/>
         <w:t>Details of the fields are given in the table below</w:t>
       </w:r>
     </w:p>
@@ -13333,11 +13435,9 @@
       <w:pPr>
         <w:pStyle w:val="Heading4"/>
       </w:pPr>
-      <w:bookmarkStart w:id="11" w:name="_Toc72826420"/>
       <w:r>
         <w:t>StatusID table</w:t>
       </w:r>
-      <w:bookmarkEnd w:id="11"/>
     </w:p>
     <w:p>
       <w:pPr>
@@ -13962,75 +14062,10 @@
     </w:tbl>
     <w:p>
       <w:pPr>
-        <w:ind w:left="720" w:firstLine="720"/>
-        <w:rPr>
-          <w:sz w:val="24"/>
-        </w:rPr>
-      </w:pPr>
-    </w:p>
-    <w:p>
-      <w:pPr>
-        <w:ind w:left="720" w:firstLine="720"/>
-        <w:rPr>
-          <w:sz w:val="24"/>
-        </w:rPr>
-      </w:pPr>
-    </w:p>
-    <w:p>
-      <w:pPr>
-        <w:ind w:left="720" w:firstLine="720"/>
-        <w:rPr>
-          <w:sz w:val="24"/>
-        </w:rPr>
-      </w:pPr>
-    </w:p>
-    <w:p>
-      <w:pPr>
-        <w:ind w:left="720" w:firstLine="720"/>
-        <w:rPr>
-          <w:sz w:val="24"/>
-        </w:rPr>
-      </w:pPr>
-    </w:p>
-    <w:p>
-      <w:pPr>
-        <w:ind w:left="720" w:firstLine="720"/>
-        <w:rPr>
-          <w:sz w:val="24"/>
-        </w:rPr>
-      </w:pPr>
-    </w:p>
-    <w:p>
-      <w:pPr>
-        <w:ind w:left="720" w:firstLine="720"/>
-        <w:rPr>
-          <w:sz w:val="24"/>
-        </w:rPr>
-      </w:pPr>
-    </w:p>
-    <w:p>
-      <w:pPr>
-        <w:ind w:left="720" w:firstLine="720"/>
-        <w:rPr>
-          <w:sz w:val="24"/>
-        </w:rPr>
-      </w:pPr>
-    </w:p>
-    <w:p>
-      <w:pPr>
-        <w:ind w:left="720" w:firstLine="720"/>
-        <w:rPr>
-          <w:sz w:val="24"/>
-        </w:rPr>
-      </w:pPr>
-    </w:p>
-    <w:p>
-      <w:pPr>
         <w:pStyle w:val="Heading1"/>
       </w:pPr>
-      <w:bookmarkStart w:id="12" w:name="_Toc72826421"/>
-      <w:r>
-        <w:lastRenderedPageBreak/>
+      <w:bookmarkStart w:id="4" w:name="_Toc73005886"/>
+      <w:r>
         <w:t>I</w:t>
       </w:r>
       <w:r>
@@ -14048,7 +14083,7 @@
       <w:r>
         <w:t>s</w:t>
       </w:r>
-      <w:bookmarkEnd w:id="12"/>
+      <w:bookmarkEnd w:id="4"/>
     </w:p>
     <w:p>
       <w:pPr>
@@ -14058,11 +14093,11 @@
           <w:numId w:val="12"/>
         </w:numPr>
       </w:pPr>
-      <w:bookmarkStart w:id="13" w:name="_Toc72826422"/>
+      <w:bookmarkStart w:id="5" w:name="_Toc73005887"/>
       <w:r>
         <w:t>Class Diagram</w:t>
       </w:r>
-      <w:bookmarkEnd w:id="13"/>
+      <w:bookmarkEnd w:id="5"/>
     </w:p>
     <w:p/>
     <w:p>
@@ -14134,26 +14169,42 @@
     </w:p>
     <w:p>
       <w:pPr>
-        <w:pStyle w:val="Heading2"/>
-      </w:pPr>
-      <w:bookmarkStart w:id="14" w:name="_Toc72826423"/>
-      <w:r>
-        <w:t>Class Specifications</w:t>
-      </w:r>
-      <w:bookmarkEnd w:id="14"/>
+        <w:jc w:val="center"/>
+      </w:pPr>
     </w:p>
     <w:p>
       <w:pPr>
+        <w:jc w:val="center"/>
+      </w:pPr>
+    </w:p>
+    <w:p>
+      <w:pPr>
+        <w:jc w:val="center"/>
+      </w:pPr>
+    </w:p>
+    <w:p>
+      <w:pPr>
+        <w:pStyle w:val="Heading2"/>
+      </w:pPr>
+      <w:bookmarkStart w:id="6" w:name="_Toc73005888"/>
+      <w:r>
+        <w:lastRenderedPageBreak/>
+        <w:t>Class Specifications</w:t>
+      </w:r>
+      <w:bookmarkEnd w:id="6"/>
+    </w:p>
+    <w:p>
+      <w:pPr>
         <w:pStyle w:val="Heading3"/>
       </w:pPr>
-      <w:bookmarkStart w:id="15" w:name="_Toc72826424"/>
+      <w:bookmarkStart w:id="7" w:name="_Toc73005889"/>
       <w:r>
         <w:t xml:space="preserve">a. </w:t>
       </w:r>
       <w:r>
         <w:t>UserDAO class</w:t>
       </w:r>
-      <w:bookmarkEnd w:id="15"/>
+      <w:bookmarkEnd w:id="7"/>
     </w:p>
     <w:p>
       <w:pPr>
@@ -14626,15 +14677,14 @@
       <w:pPr>
         <w:pStyle w:val="Heading3"/>
       </w:pPr>
-      <w:bookmarkStart w:id="16" w:name="_Toc72826425"/>
-      <w:r>
-        <w:lastRenderedPageBreak/>
+      <w:bookmarkStart w:id="8" w:name="_Toc73005890"/>
+      <w:r>
         <w:t>b</w:t>
       </w:r>
       <w:r>
         <w:t>. OrderDAO class</w:t>
       </w:r>
-      <w:bookmarkEnd w:id="16"/>
+      <w:bookmarkEnd w:id="8"/>
     </w:p>
     <w:p>
       <w:pPr>
@@ -15131,8 +15181,9 @@
       <w:pPr>
         <w:pStyle w:val="Heading3"/>
       </w:pPr>
-      <w:bookmarkStart w:id="17" w:name="_Toc72826426"/>
-      <w:r>
+      <w:bookmarkStart w:id="9" w:name="_Toc73005891"/>
+      <w:r>
+        <w:lastRenderedPageBreak/>
         <w:t>c</w:t>
       </w:r>
       <w:r>
@@ -15141,7 +15192,7 @@
       <w:r>
         <w:t>DishDAO class</w:t>
       </w:r>
-      <w:bookmarkEnd w:id="17"/>
+      <w:bookmarkEnd w:id="9"/>
     </w:p>
     <w:p>
       <w:pPr>
@@ -15713,14 +15764,7 @@
               <w:rPr>
                 <w:iCs/>
               </w:rPr>
-              <w:t xml:space="preserve">DishID and a Boolean value as the input parameters. It will the update the corresponding dish in the database with the new data input. If the operation succeed, it will </w:t>
-            </w:r>
-            <w:r>
-              <w:rPr>
-                <w:iCs/>
-              </w:rPr>
-              <w:lastRenderedPageBreak/>
-              <w:t>return true, else, it will return false.</w:t>
+              <w:t>DishID and a Boolean value as the input parameters. It will the update the corresponding dish in the database with the new data input. If the operation succeed, it will return true, else, it will return false.</w:t>
             </w:r>
           </w:p>
         </w:tc>
@@ -15742,7 +15786,6 @@
               <w:rPr>
                 <w:iCs/>
               </w:rPr>
-              <w:lastRenderedPageBreak/>
               <w:t>6</w:t>
             </w:r>
           </w:p>
@@ -15822,14 +15865,14 @@
       <w:pPr>
         <w:pStyle w:val="Heading3"/>
       </w:pPr>
-      <w:bookmarkStart w:id="18" w:name="_Toc72826427"/>
+      <w:bookmarkStart w:id="10" w:name="_Toc73005892"/>
       <w:r>
         <w:t>d</w:t>
       </w:r>
       <w:r>
         <w:t>. HomeCookDAO class</w:t>
       </w:r>
-      <w:bookmarkEnd w:id="18"/>
+      <w:bookmarkEnd w:id="10"/>
     </w:p>
     <w:p>
       <w:pPr>
@@ -16154,14 +16197,14 @@
       <w:pPr>
         <w:pStyle w:val="Heading3"/>
       </w:pPr>
-      <w:bookmarkStart w:id="19" w:name="_Toc72826428"/>
+      <w:bookmarkStart w:id="11" w:name="_Toc73005893"/>
       <w:r>
         <w:t>e</w:t>
       </w:r>
       <w:r>
         <w:t>. MenuDAO class</w:t>
       </w:r>
-      <w:bookmarkEnd w:id="19"/>
+      <w:bookmarkEnd w:id="11"/>
     </w:p>
     <w:p>
       <w:pPr>
@@ -16701,15 +16744,7 @@
                 <w:iCs/>
                 <w:lang w:eastAsia="ja-JP"/>
               </w:rPr>
-              <w:t xml:space="preserve"> type, </w:t>
-            </w:r>
-            <w:r>
-              <w:rPr>
-                <w:iCs/>
-                <w:lang w:eastAsia="ja-JP"/>
-              </w:rPr>
-              <w:lastRenderedPageBreak/>
-              <w:t>which contains all of the data. If no order is found, it will return null</w:t>
+              <w:t xml:space="preserve"> type, which contains all of the data. If no order is found, it will return null</w:t>
             </w:r>
           </w:p>
         </w:tc>
@@ -16732,7 +16767,6 @@
                 <w:iCs/>
                 <w:lang w:eastAsia="ja-JP"/>
               </w:rPr>
-              <w:lastRenderedPageBreak/>
               <w:t>5</w:t>
             </w:r>
           </w:p>
@@ -16783,26 +16817,19 @@
     </w:tbl>
     <w:p>
       <w:pPr>
-        <w:rPr>
-          <w:lang w:eastAsia="ja-JP"/>
-        </w:rPr>
-      </w:pPr>
-    </w:p>
-    <w:p>
-      <w:pPr>
         <w:pStyle w:val="Heading2"/>
       </w:pPr>
       <w:r>
         <w:t xml:space="preserve"> </w:t>
       </w:r>
-      <w:bookmarkStart w:id="20" w:name="_Toc72826429"/>
+      <w:bookmarkStart w:id="12" w:name="_Toc73005894"/>
       <w:r>
         <w:t>Sequence Diagram</w:t>
       </w:r>
       <w:r>
         <w:t>(s)</w:t>
       </w:r>
-      <w:bookmarkEnd w:id="20"/>
+      <w:bookmarkEnd w:id="12"/>
     </w:p>
     <w:p>
       <w:pPr>
@@ -16812,15 +16839,13 @@
           <w:numId w:val="15"/>
         </w:numPr>
       </w:pPr>
+      <w:bookmarkStart w:id="13" w:name="_Toc73005895"/>
       <w:r>
         <w:t>Account Management</w:t>
       </w:r>
+      <w:bookmarkEnd w:id="13"/>
     </w:p>
-    <w:p/>
     <w:p>
-      <w:pPr>
-        <w:jc w:val="center"/>
-      </w:pPr>
       <w:r>
         <w:rPr>
           <w:noProof/>
@@ -16831,7 +16856,7 @@
             <v:path arrowok="t" fillok="f" o:connecttype="none"/>
             <o:lock v:ext="edit" shapetype="t"/>
           </v:shapetype>
-          <v:shape id="_x0000_s1027" type="#_x0000_t32" style="position:absolute;left:0;text-align:left;margin-left:369.55pt;margin-top:136.3pt;width:15.75pt;height:15.9pt;flip:x;z-index:251659264" o:connectortype="straight"/>
+          <v:shape id="_x0000_s1026" type="#_x0000_t32" style="position:absolute;margin-left:342.2pt;margin-top:142.35pt;width:18.35pt;height:12.9pt;z-index:251643904" o:connectortype="straight"/>
         </w:pict>
       </w:r>
       <w:r>
@@ -16840,7 +16865,7 @@
           <w:lang w:eastAsia="ja-JP"/>
         </w:rPr>
         <w:pict>
-          <v:shape id="_x0000_s1026" type="#_x0000_t32" style="position:absolute;left:0;text-align:left;margin-left:369.55pt;margin-top:137.2pt;width:18.35pt;height:12.9pt;z-index:251658240" o:connectortype="straight"/>
+          <v:shape id="_x0000_s1027" type="#_x0000_t32" style="position:absolute;margin-left:342.2pt;margin-top:141.45pt;width:15.75pt;height:15.9pt;flip:x;z-index:251646976" o:connectortype="straight"/>
         </w:pict>
       </w:r>
       <w:r>
@@ -16850,9 +16875,9 @@
         </w:rPr>
         <w:drawing>
           <wp:inline distT="0" distB="0" distL="0" distR="0">
-            <wp:extent cx="5943600" cy="2782226"/>
+            <wp:extent cx="5486400" cy="2574081"/>
             <wp:effectExtent l="19050" t="0" r="0" b="0"/>
-            <wp:docPr id="4" name="Picture 4"/>
+            <wp:docPr id="3" name="Picture 1"/>
             <wp:cNvGraphicFramePr>
               <a:graphicFrameLocks xmlns:a="http://schemas.openxmlformats.org/drawingml/2006/main" noChangeAspect="1"/>
             </wp:cNvGraphicFramePr>
@@ -16860,13 +16885,13 @@
               <a:graphicData uri="http://schemas.openxmlformats.org/drawingml/2006/picture">
                 <pic:pic xmlns:pic="http://schemas.openxmlformats.org/drawingml/2006/picture">
                   <pic:nvPicPr>
-                    <pic:cNvPr id="0" name="Picture 4"/>
+                    <pic:cNvPr id="0" name="Picture 1"/>
                     <pic:cNvPicPr>
                       <a:picLocks noChangeAspect="1" noChangeArrowheads="1"/>
                     </pic:cNvPicPr>
                   </pic:nvPicPr>
                   <pic:blipFill>
-                    <a:blip r:embed="rId10"/>
+                    <a:blip r:embed="rId10" cstate="print"/>
                     <a:srcRect/>
                     <a:stretch>
                       <a:fillRect/>
@@ -16875,7 +16900,7 @@
                   <pic:spPr bwMode="auto">
                     <a:xfrm>
                       <a:off x="0" y="0"/>
-                      <a:ext cx="5943600" cy="2782226"/>
+                      <a:ext cx="5486400" cy="2574081"/>
                     </a:xfrm>
                     <a:prstGeom prst="rect">
                       <a:avLst/>
@@ -16904,8 +16929,9 @@
           <w:noProof/>
           <w:lang w:eastAsia="ja-JP"/>
         </w:rPr>
+        <w:lastRenderedPageBreak/>
         <w:pict>
-          <v:shape id="_x0000_s1029" type="#_x0000_t32" style="position:absolute;left:0;text-align:left;margin-left:372.15pt;margin-top:104.5pt;width:15.75pt;height:15.9pt;flip:x;z-index:251661312" o:connectortype="straight"/>
+          <v:shape id="_x0000_s1029" type="#_x0000_t32" style="position:absolute;left:0;text-align:left;margin-left:360.75pt;margin-top:151.95pt;width:15.75pt;height:15.9pt;flip:x;z-index:251649024" o:connectortype="straight"/>
         </w:pict>
       </w:r>
       <w:r>
@@ -16914,7 +16940,7 @@
           <w:lang w:eastAsia="ja-JP"/>
         </w:rPr>
         <w:pict>
-          <v:shape id="_x0000_s1028" type="#_x0000_t32" style="position:absolute;left:0;text-align:left;margin-left:372.15pt;margin-top:105.4pt;width:18.35pt;height:12.9pt;z-index:251660288" o:connectortype="straight"/>
+          <v:shape id="_x0000_s1028" type="#_x0000_t32" style="position:absolute;left:0;text-align:left;margin-left:360.75pt;margin-top:152.85pt;width:18.35pt;height:12.9pt;z-index:251648000" o:connectortype="straight"/>
         </w:pict>
       </w:r>
       <w:r>
@@ -16924,9 +16950,9 @@
         </w:rPr>
         <w:drawing>
           <wp:inline distT="0" distB="0" distL="0" distR="0">
-            <wp:extent cx="5943600" cy="2542464"/>
+            <wp:extent cx="5486400" cy="2342503"/>
             <wp:effectExtent l="19050" t="0" r="0" b="0"/>
-            <wp:docPr id="6" name="Picture 7"/>
+            <wp:docPr id="9" name="Picture 7"/>
             <wp:cNvGraphicFramePr>
               <a:graphicFrameLocks xmlns:a="http://schemas.openxmlformats.org/drawingml/2006/main" noChangeAspect="1"/>
             </wp:cNvGraphicFramePr>
@@ -16940,7 +16966,7 @@
                     </pic:cNvPicPr>
                   </pic:nvPicPr>
                   <pic:blipFill>
-                    <a:blip r:embed="rId11"/>
+                    <a:blip r:embed="rId11" cstate="print"/>
                     <a:srcRect/>
                     <a:stretch>
                       <a:fillRect/>
@@ -16949,7 +16975,7 @@
                   <pic:spPr bwMode="auto">
                     <a:xfrm>
                       <a:off x="0" y="0"/>
-                      <a:ext cx="5943600" cy="2542464"/>
+                      <a:ext cx="5486400" cy="2342503"/>
                     </a:xfrm>
                     <a:prstGeom prst="rect">
                       <a:avLst/>
@@ -16969,8 +16995,6 @@
         </w:drawing>
       </w:r>
     </w:p>
-    <w:p/>
-    <w:p/>
     <w:p>
       <w:pPr>
         <w:jc w:val="center"/>
@@ -16980,12 +17004,29 @@
           <w:noProof/>
           <w:lang w:eastAsia="ja-JP"/>
         </w:rPr>
-        <w:lastRenderedPageBreak/>
+        <w:pict>
+          <v:shape id="_x0000_s1037" type="#_x0000_t32" style="position:absolute;left:0;text-align:left;margin-left:354.45pt;margin-top:160.7pt;width:15.75pt;height:15.9pt;flip:x;z-index:251651072" o:connectortype="straight"/>
+        </w:pict>
+      </w:r>
+      <w:r>
+        <w:rPr>
+          <w:noProof/>
+          <w:lang w:eastAsia="ja-JP"/>
+        </w:rPr>
+        <w:pict>
+          <v:shape id="_x0000_s1036" type="#_x0000_t32" style="position:absolute;left:0;text-align:left;margin-left:351.85pt;margin-top:160.7pt;width:18.35pt;height:12.9pt;z-index:251650048" o:connectortype="straight"/>
+        </w:pict>
+      </w:r>
+      <w:r>
+        <w:rPr>
+          <w:noProof/>
+          <w:lang w:eastAsia="ja-JP"/>
+        </w:rPr>
         <w:drawing>
           <wp:inline distT="0" distB="0" distL="0" distR="0">
-            <wp:extent cx="5486400" cy="2530966"/>
+            <wp:extent cx="5486400" cy="2538453"/>
             <wp:effectExtent l="19050" t="0" r="0" b="0"/>
-            <wp:docPr id="26" name="Picture 26"/>
+            <wp:docPr id="10" name="Picture 10"/>
             <wp:cNvGraphicFramePr>
               <a:graphicFrameLocks xmlns:a="http://schemas.openxmlformats.org/drawingml/2006/main" noChangeAspect="1"/>
             </wp:cNvGraphicFramePr>
@@ -16993,7 +17034,7 @@
               <a:graphicData uri="http://schemas.openxmlformats.org/drawingml/2006/picture">
                 <pic:pic xmlns:pic="http://schemas.openxmlformats.org/drawingml/2006/picture">
                   <pic:nvPicPr>
-                    <pic:cNvPr id="0" name="Picture 26"/>
+                    <pic:cNvPr id="0" name="Picture 10"/>
                     <pic:cNvPicPr>
                       <a:picLocks noChangeAspect="1" noChangeArrowheads="1"/>
                     </pic:cNvPicPr>
@@ -17008,7 +17049,7 @@
                   <pic:spPr bwMode="auto">
                     <a:xfrm>
                       <a:off x="0" y="0"/>
-                      <a:ext cx="5486400" cy="2530966"/>
+                      <a:ext cx="5486400" cy="2538453"/>
                     </a:xfrm>
                     <a:prstGeom prst="rect">
                       <a:avLst/>
@@ -17036,25 +17077,41 @@
           <w:numId w:val="15"/>
         </w:numPr>
       </w:pPr>
+      <w:bookmarkStart w:id="14" w:name="_Toc73005896"/>
       <w:r>
         <w:t>Dish Management</w:t>
       </w:r>
+      <w:bookmarkEnd w:id="14"/>
     </w:p>
-    <w:p/>
     <w:p>
-      <w:pPr>
-        <w:jc w:val="center"/>
-      </w:pPr>
       <w:r>
         <w:rPr>
           <w:noProof/>
           <w:lang w:eastAsia="ja-JP"/>
         </w:rPr>
+        <w:pict>
+          <v:shape id="_x0000_s1096" type="#_x0000_t32" style="position:absolute;margin-left:351.85pt;margin-top:175.4pt;width:18.35pt;height:12.9pt;z-index:251670528" o:connectortype="straight"/>
+        </w:pict>
+      </w:r>
+      <w:r>
+        <w:rPr>
+          <w:noProof/>
+          <w:lang w:eastAsia="ja-JP"/>
+        </w:rPr>
+        <w:pict>
+          <v:shape id="_x0000_s1097" type="#_x0000_t32" style="position:absolute;margin-left:351.85pt;margin-top:175.4pt;width:15.75pt;height:15.9pt;flip:x;z-index:251671552" o:connectortype="straight"/>
+        </w:pict>
+      </w:r>
+      <w:r>
+        <w:rPr>
+          <w:noProof/>
+          <w:lang w:eastAsia="ja-JP"/>
+        </w:rPr>
         <w:drawing>
           <wp:inline distT="0" distB="0" distL="0" distR="0">
-            <wp:extent cx="5486400" cy="2582936"/>
+            <wp:extent cx="5943600" cy="3105374"/>
             <wp:effectExtent l="19050" t="0" r="0" b="0"/>
-            <wp:docPr id="29" name="Picture 29"/>
+            <wp:docPr id="13" name="Picture 13"/>
             <wp:cNvGraphicFramePr>
               <a:graphicFrameLocks xmlns:a="http://schemas.openxmlformats.org/drawingml/2006/main" noChangeAspect="1"/>
             </wp:cNvGraphicFramePr>
@@ -17062,7 +17119,7 @@
               <a:graphicData uri="http://schemas.openxmlformats.org/drawingml/2006/picture">
                 <pic:pic xmlns:pic="http://schemas.openxmlformats.org/drawingml/2006/picture">
                   <pic:nvPicPr>
-                    <pic:cNvPr id="0" name="Picture 29"/>
+                    <pic:cNvPr id="0" name="Picture 13"/>
                     <pic:cNvPicPr>
                       <a:picLocks noChangeAspect="1" noChangeArrowheads="1"/>
                     </pic:cNvPicPr>
@@ -17077,7 +17134,7 @@
                   <pic:spPr bwMode="auto">
                     <a:xfrm>
                       <a:off x="0" y="0"/>
-                      <a:ext cx="5486400" cy="2582936"/>
+                      <a:ext cx="5943600" cy="3105374"/>
                     </a:xfrm>
                     <a:prstGeom prst="rect">
                       <a:avLst/>
@@ -17107,11 +17164,29 @@
           <w:lang w:eastAsia="ja-JP"/>
         </w:rPr>
         <w:lastRenderedPageBreak/>
+        <w:pict>
+          <v:shape id="_x0000_s1098" type="#_x0000_t32" style="position:absolute;left:0;text-align:left;margin-left:356.05pt;margin-top:140.1pt;width:18.35pt;height:12.9pt;z-index:251672576" o:connectortype="straight"/>
+        </w:pict>
+      </w:r>
+      <w:r>
+        <w:rPr>
+          <w:noProof/>
+          <w:lang w:eastAsia="ja-JP"/>
+        </w:rPr>
+        <w:pict>
+          <v:shape id="_x0000_s1099" type="#_x0000_t32" style="position:absolute;left:0;text-align:left;margin-left:358.65pt;margin-top:140.1pt;width:15.75pt;height:15.9pt;flip:x;z-index:251673600" o:connectortype="straight"/>
+        </w:pict>
+      </w:r>
+      <w:r>
+        <w:rPr>
+          <w:noProof/>
+          <w:lang w:eastAsia="ja-JP"/>
+        </w:rPr>
         <w:drawing>
           <wp:inline distT="0" distB="0" distL="0" distR="0">
-            <wp:extent cx="5486400" cy="2868775"/>
+            <wp:extent cx="5943600" cy="2418091"/>
             <wp:effectExtent l="19050" t="0" r="0" b="0"/>
-            <wp:docPr id="32" name="Picture 32"/>
+            <wp:docPr id="16" name="Picture 16"/>
             <wp:cNvGraphicFramePr>
               <a:graphicFrameLocks xmlns:a="http://schemas.openxmlformats.org/drawingml/2006/main" noChangeAspect="1"/>
             </wp:cNvGraphicFramePr>
@@ -17119,13 +17194,13 @@
               <a:graphicData uri="http://schemas.openxmlformats.org/drawingml/2006/picture">
                 <pic:pic xmlns:pic="http://schemas.openxmlformats.org/drawingml/2006/picture">
                   <pic:nvPicPr>
-                    <pic:cNvPr id="0" name="Picture 32"/>
+                    <pic:cNvPr id="0" name="Picture 16"/>
                     <pic:cNvPicPr>
                       <a:picLocks noChangeAspect="1" noChangeArrowheads="1"/>
                     </pic:cNvPicPr>
                   </pic:nvPicPr>
                   <pic:blipFill>
-                    <a:blip r:embed="rId14"/>
+                    <a:blip r:embed="rId14" cstate="print"/>
                     <a:srcRect/>
                     <a:stretch>
                       <a:fillRect/>
@@ -17134,7 +17209,7 @@
                   <pic:spPr bwMode="auto">
                     <a:xfrm>
                       <a:off x="0" y="0"/>
-                      <a:ext cx="5486400" cy="2868775"/>
+                      <a:ext cx="5943600" cy="2418091"/>
                     </a:xfrm>
                     <a:prstGeom prst="rect">
                       <a:avLst/>
@@ -17163,11 +17238,29 @@
           <w:noProof/>
           <w:lang w:eastAsia="ja-JP"/>
         </w:rPr>
+        <w:pict>
+          <v:shape id="_x0000_s1100" type="#_x0000_t32" style="position:absolute;left:0;text-align:left;margin-left:344.85pt;margin-top:151.2pt;width:18.35pt;height:12.9pt;z-index:251674624" o:connectortype="straight"/>
+        </w:pict>
+      </w:r>
+      <w:r>
+        <w:rPr>
+          <w:noProof/>
+          <w:lang w:eastAsia="ja-JP"/>
+        </w:rPr>
+        <w:pict>
+          <v:shape id="_x0000_s1101" type="#_x0000_t32" style="position:absolute;left:0;text-align:left;margin-left:347.45pt;margin-top:151.2pt;width:15.75pt;height:15.9pt;flip:x;z-index:251675648" o:connectortype="straight"/>
+        </w:pict>
+      </w:r>
+      <w:r>
+        <w:rPr>
+          <w:noProof/>
+          <w:lang w:eastAsia="ja-JP"/>
+        </w:rPr>
         <w:drawing>
           <wp:inline distT="0" distB="0" distL="0" distR="0">
-            <wp:extent cx="5486400" cy="2229537"/>
+            <wp:extent cx="5943600" cy="2418091"/>
             <wp:effectExtent l="19050" t="0" r="0" b="0"/>
-            <wp:docPr id="35" name="Picture 35"/>
+            <wp:docPr id="41" name="Picture 41"/>
             <wp:cNvGraphicFramePr>
               <a:graphicFrameLocks xmlns:a="http://schemas.openxmlformats.org/drawingml/2006/main" noChangeAspect="1"/>
             </wp:cNvGraphicFramePr>
@@ -17175,7 +17268,7 @@
               <a:graphicData uri="http://schemas.openxmlformats.org/drawingml/2006/picture">
                 <pic:pic xmlns:pic="http://schemas.openxmlformats.org/drawingml/2006/picture">
                   <pic:nvPicPr>
-                    <pic:cNvPr id="0" name="Picture 35"/>
+                    <pic:cNvPr id="0" name="Picture 41"/>
                     <pic:cNvPicPr>
                       <a:picLocks noChangeAspect="1" noChangeArrowheads="1"/>
                     </pic:cNvPicPr>
@@ -17190,7 +17283,7 @@
                   <pic:spPr bwMode="auto">
                     <a:xfrm>
                       <a:off x="0" y="0"/>
-                      <a:ext cx="5486400" cy="2229537"/>
+                      <a:ext cx="5943600" cy="2418091"/>
                     </a:xfrm>
                     <a:prstGeom prst="rect">
                       <a:avLst/>
@@ -17218,9 +17311,11 @@
           <w:numId w:val="15"/>
         </w:numPr>
       </w:pPr>
+      <w:bookmarkStart w:id="15" w:name="_Toc73005897"/>
       <w:r>
         <w:t>Menu Management</w:t>
       </w:r>
+      <w:bookmarkEnd w:id="15"/>
     </w:p>
     <w:p>
       <w:pPr>
@@ -17231,11 +17326,29 @@
           <w:noProof/>
           <w:lang w:eastAsia="ja-JP"/>
         </w:rPr>
+        <w:pict>
+          <v:shape id="_x0000_s1103" type="#_x0000_t32" style="position:absolute;left:0;text-align:left;margin-left:353.4pt;margin-top:174.95pt;width:15.75pt;height:15.9pt;flip:x;z-index:251677696" o:connectortype="straight"/>
+        </w:pict>
+      </w:r>
+      <w:r>
+        <w:rPr>
+          <w:noProof/>
+          <w:lang w:eastAsia="ja-JP"/>
+        </w:rPr>
+        <w:pict>
+          <v:shape id="_x0000_s1102" type="#_x0000_t32" style="position:absolute;left:0;text-align:left;margin-left:350.8pt;margin-top:174.95pt;width:18.35pt;height:12.9pt;z-index:251676672" o:connectortype="straight"/>
+        </w:pict>
+      </w:r>
+      <w:r>
+        <w:rPr>
+          <w:noProof/>
+          <w:lang w:eastAsia="ja-JP"/>
+        </w:rPr>
         <w:drawing>
           <wp:inline distT="0" distB="0" distL="0" distR="0">
-            <wp:extent cx="5486400" cy="2943466"/>
+            <wp:extent cx="5943600" cy="2837080"/>
             <wp:effectExtent l="19050" t="0" r="0" b="0"/>
-            <wp:docPr id="38" name="Picture 38"/>
+            <wp:docPr id="14" name="Picture 44"/>
             <wp:cNvGraphicFramePr>
               <a:graphicFrameLocks xmlns:a="http://schemas.openxmlformats.org/drawingml/2006/main" noChangeAspect="1"/>
             </wp:cNvGraphicFramePr>
@@ -17243,7 +17356,7 @@
               <a:graphicData uri="http://schemas.openxmlformats.org/drawingml/2006/picture">
                 <pic:pic xmlns:pic="http://schemas.openxmlformats.org/drawingml/2006/picture">
                   <pic:nvPicPr>
-                    <pic:cNvPr id="0" name="Picture 38"/>
+                    <pic:cNvPr id="0" name="Picture 44"/>
                     <pic:cNvPicPr>
                       <a:picLocks noChangeAspect="1" noChangeArrowheads="1"/>
                     </pic:cNvPicPr>
@@ -17258,7 +17371,7 @@
                   <pic:spPr bwMode="auto">
                     <a:xfrm>
                       <a:off x="0" y="0"/>
-                      <a:ext cx="5486400" cy="2943466"/>
+                      <a:ext cx="5943600" cy="2837080"/>
                     </a:xfrm>
                     <a:prstGeom prst="rect">
                       <a:avLst/>
@@ -17277,22 +17390,75 @@
           </wp:inline>
         </w:drawing>
       </w:r>
+      <w:r>
+        <w:pict>
+          <v:shape id="_x0000_s1071" type="#_x0000_t32" style="position:absolute;left:0;text-align:left;margin-left:416.6pt;margin-top:636.8pt;width:18.35pt;height:12.9pt;z-index:251668480;mso-position-horizontal-relative:text;mso-position-vertical-relative:text" o:connectortype="straight"/>
+        </w:pict>
+      </w:r>
+      <w:r>
+        <w:pict>
+          <v:shape id="_x0000_s1072" type="#_x0000_t32" style="position:absolute;left:0;text-align:left;margin-left:416.6pt;margin-top:635.9pt;width:15.75pt;height:15.9pt;flip:x;z-index:251669504;mso-position-horizontal-relative:text;mso-position-vertical-relative:text" o:connectortype="straight"/>
+        </w:pict>
+      </w:r>
+      <w:r>
+        <w:pict>
+          <v:shape id="_x0000_s1065" type="#_x0000_t32" style="position:absolute;left:0;text-align:left;margin-left:404.6pt;margin-top:624.8pt;width:18.35pt;height:12.9pt;z-index:251664384;mso-position-horizontal-relative:text;mso-position-vertical-relative:text" o:connectortype="straight"/>
+        </w:pict>
+      </w:r>
+      <w:r>
+        <w:pict>
+          <v:shape id="_x0000_s1066" type="#_x0000_t32" style="position:absolute;left:0;text-align:left;margin-left:404.6pt;margin-top:623.9pt;width:15.75pt;height:15.9pt;flip:x;z-index:251665408;mso-position-horizontal-relative:text;mso-position-vertical-relative:text" o:connectortype="straight"/>
+        </w:pict>
+      </w:r>
+      <w:r>
+        <w:pict>
+          <v:shape id="_x0000_s1061" type="#_x0000_t32" style="position:absolute;left:0;text-align:left;margin-left:404.6pt;margin-top:624.8pt;width:18.35pt;height:12.9pt;z-index:251662336;mso-position-horizontal-relative:text;mso-position-vertical-relative:text" o:connectortype="straight"/>
+        </w:pict>
+      </w:r>
+      <w:r>
+        <w:pict>
+          <v:shape id="_x0000_s1062" type="#_x0000_t32" style="position:absolute;left:0;text-align:left;margin-left:404.6pt;margin-top:623.9pt;width:15.75pt;height:15.9pt;flip:x;z-index:251663360;mso-position-horizontal-relative:text;mso-position-vertical-relative:text" o:connectortype="straight"/>
+        </w:pict>
+      </w:r>
     </w:p>
     <w:p>
       <w:pPr>
         <w:jc w:val="center"/>
       </w:pPr>
+    </w:p>
+    <w:p>
+      <w:pPr>
+        <w:jc w:val="center"/>
+      </w:pPr>
       <w:r>
         <w:rPr>
           <w:noProof/>
           <w:lang w:eastAsia="ja-JP"/>
         </w:rPr>
         <w:lastRenderedPageBreak/>
+        <w:pict>
+          <v:shape id="_x0000_s1104" type="#_x0000_t32" style="position:absolute;left:0;text-align:left;margin-left:347.5pt;margin-top:158.05pt;width:18.35pt;height:12.9pt;z-index:251678720" o:connectortype="straight"/>
+        </w:pict>
+      </w:r>
+      <w:r>
+        <w:rPr>
+          <w:noProof/>
+          <w:lang w:eastAsia="ja-JP"/>
+        </w:rPr>
+        <w:pict>
+          <v:shape id="_x0000_s1105" type="#_x0000_t32" style="position:absolute;left:0;text-align:left;margin-left:347.5pt;margin-top:158.05pt;width:15.75pt;height:15.9pt;flip:x;z-index:251679744" o:connectortype="straight"/>
+        </w:pict>
+      </w:r>
+      <w:r>
+        <w:rPr>
+          <w:noProof/>
+          <w:lang w:eastAsia="ja-JP"/>
+        </w:rPr>
         <w:drawing>
           <wp:inline distT="0" distB="0" distL="0" distR="0">
-            <wp:extent cx="5486400" cy="2847986"/>
+            <wp:extent cx="5486400" cy="2596348"/>
             <wp:effectExtent l="19050" t="0" r="0" b="0"/>
-            <wp:docPr id="44" name="Picture 44"/>
+            <wp:docPr id="15" name="Picture 47"/>
             <wp:cNvGraphicFramePr>
               <a:graphicFrameLocks xmlns:a="http://schemas.openxmlformats.org/drawingml/2006/main" noChangeAspect="1"/>
             </wp:cNvGraphicFramePr>
@@ -17300,7 +17466,7 @@
               <a:graphicData uri="http://schemas.openxmlformats.org/drawingml/2006/picture">
                 <pic:pic xmlns:pic="http://schemas.openxmlformats.org/drawingml/2006/picture">
                   <pic:nvPicPr>
-                    <pic:cNvPr id="0" name="Picture 44"/>
+                    <pic:cNvPr id="0" name="Picture 47"/>
                     <pic:cNvPicPr>
                       <a:picLocks noChangeAspect="1" noChangeArrowheads="1"/>
                     </pic:cNvPicPr>
@@ -17315,7 +17481,7 @@
                   <pic:spPr bwMode="auto">
                     <a:xfrm>
                       <a:off x="0" y="0"/>
-                      <a:ext cx="5486400" cy="2847986"/>
+                      <a:ext cx="5486400" cy="2596348"/>
                     </a:xfrm>
                     <a:prstGeom prst="rect">
                       <a:avLst/>
@@ -17344,11 +17510,29 @@
           <w:noProof/>
           <w:lang w:eastAsia="ja-JP"/>
         </w:rPr>
+        <w:pict>
+          <v:shape id="_x0000_s1106" type="#_x0000_t32" style="position:absolute;left:0;text-align:left;margin-left:363.25pt;margin-top:160.25pt;width:18.35pt;height:12.9pt;z-index:251680768" o:connectortype="straight"/>
+        </w:pict>
+      </w:r>
+      <w:r>
+        <w:rPr>
+          <w:noProof/>
+          <w:lang w:eastAsia="ja-JP"/>
+        </w:rPr>
+        <w:pict>
+          <v:shape id="_x0000_s1107" type="#_x0000_t32" style="position:absolute;left:0;text-align:left;margin-left:363.25pt;margin-top:160.25pt;width:15.75pt;height:15.9pt;flip:x;z-index:251681792" o:connectortype="straight"/>
+        </w:pict>
+      </w:r>
+      <w:r>
+        <w:rPr>
+          <w:noProof/>
+          <w:lang w:eastAsia="ja-JP"/>
+        </w:rPr>
         <w:drawing>
           <wp:inline distT="0" distB="0" distL="0" distR="0">
-            <wp:extent cx="5486400" cy="2624513"/>
+            <wp:extent cx="5943600" cy="2532027"/>
             <wp:effectExtent l="19050" t="0" r="0" b="0"/>
-            <wp:docPr id="47" name="Picture 47"/>
+            <wp:docPr id="17" name="Picture 50"/>
             <wp:cNvGraphicFramePr>
               <a:graphicFrameLocks xmlns:a="http://schemas.openxmlformats.org/drawingml/2006/main" noChangeAspect="1"/>
             </wp:cNvGraphicFramePr>
@@ -17356,13 +17540,13 @@
               <a:graphicData uri="http://schemas.openxmlformats.org/drawingml/2006/picture">
                 <pic:pic xmlns:pic="http://schemas.openxmlformats.org/drawingml/2006/picture">
                   <pic:nvPicPr>
-                    <pic:cNvPr id="0" name="Picture 47"/>
+                    <pic:cNvPr id="0" name="Picture 50"/>
                     <pic:cNvPicPr>
                       <a:picLocks noChangeAspect="1" noChangeArrowheads="1"/>
                     </pic:cNvPicPr>
                   </pic:nvPicPr>
                   <pic:blipFill>
-                    <a:blip r:embed="rId18"/>
+                    <a:blip r:embed="rId18" cstate="print"/>
                     <a:srcRect/>
                     <a:stretch>
                       <a:fillRect/>
@@ -17371,7 +17555,7 @@
                   <pic:spPr bwMode="auto">
                     <a:xfrm>
                       <a:off x="0" y="0"/>
-                      <a:ext cx="5486400" cy="2624513"/>
+                      <a:ext cx="5943600" cy="2532027"/>
                     </a:xfrm>
                     <a:prstGeom prst="rect">
                       <a:avLst/>
@@ -17392,19 +17576,34 @@
       </w:r>
     </w:p>
     <w:p>
-      <w:pPr>
-        <w:jc w:val="center"/>
-      </w:pPr>
       <w:r>
         <w:rPr>
           <w:noProof/>
           <w:lang w:eastAsia="ja-JP"/>
         </w:rPr>
+        <w:pict>
+          <v:shape id="_x0000_s1108" type="#_x0000_t32" style="position:absolute;margin-left:368.15pt;margin-top:205.1pt;width:18.35pt;height:12.9pt;z-index:251682816" o:connectortype="straight"/>
+        </w:pict>
+      </w:r>
+      <w:r>
+        <w:rPr>
+          <w:noProof/>
+          <w:lang w:eastAsia="ja-JP"/>
+        </w:rPr>
+        <w:pict>
+          <v:shape id="_x0000_s1109" type="#_x0000_t32" style="position:absolute;margin-left:368.15pt;margin-top:205.1pt;width:15.75pt;height:15.9pt;flip:x;z-index:251683840" o:connectortype="straight"/>
+        </w:pict>
+      </w:r>
+      <w:r>
+        <w:rPr>
+          <w:noProof/>
+          <w:lang w:eastAsia="ja-JP"/>
+        </w:rPr>
         <w:drawing>
           <wp:inline distT="0" distB="0" distL="0" distR="0">
-            <wp:extent cx="5486400" cy="2593330"/>
+            <wp:extent cx="5943600" cy="3085466"/>
             <wp:effectExtent l="19050" t="0" r="0" b="0"/>
-            <wp:docPr id="50" name="Picture 50"/>
+            <wp:docPr id="53" name="Picture 53"/>
             <wp:cNvGraphicFramePr>
               <a:graphicFrameLocks xmlns:a="http://schemas.openxmlformats.org/drawingml/2006/main" noChangeAspect="1"/>
             </wp:cNvGraphicFramePr>
@@ -17412,7 +17611,7 @@
               <a:graphicData uri="http://schemas.openxmlformats.org/drawingml/2006/picture">
                 <pic:pic xmlns:pic="http://schemas.openxmlformats.org/drawingml/2006/picture">
                   <pic:nvPicPr>
-                    <pic:cNvPr id="0" name="Picture 50"/>
+                    <pic:cNvPr id="0" name="Picture 53"/>
                     <pic:cNvPicPr>
                       <a:picLocks noChangeAspect="1" noChangeArrowheads="1"/>
                     </pic:cNvPicPr>
@@ -17427,7 +17626,7 @@
                   <pic:spPr bwMode="auto">
                     <a:xfrm>
                       <a:off x="0" y="0"/>
-                      <a:ext cx="5486400" cy="2593330"/>
+                      <a:ext cx="5943600" cy="3085466"/>
                     </a:xfrm>
                     <a:prstGeom prst="rect">
                       <a:avLst/>
@@ -17449,27 +17648,34 @@
     </w:p>
     <w:p>
       <w:pPr>
+        <w:jc w:val="center"/>
+      </w:pPr>
+    </w:p>
+    <w:p>
+      <w:pPr>
         <w:pStyle w:val="Heading3"/>
         <w:numPr>
           <w:ilvl w:val="0"/>
           <w:numId w:val="15"/>
         </w:numPr>
       </w:pPr>
-      <w:r>
-        <w:lastRenderedPageBreak/>
+      <w:bookmarkStart w:id="16" w:name="_Toc73005898"/>
+      <w:r>
         <w:t>Order Management</w:t>
       </w:r>
+      <w:bookmarkEnd w:id="16"/>
     </w:p>
     <w:p/>
+    <w:p/>
     <w:p>
       <w:pPr>
         <w:pStyle w:val="Heading2"/>
       </w:pPr>
-      <w:bookmarkStart w:id="21" w:name="_Toc72826430"/>
+      <w:bookmarkStart w:id="17" w:name="_Toc73005899"/>
       <w:r>
         <w:t>Database queries</w:t>
       </w:r>
-      <w:bookmarkEnd w:id="21"/>
+      <w:bookmarkEnd w:id="17"/>
     </w:p>
     <w:p>
       <w:pPr>
@@ -17479,9 +17685,11 @@
           <w:numId w:val="16"/>
         </w:numPr>
       </w:pPr>
+      <w:bookmarkStart w:id="18" w:name="_Toc73005900"/>
       <w:r>
         <w:t>Account Management</w:t>
       </w:r>
+      <w:bookmarkEnd w:id="18"/>
     </w:p>
     <w:p>
       <w:pPr>
@@ -17511,7 +17719,19 @@
         <w:rPr>
           <w:lang w:eastAsia="ja-JP"/>
         </w:rPr>
-        <w:t>INSERT INTO Accounts VALUES (?, ?, ?, ?, ?, ?, ?, ?, ?)</w:t>
+        <w:t>INSERT INTO Accounts</w:t>
+      </w:r>
+      <w:r>
+        <w:rPr>
+          <w:lang w:eastAsia="ja-JP"/>
+        </w:rPr>
+        <w:t xml:space="preserve"> (từng fields)</w:t>
+      </w:r>
+      <w:r>
+        <w:rPr>
+          <w:lang w:eastAsia="ja-JP"/>
+        </w:rPr>
+        <w:t xml:space="preserve"> VALUES (?, ?, ?, ?, ?, ?, ?, ?, ?)</w:t>
       </w:r>
     </w:p>
     <w:p>
@@ -17533,7 +17753,13 @@
         <w:rPr>
           <w:lang w:eastAsia="ja-JP"/>
         </w:rPr>
-        <w:t>SELECT * FROM Accounts WHERE UserID = ?</w:t>
+        <w:t>SELECT (cụ thể từng field)</w:t>
+      </w:r>
+      <w:r>
+        <w:rPr>
+          <w:lang w:eastAsia="ja-JP"/>
+        </w:rPr>
+        <w:t xml:space="preserve"> FROM Accounts WHERE UserID = ?</w:t>
       </w:r>
     </w:p>
     <w:p>
@@ -17584,6 +17810,18 @@
           <w:lang w:eastAsia="ja-JP"/>
         </w:rPr>
         <w:t>Accounts SET Username = ?, Password = ?, Email = ?, FullName = ?, DoB = ?, Address = ?, PhoneNumber = ?</w:t>
+      </w:r>
+      <w:r>
+        <w:rPr>
+          <w:lang w:eastAsia="ja-JP"/>
+        </w:rPr>
+        <w:t xml:space="preserve"> WHERE </w:t>
+      </w:r>
+      <w:r>
+        <w:rPr>
+          <w:lang w:eastAsia="ja-JP"/>
+        </w:rPr>
+        <w:t xml:space="preserve"> ?</w:t>
       </w:r>
     </w:p>
     <w:p>
@@ -17597,12 +17835,14 @@
           <w:lang w:eastAsia="ja-JP"/>
         </w:rPr>
       </w:pPr>
+      <w:bookmarkStart w:id="19" w:name="_Toc73005901"/>
       <w:r>
         <w:rPr>
           <w:lang w:eastAsia="ja-JP"/>
         </w:rPr>
         <w:t>Dish Management</w:t>
       </w:r>
+      <w:bookmarkEnd w:id="19"/>
     </w:p>
     <w:p>
       <w:pPr>
@@ -17623,7 +17863,19 @@
         <w:rPr>
           <w:lang w:eastAsia="ja-JP"/>
         </w:rPr>
-        <w:t>SELECT * FROM Dishes WHERE HomeCookID = ?</w:t>
+        <w:t>SELECT (từng field)</w:t>
+      </w:r>
+      <w:r>
+        <w:rPr>
+          <w:lang w:eastAsia="ja-JP"/>
+        </w:rPr>
+        <w:t xml:space="preserve"> FROM Dishes WHERE HomeCookID = ?</w:t>
+      </w:r>
+      <w:r>
+        <w:rPr>
+          <w:lang w:eastAsia="ja-JP"/>
+        </w:rPr>
+        <w:t xml:space="preserve"> ORDER BY (field) LIMIT 15</w:t>
       </w:r>
     </w:p>
     <w:p>
@@ -17645,7 +17897,43 @@
         <w:rPr>
           <w:lang w:eastAsia="ja-JP"/>
         </w:rPr>
-        <w:t>SELECT * FROM Dishes WHERE Status = ?</w:t>
+        <w:t>SELECT (từng field</w:t>
+      </w:r>
+      <w:r>
+        <w:rPr>
+          <w:lang w:eastAsia="ja-JP"/>
+        </w:rPr>
+        <w:t xml:space="preserve"> th</w:t>
+      </w:r>
+      <w:r>
+        <w:rPr>
+          <w:lang w:eastAsia="ja-JP"/>
+        </w:rPr>
+        <w:t>eo</w:t>
+      </w:r>
+      <w:r>
+        <w:rPr>
+          <w:lang w:eastAsia="ja-JP"/>
+        </w:rPr>
+        <w:t xml:space="preserve"> yêu cầu</w:t>
+      </w:r>
+      <w:r>
+        <w:rPr>
+          <w:lang w:eastAsia="ja-JP"/>
+        </w:rPr>
+        <w:t>)</w:t>
+      </w:r>
+      <w:r>
+        <w:rPr>
+          <w:lang w:eastAsia="ja-JP"/>
+        </w:rPr>
+        <w:t xml:space="preserve"> FROM Dishes WHERE Status = ?</w:t>
+      </w:r>
+      <w:r>
+        <w:rPr>
+          <w:lang w:eastAsia="ja-JP"/>
+        </w:rPr>
+        <w:t xml:space="preserve"> ORDER BY ()</w:t>
       </w:r>
     </w:p>
     <w:p>
@@ -17777,12 +18065,14 @@
           <w:lang w:eastAsia="ja-JP"/>
         </w:rPr>
       </w:pPr>
+      <w:bookmarkStart w:id="20" w:name="_Toc73005902"/>
       <w:r>
         <w:rPr>
           <w:lang w:eastAsia="ja-JP"/>
         </w:rPr>
         <w:t>Order Management</w:t>
       </w:r>
+      <w:bookmarkEnd w:id="20"/>
     </w:p>
     <w:p>
       <w:pPr>
@@ -17861,6 +18151,7 @@
         <w:pStyle w:val="Heading4"/>
       </w:pPr>
       <w:r>
+        <w:lastRenderedPageBreak/>
         <w:t>createOrder</w:t>
       </w:r>
     </w:p>
@@ -17889,7 +18180,6 @@
         <w:rPr>
           <w:lang w:eastAsia="ja-JP"/>
         </w:rPr>
-        <w:lastRenderedPageBreak/>
         <w:t>INSERT INTO OrderItems VALUES (?, ?, ?, ?, ?)</w:t>
       </w:r>
     </w:p>
@@ -17923,9 +18213,11 @@
           <w:numId w:val="16"/>
         </w:numPr>
       </w:pPr>
+      <w:bookmarkStart w:id="21" w:name="_Toc73005903"/>
       <w:r>
         <w:t>HomeCook Management</w:t>
       </w:r>
+      <w:bookmarkEnd w:id="21"/>
     </w:p>
     <w:p>
       <w:pPr>
@@ -18004,12 +18296,14 @@
           <w:lang w:eastAsia="ja-JP"/>
         </w:rPr>
       </w:pPr>
+      <w:bookmarkStart w:id="22" w:name="_Toc73005904"/>
       <w:r>
         <w:rPr>
           <w:lang w:eastAsia="ja-JP"/>
         </w:rPr>
         <w:t>Menu Management</w:t>
       </w:r>
+      <w:bookmarkEnd w:id="22"/>
     </w:p>
     <w:p>
       <w:pPr>
@@ -18073,6 +18367,19 @@
       </w:pPr>
       <w:r>
         <w:t>createMenu</w:t>
+      </w:r>
+    </w:p>
+    <w:p>
+      <w:pPr>
+        <w:rPr>
+          <w:lang w:eastAsia="ja-JP"/>
+        </w:rPr>
+      </w:pPr>
+      <w:r>
+        <w:rPr>
+          <w:lang w:eastAsia="ja-JP"/>
+        </w:rPr>
+        <w:t>dùng transaction</w:t>
       </w:r>
     </w:p>
     <w:p>
@@ -19906,6 +20213,7 @@
   <w:style w:type="character" w:default="1" w:styleId="DefaultParagraphFont">
     <w:name w:val="Default Paragraph Font"/>
     <w:uiPriority w:val="1"/>
+    <w:semiHidden/>
     <w:unhideWhenUsed/>
   </w:style>
   <w:style w:type="table" w:default="1" w:styleId="TableNormal">
@@ -21054,7 +21362,7 @@
   <a:extraClrSchemeLst/>
   <a:extLst>
     <a:ext uri="{05A4C25C-085E-4340-85A3-A5531E510DB2}">
-      <thm15:themeFamily xmlns:thm15="http://schemas.microsoft.com/office/thememl/2012/main" xmlns="" name="Office Theme" id="{62F939B6-93AF-4DB8-9C6B-D6C7DFDC589F}" vid="{4A3C46E8-61CC-4603-A589-7422A47A8E4A}"/>
+      <thm15:themeFamily xmlns="" xmlns:thm15="http://schemas.microsoft.com/office/thememl/2012/main" name="Office Theme" id="{62F939B6-93AF-4DB8-9C6B-D6C7DFDC589F}" vid="{4A3C46E8-61CC-4603-A589-7422A47A8E4A}"/>
     </a:ext>
   </a:extLst>
 </a:theme>

</xml_diff>